<commit_message>
chore: Se añadieron nuevos archivos y estandares
</commit_message>
<xml_diff>
--- a/01 Analisis/06 Casos de uso extendido/Casos de uso extendidos.docx
+++ b/01 Analisis/06 Casos de uso extendido/Casos de uso extendidos.docx
@@ -1625,6 +1625,7 @@
               </w:tabs>
               <w:spacing w:before="120" w:lineRule="auto"/>
               <w:ind w:left="268" w:hanging="241"/>
+              <w:rPr/>
             </w:pPr>
             <w:r>
               <w:rPr>
@@ -1633,6 +1634,11 @@
                 <w:rtl w:val="0"/>
               </w:rPr>
               <w:t xml:space="preserve">Muestra una ventana con dos casillas: USUARIO y CONTRASEÑA.</w:t>
+            </w:r>
+            <w:r>
+              <w:rPr>
+                <w:rtl w:val="0"/>
+              </w:rPr>
             </w:r>
           </w:p>
           <w:p>
@@ -1646,6 +1652,7 @@
               </w:tabs>
               <w:spacing w:before="120" w:lineRule="auto"/>
               <w:ind w:left="268" w:hanging="241"/>
+              <w:rPr/>
             </w:pPr>
             <w:r>
               <w:rPr>
@@ -1654,6 +1661,11 @@
                 <w:rtl w:val="0"/>
               </w:rPr>
               <w:t xml:space="preserve">Se espera a que el usuario digite su correo y contraseña.</w:t>
+            </w:r>
+            <w:r>
+              <w:rPr>
+                <w:rtl w:val="0"/>
+              </w:rPr>
             </w:r>
           </w:p>
           <w:p>
@@ -1781,6 +1793,7 @@
               </w:tabs>
               <w:spacing w:before="60" w:lineRule="auto"/>
               <w:ind w:left="388" w:hanging="361"/>
+              <w:rPr/>
             </w:pPr>
             <w:r>
               <w:rPr>
@@ -1789,6 +1802,11 @@
                 <w:rtl w:val="0"/>
               </w:rPr>
               <w:t xml:space="preserve">Presenta un error a causa de los datos diligenciados.</w:t>
+            </w:r>
+            <w:r>
+              <w:rPr>
+                <w:rtl w:val="0"/>
+              </w:rPr>
             </w:r>
           </w:p>
           <w:p>
@@ -1802,6 +1820,7 @@
               </w:tabs>
               <w:spacing w:before="120" w:lineRule="auto"/>
               <w:ind w:left="388" w:hanging="361"/>
+              <w:rPr/>
             </w:pPr>
             <w:r>
               <w:rPr>
@@ -1810,6 +1829,11 @@
                 <w:rtl w:val="0"/>
               </w:rPr>
               <w:t xml:space="preserve">Niega el acceso al usuario. Clave o contraseña errada o el usuario no existe.</w:t>
+            </w:r>
+            <w:r>
+              <w:rPr>
+                <w:rtl w:val="0"/>
+              </w:rPr>
             </w:r>
           </w:p>
         </w:tc>
@@ -1975,6 +1999,44 @@
           <w:pgNumType w:start="1"/>
         </w:sectPr>
       </w:pPr>
+      <w:r>
+        <w:rPr>
+          <w:sz w:val="24"/>
+          <w:szCs w:val="24"/>
+        </w:rPr>
+        <w:drawing>
+          <wp:inline distB="114300" distT="114300" distL="114300" distR="114300">
+            <wp:extent cx="5753100" cy="4343400"/>
+            <wp:effectExtent b="0" l="0" r="0" t="0"/>
+            <wp:docPr id="8" name="image7.png"/>
+            <a:graphic>
+              <a:graphicData uri="http://schemas.openxmlformats.org/drawingml/2006/picture">
+                <pic:pic>
+                  <pic:nvPicPr>
+                    <pic:cNvPr id="0" name="image7.png"/>
+                    <pic:cNvPicPr preferRelativeResize="0"/>
+                  </pic:nvPicPr>
+                  <pic:blipFill>
+                    <a:blip r:embed="rId6"/>
+                    <a:srcRect b="0" l="0" r="0" t="0"/>
+                    <a:stretch>
+                      <a:fillRect/>
+                    </a:stretch>
+                  </pic:blipFill>
+                  <pic:spPr>
+                    <a:xfrm>
+                      <a:off x="0" y="0"/>
+                      <a:ext cx="5753100" cy="4343400"/>
+                    </a:xfrm>
+                    <a:prstGeom prst="rect"/>
+                    <a:ln/>
+                  </pic:spPr>
+                </pic:pic>
+              </a:graphicData>
+            </a:graphic>
+          </wp:inline>
+        </w:drawing>
+      </w:r>
       <w:r>
         <w:rPr>
           <w:rtl w:val="0"/>
@@ -2519,7 +2581,20 @@
           </w:tcPr>
           <w:p>
             <w:pPr>
-              <w:spacing w:line="276" w:lineRule="auto"/>
+              <w:keepNext w:val="0"/>
+              <w:keepLines w:val="0"/>
+              <w:widowControl w:val="0"/>
+              <w:pBdr>
+                <w:top w:space="0" w:sz="0" w:val="nil"/>
+                <w:left w:space="0" w:sz="0" w:val="nil"/>
+                <w:bottom w:space="0" w:sz="0" w:val="nil"/>
+                <w:right w:space="0" w:sz="0" w:val="nil"/>
+                <w:between w:space="0" w:sz="0" w:val="nil"/>
+              </w:pBdr>
+              <w:shd w:fill="auto" w:val="clear"/>
+              <w:spacing w:after="0" w:before="0" w:line="276" w:lineRule="auto"/>
+              <w:ind w:left="0" w:right="0" w:firstLine="0"/>
+              <w:jc w:val="left"/>
               <w:rPr>
                 <w:sz w:val="24"/>
                 <w:szCs w:val="24"/>
@@ -3592,7 +3667,20 @@
           </w:tcPr>
           <w:p>
             <w:pPr>
-              <w:spacing w:line="276" w:lineRule="auto"/>
+              <w:keepNext w:val="0"/>
+              <w:keepLines w:val="0"/>
+              <w:widowControl w:val="0"/>
+              <w:pBdr>
+                <w:top w:space="0" w:sz="0" w:val="nil"/>
+                <w:left w:space="0" w:sz="0" w:val="nil"/>
+                <w:bottom w:space="0" w:sz="0" w:val="nil"/>
+                <w:right w:space="0" w:sz="0" w:val="nil"/>
+                <w:between w:space="0" w:sz="0" w:val="nil"/>
+              </w:pBdr>
+              <w:shd w:fill="auto" w:val="clear"/>
+              <w:spacing w:after="0" w:before="0" w:line="276" w:lineRule="auto"/>
+              <w:ind w:left="0" w:right="0" w:firstLine="0"/>
+              <w:jc w:val="left"/>
               <w:rPr>
                 <w:sz w:val="24"/>
                 <w:szCs w:val="24"/>
@@ -4124,6 +4212,86 @@
           <w:szCs w:val="24"/>
         </w:rPr>
       </w:pPr>
+      <w:r>
+        <w:rPr>
+          <w:rtl w:val="0"/>
+        </w:rPr>
+      </w:r>
+    </w:p>
+    <w:p>
+      <w:pPr>
+        <w:spacing w:line="276" w:lineRule="auto"/>
+        <w:rPr>
+          <w:sz w:val="24"/>
+          <w:szCs w:val="24"/>
+        </w:rPr>
+      </w:pPr>
+      <w:r>
+        <w:rPr>
+          <w:rtl w:val="0"/>
+        </w:rPr>
+      </w:r>
+    </w:p>
+    <w:p>
+      <w:pPr>
+        <w:spacing w:line="276" w:lineRule="auto"/>
+        <w:rPr>
+          <w:sz w:val="24"/>
+          <w:szCs w:val="24"/>
+        </w:rPr>
+      </w:pPr>
+      <w:r>
+        <w:rPr>
+          <w:rtl w:val="0"/>
+        </w:rPr>
+      </w:r>
+    </w:p>
+    <w:p>
+      <w:pPr>
+        <w:spacing w:line="276" w:lineRule="auto"/>
+        <w:rPr>
+          <w:sz w:val="24"/>
+          <w:szCs w:val="24"/>
+        </w:rPr>
+      </w:pPr>
+      <w:r>
+        <w:rPr>
+          <w:sz w:val="24"/>
+          <w:szCs w:val="24"/>
+        </w:rPr>
+        <w:drawing>
+          <wp:inline distB="114300" distT="114300" distL="114300" distR="114300">
+            <wp:extent cx="5753100" cy="4343400"/>
+            <wp:effectExtent b="0" l="0" r="0" t="0"/>
+            <wp:docPr id="1" name="image8.png"/>
+            <a:graphic>
+              <a:graphicData uri="http://schemas.openxmlformats.org/drawingml/2006/picture">
+                <pic:pic>
+                  <pic:nvPicPr>
+                    <pic:cNvPr id="0" name="image8.png"/>
+                    <pic:cNvPicPr preferRelativeResize="0"/>
+                  </pic:nvPicPr>
+                  <pic:blipFill>
+                    <a:blip r:embed="rId7"/>
+                    <a:srcRect b="0" l="0" r="0" t="0"/>
+                    <a:stretch>
+                      <a:fillRect/>
+                    </a:stretch>
+                  </pic:blipFill>
+                  <pic:spPr>
+                    <a:xfrm>
+                      <a:off x="0" y="0"/>
+                      <a:ext cx="5753100" cy="4343400"/>
+                    </a:xfrm>
+                    <a:prstGeom prst="rect"/>
+                    <a:ln/>
+                  </pic:spPr>
+                </pic:pic>
+              </a:graphicData>
+            </a:graphic>
+          </wp:inline>
+        </w:drawing>
+      </w:r>
       <w:r>
         <w:rPr>
           <w:rtl w:val="0"/>
@@ -4682,7 +4850,20 @@
           </w:tcPr>
           <w:p>
             <w:pPr>
-              <w:spacing w:line="276" w:lineRule="auto"/>
+              <w:keepNext w:val="0"/>
+              <w:keepLines w:val="0"/>
+              <w:widowControl w:val="0"/>
+              <w:pBdr>
+                <w:top w:space="0" w:sz="0" w:val="nil"/>
+                <w:left w:space="0" w:sz="0" w:val="nil"/>
+                <w:bottom w:space="0" w:sz="0" w:val="nil"/>
+                <w:right w:space="0" w:sz="0" w:val="nil"/>
+                <w:between w:space="0" w:sz="0" w:val="nil"/>
+              </w:pBdr>
+              <w:shd w:fill="auto" w:val="clear"/>
+              <w:spacing w:after="0" w:before="0" w:line="276" w:lineRule="auto"/>
+              <w:ind w:left="0" w:right="0" w:firstLine="0"/>
+              <w:jc w:val="left"/>
               <w:rPr>
                 <w:sz w:val="24"/>
                 <w:szCs w:val="24"/>
@@ -5219,6 +5400,128 @@
         </w:tc>
       </w:tr>
     </w:tbl>
+    <w:p>
+      <w:pPr>
+        <w:spacing w:line="276" w:lineRule="auto"/>
+        <w:rPr>
+          <w:sz w:val="24"/>
+          <w:szCs w:val="24"/>
+        </w:rPr>
+      </w:pPr>
+      <w:r>
+        <w:rPr>
+          <w:rtl w:val="0"/>
+        </w:rPr>
+      </w:r>
+    </w:p>
+    <w:p>
+      <w:pPr>
+        <w:spacing w:line="276" w:lineRule="auto"/>
+        <w:rPr>
+          <w:sz w:val="24"/>
+          <w:szCs w:val="24"/>
+        </w:rPr>
+      </w:pPr>
+      <w:r>
+        <w:rPr>
+          <w:rtl w:val="0"/>
+        </w:rPr>
+      </w:r>
+    </w:p>
+    <w:p>
+      <w:pPr>
+        <w:spacing w:line="276" w:lineRule="auto"/>
+        <w:rPr>
+          <w:sz w:val="24"/>
+          <w:szCs w:val="24"/>
+        </w:rPr>
+      </w:pPr>
+      <w:r>
+        <w:rPr>
+          <w:rtl w:val="0"/>
+        </w:rPr>
+      </w:r>
+    </w:p>
+    <w:p>
+      <w:pPr>
+        <w:spacing w:line="276" w:lineRule="auto"/>
+        <w:rPr>
+          <w:sz w:val="24"/>
+          <w:szCs w:val="24"/>
+        </w:rPr>
+      </w:pPr>
+      <w:r>
+        <w:rPr>
+          <w:sz w:val="24"/>
+          <w:szCs w:val="24"/>
+        </w:rPr>
+        <w:drawing>
+          <wp:inline distB="114300" distT="114300" distL="114300" distR="114300">
+            <wp:extent cx="5753100" cy="4343400"/>
+            <wp:effectExtent b="0" l="0" r="0" t="0"/>
+            <wp:docPr id="9" name="image12.png"/>
+            <a:graphic>
+              <a:graphicData uri="http://schemas.openxmlformats.org/drawingml/2006/picture">
+                <pic:pic>
+                  <pic:nvPicPr>
+                    <pic:cNvPr id="0" name="image12.png"/>
+                    <pic:cNvPicPr preferRelativeResize="0"/>
+                  </pic:nvPicPr>
+                  <pic:blipFill>
+                    <a:blip r:embed="rId8"/>
+                    <a:srcRect b="0" l="0" r="0" t="0"/>
+                    <a:stretch>
+                      <a:fillRect/>
+                    </a:stretch>
+                  </pic:blipFill>
+                  <pic:spPr>
+                    <a:xfrm>
+                      <a:off x="0" y="0"/>
+                      <a:ext cx="5753100" cy="4343400"/>
+                    </a:xfrm>
+                    <a:prstGeom prst="rect"/>
+                    <a:ln/>
+                  </pic:spPr>
+                </pic:pic>
+              </a:graphicData>
+            </a:graphic>
+          </wp:inline>
+        </w:drawing>
+      </w:r>
+      <w:r>
+        <w:rPr>
+          <w:rtl w:val="0"/>
+        </w:rPr>
+      </w:r>
+    </w:p>
+    <w:p>
+      <w:pPr>
+        <w:spacing w:line="276" w:lineRule="auto"/>
+        <w:rPr>
+          <w:sz w:val="24"/>
+          <w:szCs w:val="24"/>
+        </w:rPr>
+      </w:pPr>
+      <w:r>
+        <w:rPr>
+          <w:rtl w:val="0"/>
+        </w:rPr>
+      </w:r>
+    </w:p>
+    <w:p>
+      <w:pPr>
+        <w:spacing w:line="276" w:lineRule="auto"/>
+        <w:rPr>
+          <w:sz w:val="24"/>
+          <w:szCs w:val="24"/>
+        </w:rPr>
+      </w:pPr>
+      <w:r>
+        <w:rPr>
+          <w:rtl w:val="0"/>
+        </w:rPr>
+      </w:r>
+    </w:p>
     <w:p>
       <w:pPr>
         <w:spacing w:line="276" w:lineRule="auto"/>
@@ -5771,7 +6074,20 @@
           </w:tcPr>
           <w:p>
             <w:pPr>
-              <w:spacing w:line="276" w:lineRule="auto"/>
+              <w:keepNext w:val="0"/>
+              <w:keepLines w:val="0"/>
+              <w:widowControl w:val="0"/>
+              <w:pBdr>
+                <w:top w:space="0" w:sz="0" w:val="nil"/>
+                <w:left w:space="0" w:sz="0" w:val="nil"/>
+                <w:bottom w:space="0" w:sz="0" w:val="nil"/>
+                <w:right w:space="0" w:sz="0" w:val="nil"/>
+                <w:between w:space="0" w:sz="0" w:val="nil"/>
+              </w:pBdr>
+              <w:shd w:fill="auto" w:val="clear"/>
+              <w:spacing w:after="0" w:before="0" w:line="276" w:lineRule="auto"/>
+              <w:ind w:left="0" w:right="0" w:firstLine="0"/>
+              <w:jc w:val="left"/>
               <w:rPr>
                 <w:sz w:val="24"/>
                 <w:szCs w:val="24"/>
@@ -6310,6 +6626,41 @@
         <w:spacing w:line="276" w:lineRule="auto"/>
         <w:rPr/>
       </w:pPr>
+      <w:r>
+        <w:rPr/>
+        <w:drawing>
+          <wp:inline distB="114300" distT="114300" distL="114300" distR="114300">
+            <wp:extent cx="5753100" cy="4610100"/>
+            <wp:effectExtent b="0" l="0" r="0" t="0"/>
+            <wp:docPr id="15" name="image11.png"/>
+            <a:graphic>
+              <a:graphicData uri="http://schemas.openxmlformats.org/drawingml/2006/picture">
+                <pic:pic>
+                  <pic:nvPicPr>
+                    <pic:cNvPr id="0" name="image11.png"/>
+                    <pic:cNvPicPr preferRelativeResize="0"/>
+                  </pic:nvPicPr>
+                  <pic:blipFill>
+                    <a:blip r:embed="rId9"/>
+                    <a:srcRect b="0" l="0" r="0" t="0"/>
+                    <a:stretch>
+                      <a:fillRect/>
+                    </a:stretch>
+                  </pic:blipFill>
+                  <pic:spPr>
+                    <a:xfrm>
+                      <a:off x="0" y="0"/>
+                      <a:ext cx="5753100" cy="4610100"/>
+                    </a:xfrm>
+                    <a:prstGeom prst="rect"/>
+                    <a:ln/>
+                  </pic:spPr>
+                </pic:pic>
+              </a:graphicData>
+            </a:graphic>
+          </wp:inline>
+        </w:drawing>
+      </w:r>
       <w:r>
         <w:rPr>
           <w:rtl w:val="0"/>
@@ -6890,7 +7241,20 @@
           </w:tcPr>
           <w:p>
             <w:pPr>
-              <w:spacing w:line="276" w:lineRule="auto"/>
+              <w:keepNext w:val="0"/>
+              <w:keepLines w:val="0"/>
+              <w:widowControl w:val="0"/>
+              <w:pBdr>
+                <w:top w:space="0" w:sz="0" w:val="nil"/>
+                <w:left w:space="0" w:sz="0" w:val="nil"/>
+                <w:bottom w:space="0" w:sz="0" w:val="nil"/>
+                <w:right w:space="0" w:sz="0" w:val="nil"/>
+                <w:between w:space="0" w:sz="0" w:val="nil"/>
+              </w:pBdr>
+              <w:shd w:fill="auto" w:val="clear"/>
+              <w:spacing w:after="0" w:before="0" w:line="276" w:lineRule="auto"/>
+              <w:ind w:left="0" w:right="0" w:firstLine="0"/>
+              <w:jc w:val="left"/>
               <w:rPr>
                 <w:sz w:val="24"/>
                 <w:szCs w:val="24"/>
@@ -7491,6 +7855,41 @@
         <w:spacing w:line="276" w:lineRule="auto"/>
         <w:rPr/>
       </w:pPr>
+      <w:r>
+        <w:rPr/>
+        <w:drawing>
+          <wp:inline distB="114300" distT="114300" distL="114300" distR="114300">
+            <wp:extent cx="5753100" cy="4610100"/>
+            <wp:effectExtent b="0" l="0" r="0" t="0"/>
+            <wp:docPr id="12" name="image3.png"/>
+            <a:graphic>
+              <a:graphicData uri="http://schemas.openxmlformats.org/drawingml/2006/picture">
+                <pic:pic>
+                  <pic:nvPicPr>
+                    <pic:cNvPr id="0" name="image3.png"/>
+                    <pic:cNvPicPr preferRelativeResize="0"/>
+                  </pic:nvPicPr>
+                  <pic:blipFill>
+                    <a:blip r:embed="rId10"/>
+                    <a:srcRect b="0" l="0" r="0" t="0"/>
+                    <a:stretch>
+                      <a:fillRect/>
+                    </a:stretch>
+                  </pic:blipFill>
+                  <pic:spPr>
+                    <a:xfrm>
+                      <a:off x="0" y="0"/>
+                      <a:ext cx="5753100" cy="4610100"/>
+                    </a:xfrm>
+                    <a:prstGeom prst="rect"/>
+                    <a:ln/>
+                  </pic:spPr>
+                </pic:pic>
+              </a:graphicData>
+            </a:graphic>
+          </wp:inline>
+        </w:drawing>
+      </w:r>
       <w:r>
         <w:rPr>
           <w:rtl w:val="0"/>
@@ -8134,7 +8533,20 @@
           </w:tcPr>
           <w:p>
             <w:pPr>
-              <w:spacing w:line="276" w:lineRule="auto"/>
+              <w:keepNext w:val="0"/>
+              <w:keepLines w:val="0"/>
+              <w:widowControl w:val="0"/>
+              <w:pBdr>
+                <w:top w:space="0" w:sz="0" w:val="nil"/>
+                <w:left w:space="0" w:sz="0" w:val="nil"/>
+                <w:bottom w:space="0" w:sz="0" w:val="nil"/>
+                <w:right w:space="0" w:sz="0" w:val="nil"/>
+                <w:between w:space="0" w:sz="0" w:val="nil"/>
+              </w:pBdr>
+              <w:shd w:fill="auto" w:val="clear"/>
+              <w:spacing w:after="0" w:before="0" w:line="276" w:lineRule="auto"/>
+              <w:ind w:left="0" w:right="0" w:firstLine="0"/>
+              <w:jc w:val="left"/>
               <w:rPr>
                 <w:sz w:val="24"/>
                 <w:szCs w:val="24"/>
@@ -8715,6 +9127,45 @@
           <w:szCs w:val="20"/>
         </w:rPr>
       </w:pPr>
+      <w:r>
+        <w:rPr>
+          <w:rFonts w:ascii="Arial" w:cs="Arial" w:eastAsia="Arial" w:hAnsi="Arial"/>
+          <w:sz w:val="20"/>
+          <w:szCs w:val="20"/>
+        </w:rPr>
+        <w:drawing>
+          <wp:inline distB="114300" distT="114300" distL="114300" distR="114300">
+            <wp:extent cx="5753100" cy="4572000"/>
+            <wp:effectExtent b="0" l="0" r="0" t="0"/>
+            <wp:docPr id="13" name="image10.png"/>
+            <a:graphic>
+              <a:graphicData uri="http://schemas.openxmlformats.org/drawingml/2006/picture">
+                <pic:pic>
+                  <pic:nvPicPr>
+                    <pic:cNvPr id="0" name="image10.png"/>
+                    <pic:cNvPicPr preferRelativeResize="0"/>
+                  </pic:nvPicPr>
+                  <pic:blipFill>
+                    <a:blip r:embed="rId11"/>
+                    <a:srcRect b="0" l="0" r="0" t="0"/>
+                    <a:stretch>
+                      <a:fillRect/>
+                    </a:stretch>
+                  </pic:blipFill>
+                  <pic:spPr>
+                    <a:xfrm>
+                      <a:off x="0" y="0"/>
+                      <a:ext cx="5753100" cy="4572000"/>
+                    </a:xfrm>
+                    <a:prstGeom prst="rect"/>
+                    <a:ln/>
+                  </pic:spPr>
+                </pic:pic>
+              </a:graphicData>
+            </a:graphic>
+          </wp:inline>
+        </w:drawing>
+      </w:r>
       <w:r>
         <w:rPr>
           <w:rtl w:val="0"/>
@@ -9315,7 +9766,20 @@
           </w:tcPr>
           <w:p>
             <w:pPr>
-              <w:spacing w:line="276" w:lineRule="auto"/>
+              <w:keepNext w:val="0"/>
+              <w:keepLines w:val="0"/>
+              <w:widowControl w:val="0"/>
+              <w:pBdr>
+                <w:top w:space="0" w:sz="0" w:val="nil"/>
+                <w:left w:space="0" w:sz="0" w:val="nil"/>
+                <w:bottom w:space="0" w:sz="0" w:val="nil"/>
+                <w:right w:space="0" w:sz="0" w:val="nil"/>
+                <w:between w:space="0" w:sz="0" w:val="nil"/>
+              </w:pBdr>
+              <w:shd w:fill="auto" w:val="clear"/>
+              <w:spacing w:after="0" w:before="0" w:line="276" w:lineRule="auto"/>
+              <w:ind w:left="0" w:right="0" w:firstLine="0"/>
+              <w:jc w:val="left"/>
               <w:rPr>
                 <w:sz w:val="24"/>
                 <w:szCs w:val="24"/>
@@ -9842,6 +10306,63 @@
         <w:spacing w:line="276" w:lineRule="auto"/>
         <w:rPr/>
       </w:pPr>
+      <w:r>
+        <w:rPr>
+          <w:rtl w:val="0"/>
+        </w:rPr>
+      </w:r>
+    </w:p>
+    <w:p>
+      <w:pPr>
+        <w:spacing w:line="276" w:lineRule="auto"/>
+        <w:rPr/>
+      </w:pPr>
+      <w:r>
+        <w:rPr>
+          <w:rtl w:val="0"/>
+        </w:rPr>
+      </w:r>
+    </w:p>
+    <w:p>
+      <w:pPr>
+        <w:spacing w:line="276" w:lineRule="auto"/>
+        <w:rPr/>
+      </w:pPr>
+      <w:r>
+        <w:rPr/>
+        <w:drawing>
+          <wp:inline distB="114300" distT="114300" distL="114300" distR="114300">
+            <wp:extent cx="5753100" cy="4610100"/>
+            <wp:effectExtent b="0" l="0" r="0" t="0"/>
+            <wp:docPr id="7" name="image9.png"/>
+            <a:graphic>
+              <a:graphicData uri="http://schemas.openxmlformats.org/drawingml/2006/picture">
+                <pic:pic>
+                  <pic:nvPicPr>
+                    <pic:cNvPr id="0" name="image9.png"/>
+                    <pic:cNvPicPr preferRelativeResize="0"/>
+                  </pic:nvPicPr>
+                  <pic:blipFill>
+                    <a:blip r:embed="rId12"/>
+                    <a:srcRect b="0" l="0" r="0" t="0"/>
+                    <a:stretch>
+                      <a:fillRect/>
+                    </a:stretch>
+                  </pic:blipFill>
+                  <pic:spPr>
+                    <a:xfrm>
+                      <a:off x="0" y="0"/>
+                      <a:ext cx="5753100" cy="4610100"/>
+                    </a:xfrm>
+                    <a:prstGeom prst="rect"/>
+                    <a:ln/>
+                  </pic:spPr>
+                </pic:pic>
+              </a:graphicData>
+            </a:graphic>
+          </wp:inline>
+        </w:drawing>
+      </w:r>
       <w:r>
         <w:rPr>
           <w:rtl w:val="0"/>
@@ -10408,7 +10929,20 @@
           </w:tcPr>
           <w:p>
             <w:pPr>
-              <w:spacing w:line="276" w:lineRule="auto"/>
+              <w:keepNext w:val="0"/>
+              <w:keepLines w:val="0"/>
+              <w:widowControl w:val="0"/>
+              <w:pBdr>
+                <w:top w:space="0" w:sz="0" w:val="nil"/>
+                <w:left w:space="0" w:sz="0" w:val="nil"/>
+                <w:bottom w:space="0" w:sz="0" w:val="nil"/>
+                <w:right w:space="0" w:sz="0" w:val="nil"/>
+                <w:between w:space="0" w:sz="0" w:val="nil"/>
+              </w:pBdr>
+              <w:shd w:fill="auto" w:val="clear"/>
+              <w:spacing w:after="0" w:before="0" w:line="276" w:lineRule="auto"/>
+              <w:ind w:left="0" w:right="0" w:firstLine="0"/>
+              <w:jc w:val="left"/>
               <w:rPr>
                 <w:sz w:val="24"/>
                 <w:szCs w:val="24"/>
@@ -10948,6 +11482,63 @@
         </w:tc>
       </w:tr>
     </w:tbl>
+    <w:p>
+      <w:pPr>
+        <w:spacing w:line="276" w:lineRule="auto"/>
+        <w:rPr/>
+      </w:pPr>
+      <w:r>
+        <w:rPr>
+          <w:rtl w:val="0"/>
+        </w:rPr>
+      </w:r>
+    </w:p>
+    <w:p>
+      <w:pPr>
+        <w:spacing w:line="276" w:lineRule="auto"/>
+        <w:rPr/>
+      </w:pPr>
+      <w:r>
+        <w:rPr/>
+        <w:drawing>
+          <wp:inline distB="114300" distT="114300" distL="114300" distR="114300">
+            <wp:extent cx="5753100" cy="4610100"/>
+            <wp:effectExtent b="0" l="0" r="0" t="0"/>
+            <wp:docPr id="14" name="image6.png"/>
+            <a:graphic>
+              <a:graphicData uri="http://schemas.openxmlformats.org/drawingml/2006/picture">
+                <pic:pic>
+                  <pic:nvPicPr>
+                    <pic:cNvPr id="0" name="image6.png"/>
+                    <pic:cNvPicPr preferRelativeResize="0"/>
+                  </pic:nvPicPr>
+                  <pic:blipFill>
+                    <a:blip r:embed="rId13"/>
+                    <a:srcRect b="0" l="0" r="0" t="0"/>
+                    <a:stretch>
+                      <a:fillRect/>
+                    </a:stretch>
+                  </pic:blipFill>
+                  <pic:spPr>
+                    <a:xfrm>
+                      <a:off x="0" y="0"/>
+                      <a:ext cx="5753100" cy="4610100"/>
+                    </a:xfrm>
+                    <a:prstGeom prst="rect"/>
+                    <a:ln/>
+                  </pic:spPr>
+                </pic:pic>
+              </a:graphicData>
+            </a:graphic>
+          </wp:inline>
+        </w:drawing>
+      </w:r>
+      <w:r>
+        <w:rPr>
+          <w:rtl w:val="0"/>
+        </w:rPr>
+      </w:r>
+    </w:p>
     <w:p>
       <w:pPr>
         <w:spacing w:line="276" w:lineRule="auto"/>
@@ -11508,7 +12099,20 @@
           </w:tcPr>
           <w:p>
             <w:pPr>
-              <w:spacing w:line="276" w:lineRule="auto"/>
+              <w:keepNext w:val="0"/>
+              <w:keepLines w:val="0"/>
+              <w:widowControl w:val="0"/>
+              <w:pBdr>
+                <w:top w:space="0" w:sz="0" w:val="nil"/>
+                <w:left w:space="0" w:sz="0" w:val="nil"/>
+                <w:bottom w:space="0" w:sz="0" w:val="nil"/>
+                <w:right w:space="0" w:sz="0" w:val="nil"/>
+                <w:between w:space="0" w:sz="0" w:val="nil"/>
+              </w:pBdr>
+              <w:shd w:fill="auto" w:val="clear"/>
+              <w:spacing w:after="0" w:before="0" w:line="276" w:lineRule="auto"/>
+              <w:ind w:left="0" w:right="0" w:firstLine="0"/>
+              <w:jc w:val="left"/>
               <w:rPr>
                 <w:sz w:val="24"/>
                 <w:szCs w:val="24"/>
@@ -12183,6 +12787,66 @@
       <w:pPr>
         <w:spacing w:line="276" w:lineRule="auto"/>
         <w:rPr/>
+      </w:pPr>
+      <w:r>
+        <w:rPr>
+          <w:rtl w:val="0"/>
+        </w:rPr>
+      </w:r>
+    </w:p>
+    <w:p>
+      <w:pPr>
+        <w:spacing w:after="1" w:lineRule="auto"/>
+        <w:rPr>
+          <w:rFonts w:ascii="Arial" w:cs="Arial" w:eastAsia="Arial" w:hAnsi="Arial"/>
+          <w:sz w:val="20"/>
+          <w:szCs w:val="20"/>
+        </w:rPr>
+      </w:pPr>
+      <w:r>
+        <w:rPr>
+          <w:rtl w:val="0"/>
+        </w:rPr>
+      </w:r>
+    </w:p>
+    <w:p>
+      <w:pPr>
+        <w:spacing w:after="1" w:lineRule="auto"/>
+        <w:rPr>
+          <w:rFonts w:ascii="Arial" w:cs="Arial" w:eastAsia="Arial" w:hAnsi="Arial"/>
+          <w:sz w:val="20"/>
+          <w:szCs w:val="20"/>
+        </w:rPr>
+      </w:pPr>
+      <w:r>
+        <w:rPr>
+          <w:rtl w:val="0"/>
+        </w:rPr>
+      </w:r>
+    </w:p>
+    <w:p>
+      <w:pPr>
+        <w:spacing w:after="1" w:lineRule="auto"/>
+        <w:rPr>
+          <w:rFonts w:ascii="Arial" w:cs="Arial" w:eastAsia="Arial" w:hAnsi="Arial"/>
+          <w:sz w:val="20"/>
+          <w:szCs w:val="20"/>
+        </w:rPr>
+      </w:pPr>
+      <w:r>
+        <w:rPr>
+          <w:rtl w:val="0"/>
+        </w:rPr>
+      </w:r>
+    </w:p>
+    <w:p>
+      <w:pPr>
+        <w:spacing w:after="1" w:lineRule="auto"/>
+        <w:rPr>
+          <w:rFonts w:ascii="Arial" w:cs="Arial" w:eastAsia="Arial" w:hAnsi="Arial"/>
+          <w:sz w:val="20"/>
+          <w:szCs w:val="20"/>
+        </w:rPr>
       </w:pPr>
       <w:r>
         <w:rPr>
@@ -12736,7 +13400,20 @@
           </w:tcPr>
           <w:p>
             <w:pPr>
-              <w:spacing w:line="276" w:lineRule="auto"/>
+              <w:keepNext w:val="0"/>
+              <w:keepLines w:val="0"/>
+              <w:widowControl w:val="0"/>
+              <w:pBdr>
+                <w:top w:space="0" w:sz="0" w:val="nil"/>
+                <w:left w:space="0" w:sz="0" w:val="nil"/>
+                <w:bottom w:space="0" w:sz="0" w:val="nil"/>
+                <w:right w:space="0" w:sz="0" w:val="nil"/>
+                <w:between w:space="0" w:sz="0" w:val="nil"/>
+              </w:pBdr>
+              <w:shd w:fill="auto" w:val="clear"/>
+              <w:spacing w:after="0" w:before="0" w:line="276" w:lineRule="auto"/>
+              <w:ind w:left="0" w:right="0" w:firstLine="0"/>
+              <w:jc w:val="left"/>
               <w:rPr>
                 <w:sz w:val="24"/>
                 <w:szCs w:val="24"/>
@@ -13817,8 +14494,22 @@
           </w:tcPr>
           <w:p>
             <w:pPr>
-              <w:spacing w:line="276" w:lineRule="auto"/>
-              <w:rPr>
+              <w:keepNext w:val="0"/>
+              <w:keepLines w:val="0"/>
+              <w:widowControl w:val="0"/>
+              <w:pBdr>
+                <w:top w:space="0" w:sz="0" w:val="nil"/>
+                <w:left w:space="0" w:sz="0" w:val="nil"/>
+                <w:bottom w:space="0" w:sz="0" w:val="nil"/>
+                <w:right w:space="0" w:sz="0" w:val="nil"/>
+                <w:between w:space="0" w:sz="0" w:val="nil"/>
+              </w:pBdr>
+              <w:shd w:fill="auto" w:val="clear"/>
+              <w:spacing w:after="0" w:before="0" w:line="276" w:lineRule="auto"/>
+              <w:ind w:left="0" w:right="0" w:firstLine="0"/>
+              <w:jc w:val="left"/>
+              <w:rPr>
+                <w:b w:val="1"/>
                 <w:sz w:val="24"/>
                 <w:szCs w:val="24"/>
               </w:rPr>
@@ -14871,8 +15562,22 @@
           </w:tcPr>
           <w:p>
             <w:pPr>
-              <w:spacing w:line="276" w:lineRule="auto"/>
-              <w:rPr>
+              <w:keepNext w:val="0"/>
+              <w:keepLines w:val="0"/>
+              <w:widowControl w:val="0"/>
+              <w:pBdr>
+                <w:top w:space="0" w:sz="0" w:val="nil"/>
+                <w:left w:space="0" w:sz="0" w:val="nil"/>
+                <w:bottom w:space="0" w:sz="0" w:val="nil"/>
+                <w:right w:space="0" w:sz="0" w:val="nil"/>
+                <w:between w:space="0" w:sz="0" w:val="nil"/>
+              </w:pBdr>
+              <w:shd w:fill="auto" w:val="clear"/>
+              <w:spacing w:after="0" w:before="0" w:line="276" w:lineRule="auto"/>
+              <w:ind w:left="0" w:right="0" w:firstLine="0"/>
+              <w:jc w:val="left"/>
+              <w:rPr>
+                <w:b w:val="1"/>
                 <w:sz w:val="24"/>
                 <w:szCs w:val="24"/>
               </w:rPr>
@@ -15425,6 +16130,85 @@
         </w:tc>
       </w:tr>
     </w:tbl>
+    <w:p>
+      <w:pPr>
+        <w:spacing w:line="276" w:lineRule="auto"/>
+        <w:rPr/>
+      </w:pPr>
+      <w:r>
+        <w:rPr>
+          <w:rtl w:val="0"/>
+        </w:rPr>
+      </w:r>
+    </w:p>
+    <w:p>
+      <w:pPr>
+        <w:spacing w:line="276" w:lineRule="auto"/>
+        <w:rPr/>
+      </w:pPr>
+      <w:r>
+        <w:rPr>
+          <w:rtl w:val="0"/>
+        </w:rPr>
+      </w:r>
+    </w:p>
+    <w:p>
+      <w:pPr>
+        <w:spacing w:line="276" w:lineRule="auto"/>
+        <w:rPr/>
+      </w:pPr>
+      <w:r>
+        <w:rPr>
+          <w:rtl w:val="0"/>
+        </w:rPr>
+      </w:r>
+    </w:p>
+    <w:p>
+      <w:pPr>
+        <w:spacing w:line="276" w:lineRule="auto"/>
+        <w:rPr/>
+      </w:pPr>
+      <w:r>
+        <w:rPr/>
+        <w:drawing>
+          <wp:inline distB="114300" distT="114300" distL="114300" distR="114300">
+            <wp:extent cx="5753100" cy="4267200"/>
+            <wp:effectExtent b="0" l="0" r="0" t="0"/>
+            <wp:docPr id="4" name="image2.png"/>
+            <a:graphic>
+              <a:graphicData uri="http://schemas.openxmlformats.org/drawingml/2006/picture">
+                <pic:pic>
+                  <pic:nvPicPr>
+                    <pic:cNvPr id="0" name="image2.png"/>
+                    <pic:cNvPicPr preferRelativeResize="0"/>
+                  </pic:nvPicPr>
+                  <pic:blipFill>
+                    <a:blip r:embed="rId14"/>
+                    <a:srcRect b="0" l="0" r="0" t="0"/>
+                    <a:stretch>
+                      <a:fillRect/>
+                    </a:stretch>
+                  </pic:blipFill>
+                  <pic:spPr>
+                    <a:xfrm>
+                      <a:off x="0" y="0"/>
+                      <a:ext cx="5753100" cy="4267200"/>
+                    </a:xfrm>
+                    <a:prstGeom prst="rect"/>
+                    <a:ln/>
+                  </pic:spPr>
+                </pic:pic>
+              </a:graphicData>
+            </a:graphic>
+          </wp:inline>
+        </w:drawing>
+      </w:r>
+      <w:r>
+        <w:rPr>
+          <w:rtl w:val="0"/>
+        </w:rPr>
+      </w:r>
+    </w:p>
     <w:p>
       <w:pPr>
         <w:spacing w:line="276" w:lineRule="auto"/>
@@ -16019,8 +16803,22 @@
           </w:tcPr>
           <w:p>
             <w:pPr>
-              <w:spacing w:line="276" w:lineRule="auto"/>
-              <w:rPr>
+              <w:keepNext w:val="0"/>
+              <w:keepLines w:val="0"/>
+              <w:widowControl w:val="0"/>
+              <w:pBdr>
+                <w:top w:space="0" w:sz="0" w:val="nil"/>
+                <w:left w:space="0" w:sz="0" w:val="nil"/>
+                <w:bottom w:space="0" w:sz="0" w:val="nil"/>
+                <w:right w:space="0" w:sz="0" w:val="nil"/>
+                <w:between w:space="0" w:sz="0" w:val="nil"/>
+              </w:pBdr>
+              <w:shd w:fill="auto" w:val="clear"/>
+              <w:spacing w:after="0" w:before="0" w:line="276" w:lineRule="auto"/>
+              <w:ind w:left="0" w:right="0" w:firstLine="0"/>
+              <w:jc w:val="left"/>
+              <w:rPr>
+                <w:b w:val="1"/>
                 <w:sz w:val="24"/>
                 <w:szCs w:val="24"/>
               </w:rPr>
@@ -16288,11 +17086,6 @@
               </w:rPr>
               <w:t xml:space="preserve"> lo llevará nuevamente al Panel de Administrar Productos.</w:t>
             </w:r>
-            <w:r>
-              <w:rPr>
-                <w:rtl w:val="0"/>
-              </w:rPr>
-            </w:r>
           </w:p>
         </w:tc>
       </w:tr>
@@ -16553,6 +17346,41 @@
         <w:spacing w:line="276" w:lineRule="auto"/>
         <w:rPr/>
       </w:pPr>
+      <w:r>
+        <w:rPr/>
+        <w:drawing>
+          <wp:inline distB="114300" distT="114300" distL="114300" distR="114300">
+            <wp:extent cx="5753100" cy="4267200"/>
+            <wp:effectExtent b="0" l="0" r="0" t="0"/>
+            <wp:docPr id="6" name="image2.png"/>
+            <a:graphic>
+              <a:graphicData uri="http://schemas.openxmlformats.org/drawingml/2006/picture">
+                <pic:pic>
+                  <pic:nvPicPr>
+                    <pic:cNvPr id="0" name="image2.png"/>
+                    <pic:cNvPicPr preferRelativeResize="0"/>
+                  </pic:nvPicPr>
+                  <pic:blipFill>
+                    <a:blip r:embed="rId14"/>
+                    <a:srcRect b="0" l="0" r="0" t="0"/>
+                    <a:stretch>
+                      <a:fillRect/>
+                    </a:stretch>
+                  </pic:blipFill>
+                  <pic:spPr>
+                    <a:xfrm>
+                      <a:off x="0" y="0"/>
+                      <a:ext cx="5753100" cy="4267200"/>
+                    </a:xfrm>
+                    <a:prstGeom prst="rect"/>
+                    <a:ln/>
+                  </pic:spPr>
+                </pic:pic>
+              </a:graphicData>
+            </a:graphic>
+          </wp:inline>
+        </w:drawing>
+      </w:r>
       <w:r>
         <w:rPr>
           <w:rtl w:val="0"/>
@@ -17110,8 +17938,22 @@
           </w:tcPr>
           <w:p>
             <w:pPr>
-              <w:spacing w:line="276" w:lineRule="auto"/>
-              <w:rPr>
+              <w:keepNext w:val="0"/>
+              <w:keepLines w:val="0"/>
+              <w:widowControl w:val="0"/>
+              <w:pBdr>
+                <w:top w:space="0" w:sz="0" w:val="nil"/>
+                <w:left w:space="0" w:sz="0" w:val="nil"/>
+                <w:bottom w:space="0" w:sz="0" w:val="nil"/>
+                <w:right w:space="0" w:sz="0" w:val="nil"/>
+                <w:between w:space="0" w:sz="0" w:val="nil"/>
+              </w:pBdr>
+              <w:shd w:fill="auto" w:val="clear"/>
+              <w:spacing w:after="0" w:before="0" w:line="276" w:lineRule="auto"/>
+              <w:ind w:left="0" w:right="0" w:firstLine="0"/>
+              <w:jc w:val="left"/>
+              <w:rPr>
+                <w:b w:val="1"/>
                 <w:sz w:val="24"/>
                 <w:szCs w:val="24"/>
               </w:rPr>
@@ -17628,6 +18470,41 @@
         <w:spacing w:line="276" w:lineRule="auto"/>
         <w:rPr/>
       </w:pPr>
+      <w:r>
+        <w:rPr/>
+        <w:drawing>
+          <wp:inline distB="114300" distT="114300" distL="114300" distR="114300">
+            <wp:extent cx="5753100" cy="4267200"/>
+            <wp:effectExtent b="0" l="0" r="0" t="0"/>
+            <wp:docPr id="2" name="image2.png"/>
+            <a:graphic>
+              <a:graphicData uri="http://schemas.openxmlformats.org/drawingml/2006/picture">
+                <pic:pic>
+                  <pic:nvPicPr>
+                    <pic:cNvPr id="0" name="image2.png"/>
+                    <pic:cNvPicPr preferRelativeResize="0"/>
+                  </pic:nvPicPr>
+                  <pic:blipFill>
+                    <a:blip r:embed="rId14"/>
+                    <a:srcRect b="0" l="0" r="0" t="0"/>
+                    <a:stretch>
+                      <a:fillRect/>
+                    </a:stretch>
+                  </pic:blipFill>
+                  <pic:spPr>
+                    <a:xfrm>
+                      <a:off x="0" y="0"/>
+                      <a:ext cx="5753100" cy="4267200"/>
+                    </a:xfrm>
+                    <a:prstGeom prst="rect"/>
+                    <a:ln/>
+                  </pic:spPr>
+                </pic:pic>
+              </a:graphicData>
+            </a:graphic>
+          </wp:inline>
+        </w:drawing>
+      </w:r>
       <w:r>
         <w:rPr>
           <w:rtl w:val="0"/>
@@ -18185,8 +19062,22 @@
           </w:tcPr>
           <w:p>
             <w:pPr>
-              <w:spacing w:line="276" w:lineRule="auto"/>
-              <w:rPr>
+              <w:keepNext w:val="0"/>
+              <w:keepLines w:val="0"/>
+              <w:widowControl w:val="0"/>
+              <w:pBdr>
+                <w:top w:space="0" w:sz="0" w:val="nil"/>
+                <w:left w:space="0" w:sz="0" w:val="nil"/>
+                <w:bottom w:space="0" w:sz="0" w:val="nil"/>
+                <w:right w:space="0" w:sz="0" w:val="nil"/>
+                <w:between w:space="0" w:sz="0" w:val="nil"/>
+              </w:pBdr>
+              <w:shd w:fill="auto" w:val="clear"/>
+              <w:spacing w:after="0" w:before="0" w:line="276" w:lineRule="auto"/>
+              <w:ind w:left="0" w:right="0" w:firstLine="0"/>
+              <w:jc w:val="left"/>
+              <w:rPr>
+                <w:b w:val="1"/>
                 <w:sz w:val="24"/>
                 <w:szCs w:val="24"/>
               </w:rPr>
@@ -18718,6 +19609,41 @@
         </w:rPr>
       </w:pPr>
       <w:r>
+        <w:rPr/>
+        <w:drawing>
+          <wp:inline distB="114300" distT="114300" distL="114300" distR="114300">
+            <wp:extent cx="5753100" cy="4267200"/>
+            <wp:effectExtent b="0" l="0" r="0" t="0"/>
+            <wp:docPr id="5" name="image2.png"/>
+            <a:graphic>
+              <a:graphicData uri="http://schemas.openxmlformats.org/drawingml/2006/picture">
+                <pic:pic>
+                  <pic:nvPicPr>
+                    <pic:cNvPr id="0" name="image2.png"/>
+                    <pic:cNvPicPr preferRelativeResize="0"/>
+                  </pic:nvPicPr>
+                  <pic:blipFill>
+                    <a:blip r:embed="rId14"/>
+                    <a:srcRect b="0" l="0" r="0" t="0"/>
+                    <a:stretch>
+                      <a:fillRect/>
+                    </a:stretch>
+                  </pic:blipFill>
+                  <pic:spPr>
+                    <a:xfrm>
+                      <a:off x="0" y="0"/>
+                      <a:ext cx="5753100" cy="4267200"/>
+                    </a:xfrm>
+                    <a:prstGeom prst="rect"/>
+                    <a:ln/>
+                  </pic:spPr>
+                </pic:pic>
+              </a:graphicData>
+            </a:graphic>
+          </wp:inline>
+        </w:drawing>
+      </w:r>
+      <w:r>
         <w:rPr>
           <w:rtl w:val="0"/>
         </w:rPr>
@@ -19255,8 +20181,22 @@
           </w:tcPr>
           <w:p>
             <w:pPr>
-              <w:spacing w:line="276" w:lineRule="auto"/>
-              <w:rPr>
+              <w:keepNext w:val="0"/>
+              <w:keepLines w:val="0"/>
+              <w:widowControl w:val="0"/>
+              <w:pBdr>
+                <w:top w:space="0" w:sz="0" w:val="nil"/>
+                <w:left w:space="0" w:sz="0" w:val="nil"/>
+                <w:bottom w:space="0" w:sz="0" w:val="nil"/>
+                <w:right w:space="0" w:sz="0" w:val="nil"/>
+                <w:between w:space="0" w:sz="0" w:val="nil"/>
+              </w:pBdr>
+              <w:shd w:fill="auto" w:val="clear"/>
+              <w:spacing w:after="0" w:before="0" w:line="276" w:lineRule="auto"/>
+              <w:ind w:left="0" w:right="0" w:firstLine="0"/>
+              <w:jc w:val="left"/>
+              <w:rPr>
+                <w:b w:val="1"/>
                 <w:sz w:val="24"/>
                 <w:szCs w:val="24"/>
               </w:rPr>
@@ -19785,6 +20725,63 @@
         </w:tc>
       </w:tr>
     </w:tbl>
+    <w:p>
+      <w:pPr>
+        <w:spacing w:line="276" w:lineRule="auto"/>
+        <w:rPr/>
+      </w:pPr>
+      <w:r>
+        <w:rPr>
+          <w:rtl w:val="0"/>
+        </w:rPr>
+      </w:r>
+    </w:p>
+    <w:p>
+      <w:pPr>
+        <w:spacing w:line="276" w:lineRule="auto"/>
+        <w:rPr/>
+      </w:pPr>
+      <w:r>
+        <w:rPr/>
+        <w:drawing>
+          <wp:inline distB="114300" distT="114300" distL="114300" distR="114300">
+            <wp:extent cx="5753100" cy="4343400"/>
+            <wp:effectExtent b="0" l="0" r="0" t="0"/>
+            <wp:docPr id="10" name="image4.png"/>
+            <a:graphic>
+              <a:graphicData uri="http://schemas.openxmlformats.org/drawingml/2006/picture">
+                <pic:pic>
+                  <pic:nvPicPr>
+                    <pic:cNvPr id="0" name="image4.png"/>
+                    <pic:cNvPicPr preferRelativeResize="0"/>
+                  </pic:nvPicPr>
+                  <pic:blipFill>
+                    <a:blip r:embed="rId15"/>
+                    <a:srcRect b="0" l="0" r="0" t="0"/>
+                    <a:stretch>
+                      <a:fillRect/>
+                    </a:stretch>
+                  </pic:blipFill>
+                  <pic:spPr>
+                    <a:xfrm>
+                      <a:off x="0" y="0"/>
+                      <a:ext cx="5753100" cy="4343400"/>
+                    </a:xfrm>
+                    <a:prstGeom prst="rect"/>
+                    <a:ln/>
+                  </pic:spPr>
+                </pic:pic>
+              </a:graphicData>
+            </a:graphic>
+          </wp:inline>
+        </w:drawing>
+      </w:r>
+      <w:r>
+        <w:rPr>
+          <w:rtl w:val="0"/>
+        </w:rPr>
+      </w:r>
+    </w:p>
     <w:p>
       <w:pPr>
         <w:spacing w:line="276" w:lineRule="auto"/>
@@ -20347,8 +21344,22 @@
           </w:tcPr>
           <w:p>
             <w:pPr>
-              <w:spacing w:line="276" w:lineRule="auto"/>
-              <w:rPr>
+              <w:keepNext w:val="0"/>
+              <w:keepLines w:val="0"/>
+              <w:widowControl w:val="0"/>
+              <w:pBdr>
+                <w:top w:space="0" w:sz="0" w:val="nil"/>
+                <w:left w:space="0" w:sz="0" w:val="nil"/>
+                <w:bottom w:space="0" w:sz="0" w:val="nil"/>
+                <w:right w:space="0" w:sz="0" w:val="nil"/>
+                <w:between w:space="0" w:sz="0" w:val="nil"/>
+              </w:pBdr>
+              <w:shd w:fill="auto" w:val="clear"/>
+              <w:spacing w:after="0" w:before="0" w:line="276" w:lineRule="auto"/>
+              <w:ind w:left="0" w:right="0" w:firstLine="0"/>
+              <w:jc w:val="left"/>
+              <w:rPr>
+                <w:b w:val="1"/>
                 <w:sz w:val="24"/>
                 <w:szCs w:val="24"/>
               </w:rPr>
@@ -20856,6 +21867,74 @@
         <w:spacing w:line="276" w:lineRule="auto"/>
         <w:rPr/>
       </w:pPr>
+      <w:r>
+        <w:rPr>
+          <w:rtl w:val="0"/>
+        </w:rPr>
+      </w:r>
+    </w:p>
+    <w:p>
+      <w:pPr>
+        <w:spacing w:line="276" w:lineRule="auto"/>
+        <w:rPr/>
+      </w:pPr>
+      <w:r>
+        <w:rPr>
+          <w:rtl w:val="0"/>
+        </w:rPr>
+      </w:r>
+    </w:p>
+    <w:p>
+      <w:pPr>
+        <w:spacing w:line="276" w:lineRule="auto"/>
+        <w:rPr/>
+      </w:pPr>
+      <w:r>
+        <w:rPr>
+          <w:rtl w:val="0"/>
+        </w:rPr>
+      </w:r>
+    </w:p>
+    <w:p>
+      <w:pPr>
+        <w:spacing w:line="276" w:lineRule="auto"/>
+        <w:rPr/>
+      </w:pPr>
+      <w:r>
+        <w:rPr/>
+        <w:drawing>
+          <wp:inline distB="114300" distT="114300" distL="114300" distR="114300">
+            <wp:extent cx="5753100" cy="4343400"/>
+            <wp:effectExtent b="0" l="0" r="0" t="0"/>
+            <wp:docPr id="11" name="image5.png"/>
+            <a:graphic>
+              <a:graphicData uri="http://schemas.openxmlformats.org/drawingml/2006/picture">
+                <pic:pic>
+                  <pic:nvPicPr>
+                    <pic:cNvPr id="0" name="image5.png"/>
+                    <pic:cNvPicPr preferRelativeResize="0"/>
+                  </pic:nvPicPr>
+                  <pic:blipFill>
+                    <a:blip r:embed="rId16"/>
+                    <a:srcRect b="0" l="0" r="0" t="0"/>
+                    <a:stretch>
+                      <a:fillRect/>
+                    </a:stretch>
+                  </pic:blipFill>
+                  <pic:spPr>
+                    <a:xfrm>
+                      <a:off x="0" y="0"/>
+                      <a:ext cx="5753100" cy="4343400"/>
+                    </a:xfrm>
+                    <a:prstGeom prst="rect"/>
+                    <a:ln/>
+                  </pic:spPr>
+                </pic:pic>
+              </a:graphicData>
+            </a:graphic>
+          </wp:inline>
+        </w:drawing>
+      </w:r>
       <w:r>
         <w:rPr>
           <w:rtl w:val="0"/>
@@ -21413,8 +22492,22 @@
           </w:tcPr>
           <w:p>
             <w:pPr>
-              <w:spacing w:line="276" w:lineRule="auto"/>
-              <w:rPr>
+              <w:keepNext w:val="0"/>
+              <w:keepLines w:val="0"/>
+              <w:widowControl w:val="0"/>
+              <w:pBdr>
+                <w:top w:space="0" w:sz="0" w:val="nil"/>
+                <w:left w:space="0" w:sz="0" w:val="nil"/>
+                <w:bottom w:space="0" w:sz="0" w:val="nil"/>
+                <w:right w:space="0" w:sz="0" w:val="nil"/>
+                <w:between w:space="0" w:sz="0" w:val="nil"/>
+              </w:pBdr>
+              <w:shd w:fill="auto" w:val="clear"/>
+              <w:spacing w:after="0" w:before="0" w:line="276" w:lineRule="auto"/>
+              <w:ind w:left="0" w:right="0" w:firstLine="0"/>
+              <w:jc w:val="left"/>
+              <w:rPr>
+                <w:b w:val="1"/>
                 <w:sz w:val="24"/>
                 <w:szCs w:val="24"/>
               </w:rPr>
@@ -21921,6 +23014,66 @@
       <w:pPr>
         <w:spacing w:line="276" w:lineRule="auto"/>
         <w:rPr/>
+      </w:pPr>
+      <w:r>
+        <w:rPr>
+          <w:rtl w:val="0"/>
+        </w:rPr>
+      </w:r>
+    </w:p>
+    <w:p>
+      <w:pPr>
+        <w:spacing w:line="276" w:lineRule="auto"/>
+        <w:rPr>
+          <w:rFonts w:ascii="Arial" w:cs="Arial" w:eastAsia="Arial" w:hAnsi="Arial"/>
+          <w:sz w:val="20"/>
+          <w:szCs w:val="20"/>
+        </w:rPr>
+      </w:pPr>
+      <w:r>
+        <w:rPr>
+          <w:rtl w:val="0"/>
+        </w:rPr>
+      </w:r>
+    </w:p>
+    <w:p>
+      <w:pPr>
+        <w:spacing w:line="276" w:lineRule="auto"/>
+        <w:rPr>
+          <w:rFonts w:ascii="Arial" w:cs="Arial" w:eastAsia="Arial" w:hAnsi="Arial"/>
+          <w:sz w:val="20"/>
+          <w:szCs w:val="20"/>
+        </w:rPr>
+      </w:pPr>
+      <w:r>
+        <w:rPr>
+          <w:rtl w:val="0"/>
+        </w:rPr>
+      </w:r>
+    </w:p>
+    <w:p>
+      <w:pPr>
+        <w:spacing w:line="276" w:lineRule="auto"/>
+        <w:rPr>
+          <w:rFonts w:ascii="Arial" w:cs="Arial" w:eastAsia="Arial" w:hAnsi="Arial"/>
+          <w:sz w:val="20"/>
+          <w:szCs w:val="20"/>
+        </w:rPr>
+      </w:pPr>
+      <w:r>
+        <w:rPr>
+          <w:rtl w:val="0"/>
+        </w:rPr>
+      </w:r>
+    </w:p>
+    <w:p>
+      <w:pPr>
+        <w:spacing w:line="276" w:lineRule="auto"/>
+        <w:rPr>
+          <w:rFonts w:ascii="Arial" w:cs="Arial" w:eastAsia="Arial" w:hAnsi="Arial"/>
+          <w:sz w:val="20"/>
+          <w:szCs w:val="20"/>
+        </w:rPr>
       </w:pPr>
       <w:r>
         <w:rPr>
@@ -22479,8 +23632,22 @@
           </w:tcPr>
           <w:p>
             <w:pPr>
-              <w:spacing w:line="276" w:lineRule="auto"/>
-              <w:rPr>
+              <w:keepNext w:val="0"/>
+              <w:keepLines w:val="0"/>
+              <w:widowControl w:val="0"/>
+              <w:pBdr>
+                <w:top w:space="0" w:sz="0" w:val="nil"/>
+                <w:left w:space="0" w:sz="0" w:val="nil"/>
+                <w:bottom w:space="0" w:sz="0" w:val="nil"/>
+                <w:right w:space="0" w:sz="0" w:val="nil"/>
+                <w:between w:space="0" w:sz="0" w:val="nil"/>
+              </w:pBdr>
+              <w:shd w:fill="auto" w:val="clear"/>
+              <w:spacing w:after="0" w:before="0" w:line="276" w:lineRule="auto"/>
+              <w:ind w:left="0" w:right="0" w:firstLine="0"/>
+              <w:jc w:val="left"/>
+              <w:rPr>
+                <w:b w:val="1"/>
                 <w:sz w:val="24"/>
                 <w:szCs w:val="24"/>
               </w:rPr>
@@ -22988,6 +24155,45 @@
         <w:spacing w:line="276" w:lineRule="auto"/>
         <w:rPr/>
       </w:pPr>
+      <w:r>
+        <w:rPr>
+          <w:rFonts w:ascii="Arial" w:cs="Arial" w:eastAsia="Arial" w:hAnsi="Arial"/>
+          <w:sz w:val="20"/>
+          <w:szCs w:val="20"/>
+        </w:rPr>
+        <w:drawing>
+          <wp:inline distB="114300" distT="114300" distL="114300" distR="114300">
+            <wp:extent cx="5753100" cy="4267200"/>
+            <wp:effectExtent b="0" l="0" r="0" t="0"/>
+            <wp:docPr id="3" name="image1.png"/>
+            <a:graphic>
+              <a:graphicData uri="http://schemas.openxmlformats.org/drawingml/2006/picture">
+                <pic:pic>
+                  <pic:nvPicPr>
+                    <pic:cNvPr id="0" name="image1.png"/>
+                    <pic:cNvPicPr preferRelativeResize="0"/>
+                  </pic:nvPicPr>
+                  <pic:blipFill>
+                    <a:blip r:embed="rId17"/>
+                    <a:srcRect b="0" l="0" r="0" t="0"/>
+                    <a:stretch>
+                      <a:fillRect/>
+                    </a:stretch>
+                  </pic:blipFill>
+                  <pic:spPr>
+                    <a:xfrm>
+                      <a:off x="0" y="0"/>
+                      <a:ext cx="5753100" cy="4267200"/>
+                    </a:xfrm>
+                    <a:prstGeom prst="rect"/>
+                    <a:ln/>
+                  </pic:spPr>
+                </pic:pic>
+              </a:graphicData>
+            </a:graphic>
+          </wp:inline>
+        </w:drawing>
+      </w:r>
       <w:r>
         <w:rPr>
           <w:rtl w:val="0"/>

</xml_diff>

<commit_message>
docs: modificación de casos de uso y requerimientos
</commit_message>
<xml_diff>
--- a/01 Analisis/06 Casos de uso extendido/Casos de uso extendidos.docx
+++ b/01 Analisis/06 Casos de uso extendido/Casos de uso extendidos.docx
@@ -6,31 +6,7 @@
       <w:pPr>
         <w:pStyle w:val="Title"/>
         <w:ind w:firstLine="102"/>
-        <w:rPr/>
-      </w:pPr>
-      <w:r>
-        <w:rPr>
-          <w:rtl w:val="0"/>
-        </w:rPr>
-        <w:t xml:space="preserve">Casos de Uso Extendidos</w:t>
-      </w:r>
-    </w:p>
-    <w:p>
-      <w:pPr>
-        <w:keepNext w:val="0"/>
-        <w:keepLines w:val="0"/>
-        <w:widowControl w:val="0"/>
-        <w:pBdr>
-          <w:top w:space="0" w:sz="0" w:val="nil"/>
-          <w:left w:space="0" w:sz="0" w:val="nil"/>
-          <w:bottom w:space="0" w:sz="0" w:val="nil"/>
-          <w:right w:space="0" w:sz="0" w:val="nil"/>
-          <w:between w:space="0" w:sz="0" w:val="nil"/>
-        </w:pBdr>
-        <w:shd w:fill="auto" w:val="clear"/>
-        <w:spacing w:after="0" w:before="0" w:line="240" w:lineRule="auto"/>
-        <w:ind w:left="0" w:right="0" w:firstLine="0"/>
-        <w:jc w:val="left"/>
+        <w:jc w:val="center"/>
         <w:rPr>
           <w:rFonts w:ascii="Arial" w:cs="Arial" w:eastAsia="Arial" w:hAnsi="Arial"/>
           <w:b w:val="0"/>
@@ -45,6 +21,12 @@
           <w:vertAlign w:val="baseline"/>
         </w:rPr>
       </w:pPr>
+      <w:r>
+        <w:rPr>
+          <w:rtl w:val="0"/>
+        </w:rPr>
+        <w:t xml:space="preserve">Casos de Uso Extendidos</w:t>
+      </w:r>
       <w:r>
         <w:rPr>
           <w:rtl w:val="0"/>
@@ -1546,8 +1528,8 @@
       <w:pPr>
         <w:spacing w:line="276" w:lineRule="auto"/>
         <w:rPr>
-          <w:sz w:val="24"/>
-          <w:szCs w:val="24"/>
+          <w:sz w:val="2"/>
+          <w:szCs w:val="2"/>
         </w:rPr>
       </w:pPr>
       <w:r>
@@ -1585,7 +1567,7 @@
       </w:tblGrid>
       <w:tr>
         <w:trPr>
-          <w:trHeight w:val="1373.8828125" w:hRule="atLeast"/>
+          <w:trHeight w:val="1898.8828125" w:hRule="atLeast"/>
         </w:trPr>
         <w:tc>
           <w:tcPr>
@@ -1618,7 +1600,7 @@
             <w:pPr>
               <w:numPr>
                 <w:ilvl w:val="0"/>
-                <w:numId w:val="2"/>
+                <w:numId w:val="3"/>
               </w:numPr>
               <w:tabs>
                 <w:tab w:val="left" w:pos="269"/>
@@ -1633,7 +1615,7 @@
                 <w:szCs w:val="24"/>
                 <w:rtl w:val="0"/>
               </w:rPr>
-              <w:t xml:space="preserve">Muestra una ventana con dos casillas: USUARIO y CONTRASEÑA.</w:t>
+              <w:t xml:space="preserve">Muestra una ventana con dos casillas: usuario y contraseña.</w:t>
             </w:r>
             <w:r>
               <w:rPr>
@@ -1645,7 +1627,7 @@
             <w:pPr>
               <w:numPr>
                 <w:ilvl w:val="0"/>
-                <w:numId w:val="2"/>
+                <w:numId w:val="3"/>
               </w:numPr>
               <w:tabs>
                 <w:tab w:val="left" w:pos="269"/>
@@ -1683,7 +1665,7 @@
                 <w:szCs w:val="24"/>
                 <w:rtl w:val="0"/>
               </w:rPr>
-              <w:t xml:space="preserve">4. El sistema verifica los datos ingresados por el usuario. Otorga al usuario acceso y privilegios dentro de la aplicación según el perfil con el que se haya accedido.</w:t>
+              <w:t xml:space="preserve">3. El sistema verifica los datos ingresados por el usuario. Otorga al usuario acceso y privilegios dentro de la aplicación según el perfil con el que se haya accedido.</w:t>
             </w:r>
           </w:p>
         </w:tc>
@@ -1739,27 +1721,12 @@
       </w:tr>
       <w:tr>
         <w:trPr>
-          <w:trHeight w:val="1275" w:hRule="atLeast"/>
+          <w:trHeight w:val="960" w:hRule="atLeast"/>
         </w:trPr>
         <w:tc>
           <w:tcPr>
             <w:gridSpan w:val="2"/>
           </w:tcPr>
-          <w:p>
-            <w:pPr>
-              <w:spacing w:before="3" w:lineRule="auto"/>
-              <w:rPr>
-                <w:rFonts w:ascii="Arial" w:cs="Arial" w:eastAsia="Arial" w:hAnsi="Arial"/>
-                <w:sz w:val="21"/>
-                <w:szCs w:val="21"/>
-              </w:rPr>
-            </w:pPr>
-            <w:r>
-              <w:rPr>
-                <w:rtl w:val="0"/>
-              </w:rPr>
-            </w:r>
-          </w:p>
           <w:p>
             <w:pPr>
               <w:tabs>
@@ -1785,15 +1752,19 @@
           <w:p>
             <w:pPr>
               <w:numPr>
-                <w:ilvl w:val="1"/>
-                <w:numId w:val="1"/>
+                <w:ilvl w:val="0"/>
+                <w:numId w:val="2"/>
               </w:numPr>
               <w:tabs>
                 <w:tab w:val="left" w:pos="389"/>
               </w:tabs>
-              <w:spacing w:before="60" w:lineRule="auto"/>
-              <w:ind w:left="388" w:hanging="361"/>
-              <w:rPr/>
+              <w:spacing w:after="0" w:afterAutospacing="0" w:before="60" w:lineRule="auto"/>
+              <w:ind w:left="720" w:hanging="360"/>
+              <w:rPr>
+                <w:sz w:val="24"/>
+                <w:szCs w:val="24"/>
+                <w:u w:val="none"/>
+              </w:rPr>
             </w:pPr>
             <w:r>
               <w:rPr>
@@ -1812,15 +1783,19 @@
           <w:p>
             <w:pPr>
               <w:numPr>
-                <w:ilvl w:val="1"/>
-                <w:numId w:val="1"/>
+                <w:ilvl w:val="0"/>
+                <w:numId w:val="2"/>
               </w:numPr>
               <w:tabs>
                 <w:tab w:val="left" w:pos="389"/>
               </w:tabs>
-              <w:spacing w:before="120" w:lineRule="auto"/>
-              <w:ind w:left="388" w:hanging="361"/>
-              <w:rPr/>
+              <w:spacing w:before="0" w:beforeAutospacing="0" w:lineRule="auto"/>
+              <w:ind w:left="720" w:hanging="360"/>
+              <w:rPr>
+                <w:sz w:val="24"/>
+                <w:szCs w:val="24"/>
+                <w:u w:val="none"/>
+              </w:rPr>
             </w:pPr>
             <w:r>
               <w:rPr>
@@ -2008,16 +1983,16 @@
           <wp:inline distB="114300" distT="114300" distL="114300" distR="114300">
             <wp:extent cx="5753100" cy="4343400"/>
             <wp:effectExtent b="0" l="0" r="0" t="0"/>
-            <wp:docPr id="8" name="image7.png"/>
+            <wp:docPr id="21" name="image2.png"/>
             <a:graphic>
               <a:graphicData uri="http://schemas.openxmlformats.org/drawingml/2006/picture">
                 <pic:pic>
                   <pic:nvPicPr>
-                    <pic:cNvPr id="0" name="image7.png"/>
+                    <pic:cNvPr id="0" name="image2.png"/>
                     <pic:cNvPicPr preferRelativeResize="0"/>
                   </pic:nvPicPr>
                   <pic:blipFill>
-                    <a:blip r:embed="rId6"/>
+                    <a:blip r:embed="rId7"/>
                     <a:srcRect b="0" l="0" r="0" t="0"/>
                     <a:stretch>
                       <a:fillRect/>
@@ -3118,26 +3093,54 @@
     <w:p>
       <w:pPr>
         <w:spacing w:line="276" w:lineRule="auto"/>
-        <w:rPr>
-          <w:sz w:val="24"/>
-          <w:szCs w:val="24"/>
-        </w:rPr>
-      </w:pPr>
-      <w:r>
-        <w:rPr>
-          <w:rtl w:val="0"/>
-        </w:rPr>
-      </w:r>
-    </w:p>
-    <w:p>
-      <w:pPr>
-        <w:spacing w:after="1" w:lineRule="auto"/>
+        <w:jc w:val="center"/>
         <w:rPr>
           <w:rFonts w:ascii="Arial" w:cs="Arial" w:eastAsia="Arial" w:hAnsi="Arial"/>
           <w:sz w:val="20"/>
           <w:szCs w:val="20"/>
         </w:rPr>
       </w:pPr>
+      <w:r>
+        <w:br w:type="page"/>
+      </w:r>
+      <w:r>
+        <w:rPr>
+          <w:sz w:val="24"/>
+          <w:szCs w:val="24"/>
+        </w:rPr>
+        <w:drawing>
+          <wp:inline distB="114300" distT="114300" distL="114300" distR="114300">
+            <wp:extent cx="5118100" cy="3619500"/>
+            <wp:effectExtent b="0" l="0" r="0" t="0"/>
+            <wp:docPr id="27" name="image11.png"/>
+            <a:graphic>
+              <a:graphicData uri="http://schemas.openxmlformats.org/drawingml/2006/picture">
+                <pic:pic>
+                  <pic:nvPicPr>
+                    <pic:cNvPr id="0" name="image11.png"/>
+                    <pic:cNvPicPr preferRelativeResize="0"/>
+                  </pic:nvPicPr>
+                  <pic:blipFill>
+                    <a:blip r:embed="rId8"/>
+                    <a:srcRect b="16593" l="6346" r="4743" t="0"/>
+                    <a:stretch>
+                      <a:fillRect/>
+                    </a:stretch>
+                  </pic:blipFill>
+                  <pic:spPr>
+                    <a:xfrm>
+                      <a:off x="0" y="0"/>
+                      <a:ext cx="5118100" cy="3619500"/>
+                    </a:xfrm>
+                    <a:prstGeom prst="rect"/>
+                    <a:ln/>
+                  </pic:spPr>
+                </pic:pic>
+              </a:graphicData>
+            </a:graphic>
+          </wp:inline>
+        </w:drawing>
+      </w:r>
       <w:r>
         <w:rPr>
           <w:rtl w:val="0"/>
@@ -3920,21 +3923,6 @@
           </w:tcPr>
           <w:p>
             <w:pPr>
-              <w:spacing w:before="3" w:lineRule="auto"/>
-              <w:rPr>
-                <w:rFonts w:ascii="Arial" w:cs="Arial" w:eastAsia="Arial" w:hAnsi="Arial"/>
-                <w:sz w:val="21"/>
-                <w:szCs w:val="21"/>
-              </w:rPr>
-            </w:pPr>
-            <w:r>
-              <w:rPr>
-                <w:rtl w:val="0"/>
-              </w:rPr>
-            </w:r>
-          </w:p>
-          <w:p>
-            <w:pPr>
               <w:tabs>
                 <w:tab w:val="left" w:pos="2414"/>
               </w:tabs>
@@ -4207,51 +4195,11 @@
     <w:p>
       <w:pPr>
         <w:spacing w:line="276" w:lineRule="auto"/>
+        <w:jc w:val="center"/>
         <w:rPr>
-          <w:sz w:val="24"/>
-          <w:szCs w:val="24"/>
-        </w:rPr>
-      </w:pPr>
-      <w:r>
-        <w:rPr>
-          <w:rtl w:val="0"/>
-        </w:rPr>
-      </w:r>
-    </w:p>
-    <w:p>
-      <w:pPr>
-        <w:spacing w:line="276" w:lineRule="auto"/>
-        <w:rPr>
-          <w:sz w:val="24"/>
-          <w:szCs w:val="24"/>
-        </w:rPr>
-      </w:pPr>
-      <w:r>
-        <w:rPr>
-          <w:rtl w:val="0"/>
-        </w:rPr>
-      </w:r>
-    </w:p>
-    <w:p>
-      <w:pPr>
-        <w:spacing w:line="276" w:lineRule="auto"/>
-        <w:rPr>
-          <w:sz w:val="24"/>
-          <w:szCs w:val="24"/>
-        </w:rPr>
-      </w:pPr>
-      <w:r>
-        <w:rPr>
-          <w:rtl w:val="0"/>
-        </w:rPr>
-      </w:r>
-    </w:p>
-    <w:p>
-      <w:pPr>
-        <w:spacing w:line="276" w:lineRule="auto"/>
-        <w:rPr>
-          <w:sz w:val="24"/>
-          <w:szCs w:val="24"/>
+          <w:rFonts w:ascii="Arial" w:cs="Arial" w:eastAsia="Arial" w:hAnsi="Arial"/>
+          <w:sz w:val="20"/>
+          <w:szCs w:val="20"/>
         </w:rPr>
       </w:pPr>
       <w:r>
@@ -4261,19 +4209,19 @@
         </w:rPr>
         <w:drawing>
           <wp:inline distB="114300" distT="114300" distL="114300" distR="114300">
-            <wp:extent cx="5753100" cy="4343400"/>
+            <wp:extent cx="5051425" cy="3543300"/>
             <wp:effectExtent b="0" l="0" r="0" t="0"/>
-            <wp:docPr id="1" name="image8.png"/>
+            <wp:docPr id="18" name="image10.png"/>
             <a:graphic>
               <a:graphicData uri="http://schemas.openxmlformats.org/drawingml/2006/picture">
                 <pic:pic>
                   <pic:nvPicPr>
-                    <pic:cNvPr id="0" name="image8.png"/>
+                    <pic:cNvPr id="0" name="image10.png"/>
                     <pic:cNvPicPr preferRelativeResize="0"/>
                   </pic:nvPicPr>
                   <pic:blipFill>
-                    <a:blip r:embed="rId7"/>
-                    <a:srcRect b="0" l="0" r="0" t="0"/>
+                    <a:blip r:embed="rId9"/>
+                    <a:srcRect b="16923" l="7671" r="4577" t="0"/>
                     <a:stretch>
                       <a:fillRect/>
                     </a:stretch>
@@ -4281,7 +4229,7 @@
                   <pic:spPr>
                     <a:xfrm>
                       <a:off x="0" y="0"/>
-                      <a:ext cx="5753100" cy="4343400"/>
+                      <a:ext cx="5051425" cy="3543300"/>
                     </a:xfrm>
                     <a:prstGeom prst="rect"/>
                     <a:ln/>
@@ -4292,35 +4240,6 @@
           </wp:inline>
         </w:drawing>
       </w:r>
-      <w:r>
-        <w:rPr>
-          <w:rtl w:val="0"/>
-        </w:rPr>
-      </w:r>
-    </w:p>
-    <w:p>
-      <w:pPr>
-        <w:spacing w:line="276" w:lineRule="auto"/>
-        <w:rPr>
-          <w:sz w:val="24"/>
-          <w:szCs w:val="24"/>
-        </w:rPr>
-      </w:pPr>
-      <w:r>
-        <w:rPr>
-          <w:rtl w:val="0"/>
-        </w:rPr>
-      </w:r>
-    </w:p>
-    <w:p>
-      <w:pPr>
-        <w:spacing w:after="1" w:lineRule="auto"/>
-        <w:rPr>
-          <w:rFonts w:ascii="Arial" w:cs="Arial" w:eastAsia="Arial" w:hAnsi="Arial"/>
-          <w:sz w:val="20"/>
-          <w:szCs w:val="20"/>
-        </w:rPr>
-      </w:pPr>
       <w:r>
         <w:rPr>
           <w:rtl w:val="0"/>
@@ -5073,8 +4992,8 @@
       <w:pPr>
         <w:spacing w:line="276" w:lineRule="auto"/>
         <w:rPr>
-          <w:sz w:val="24"/>
-          <w:szCs w:val="24"/>
+          <w:sz w:val="2"/>
+          <w:szCs w:val="2"/>
         </w:rPr>
       </w:pPr>
       <w:r>
@@ -5200,12 +5119,15 @@
                 <w:szCs w:val="24"/>
                 <w:rtl w:val="0"/>
               </w:rPr>
-              <w:t xml:space="preserve">Excepciones  Ninguna.</w:t>
-            </w:r>
-            <w:r>
-              <w:rPr>
-                <w:rtl w:val="0"/>
-              </w:rPr>
+              <w:t xml:space="preserve">Excepciones: </w:t>
+            </w:r>
+            <w:r>
+              <w:rPr>
+                <w:sz w:val="24"/>
+                <w:szCs w:val="24"/>
+                <w:rtl w:val="0"/>
+              </w:rPr>
+              <w:t xml:space="preserve">Ninguna.</w:t>
             </w:r>
           </w:p>
         </w:tc>
@@ -5215,8 +5137,8 @@
       <w:pPr>
         <w:spacing w:line="276" w:lineRule="auto"/>
         <w:rPr>
-          <w:sz w:val="24"/>
-          <w:szCs w:val="24"/>
+          <w:sz w:val="2"/>
+          <w:szCs w:val="2"/>
         </w:rPr>
       </w:pPr>
       <w:r>
@@ -5403,51 +5325,11 @@
     <w:p>
       <w:pPr>
         <w:spacing w:line="276" w:lineRule="auto"/>
+        <w:jc w:val="center"/>
         <w:rPr>
-          <w:sz w:val="24"/>
-          <w:szCs w:val="24"/>
-        </w:rPr>
-      </w:pPr>
-      <w:r>
-        <w:rPr>
-          <w:rtl w:val="0"/>
-        </w:rPr>
-      </w:r>
-    </w:p>
-    <w:p>
-      <w:pPr>
-        <w:spacing w:line="276" w:lineRule="auto"/>
-        <w:rPr>
-          <w:sz w:val="24"/>
-          <w:szCs w:val="24"/>
-        </w:rPr>
-      </w:pPr>
-      <w:r>
-        <w:rPr>
-          <w:rtl w:val="0"/>
-        </w:rPr>
-      </w:r>
-    </w:p>
-    <w:p>
-      <w:pPr>
-        <w:spacing w:line="276" w:lineRule="auto"/>
-        <w:rPr>
-          <w:sz w:val="24"/>
-          <w:szCs w:val="24"/>
-        </w:rPr>
-      </w:pPr>
-      <w:r>
-        <w:rPr>
-          <w:rtl w:val="0"/>
-        </w:rPr>
-      </w:r>
-    </w:p>
-    <w:p>
-      <w:pPr>
-        <w:spacing w:line="276" w:lineRule="auto"/>
-        <w:rPr>
-          <w:sz w:val="24"/>
-          <w:szCs w:val="24"/>
+          <w:rFonts w:ascii="Arial" w:cs="Arial" w:eastAsia="Arial" w:hAnsi="Arial"/>
+          <w:sz w:val="20"/>
+          <w:szCs w:val="20"/>
         </w:rPr>
       </w:pPr>
       <w:r>
@@ -5457,19 +5339,19 @@
         </w:rPr>
         <w:drawing>
           <wp:inline distB="114300" distT="114300" distL="114300" distR="114300">
-            <wp:extent cx="5753100" cy="4343400"/>
+            <wp:extent cx="5080000" cy="3590925"/>
             <wp:effectExtent b="0" l="0" r="0" t="0"/>
-            <wp:docPr id="9" name="image12.png"/>
+            <wp:docPr id="25" name="image6.png"/>
             <a:graphic>
               <a:graphicData uri="http://schemas.openxmlformats.org/drawingml/2006/picture">
                 <pic:pic>
                   <pic:nvPicPr>
-                    <pic:cNvPr id="0" name="image12.png"/>
+                    <pic:cNvPr id="0" name="image6.png"/>
                     <pic:cNvPicPr preferRelativeResize="0"/>
                   </pic:nvPicPr>
                   <pic:blipFill>
-                    <a:blip r:embed="rId8"/>
-                    <a:srcRect b="0" l="0" r="0" t="0"/>
+                    <a:blip r:embed="rId10"/>
+                    <a:srcRect b="15889" l="7174" r="4577" t="0"/>
                     <a:stretch>
                       <a:fillRect/>
                     </a:stretch>
@@ -5477,7 +5359,7 @@
                   <pic:spPr>
                     <a:xfrm>
                       <a:off x="0" y="0"/>
-                      <a:ext cx="5753100" cy="4343400"/>
+                      <a:ext cx="5080000" cy="3590925"/>
                     </a:xfrm>
                     <a:prstGeom prst="rect"/>
                     <a:ln/>
@@ -5488,63 +5370,6 @@
           </wp:inline>
         </w:drawing>
       </w:r>
-      <w:r>
-        <w:rPr>
-          <w:rtl w:val="0"/>
-        </w:rPr>
-      </w:r>
-    </w:p>
-    <w:p>
-      <w:pPr>
-        <w:spacing w:line="276" w:lineRule="auto"/>
-        <w:rPr>
-          <w:sz w:val="24"/>
-          <w:szCs w:val="24"/>
-        </w:rPr>
-      </w:pPr>
-      <w:r>
-        <w:rPr>
-          <w:rtl w:val="0"/>
-        </w:rPr>
-      </w:r>
-    </w:p>
-    <w:p>
-      <w:pPr>
-        <w:spacing w:line="276" w:lineRule="auto"/>
-        <w:rPr>
-          <w:sz w:val="24"/>
-          <w:szCs w:val="24"/>
-        </w:rPr>
-      </w:pPr>
-      <w:r>
-        <w:rPr>
-          <w:rtl w:val="0"/>
-        </w:rPr>
-      </w:r>
-    </w:p>
-    <w:p>
-      <w:pPr>
-        <w:spacing w:line="276" w:lineRule="auto"/>
-        <w:rPr>
-          <w:sz w:val="24"/>
-          <w:szCs w:val="24"/>
-        </w:rPr>
-      </w:pPr>
-      <w:r>
-        <w:rPr>
-          <w:rtl w:val="0"/>
-        </w:rPr>
-      </w:r>
-    </w:p>
-    <w:p>
-      <w:pPr>
-        <w:spacing w:after="1" w:lineRule="auto"/>
-        <w:rPr>
-          <w:rFonts w:ascii="Arial" w:cs="Arial" w:eastAsia="Arial" w:hAnsi="Arial"/>
-          <w:sz w:val="20"/>
-          <w:szCs w:val="20"/>
-        </w:rPr>
-      </w:pPr>
       <w:r>
         <w:rPr>
           <w:rtl w:val="0"/>
@@ -6261,8 +6086,8 @@
       <w:pPr>
         <w:spacing w:line="276" w:lineRule="auto"/>
         <w:rPr>
-          <w:sz w:val="24"/>
-          <w:szCs w:val="24"/>
+          <w:sz w:val="2"/>
+          <w:szCs w:val="2"/>
         </w:rPr>
       </w:pPr>
       <w:r>
@@ -6342,7 +6167,7 @@
                 <w:szCs w:val="24"/>
                 <w:rtl w:val="0"/>
               </w:rPr>
-              <w:t xml:space="preserve">Se le desplegará una ventana flotante en donde estarán los componentes añadidos al carrito.</w:t>
+              <w:t xml:space="preserve">Se desplegará una ventana flotante en donde estarán los componentes añadidos al carrito.</w:t>
             </w:r>
           </w:p>
         </w:tc>
@@ -6388,12 +6213,15 @@
                 <w:szCs w:val="24"/>
                 <w:rtl w:val="0"/>
               </w:rPr>
-              <w:t xml:space="preserve">Excepciones  Ninguna.</w:t>
-            </w:r>
-            <w:r>
-              <w:rPr>
-                <w:rtl w:val="0"/>
-              </w:rPr>
+              <w:t xml:space="preserve">Excepciones: </w:t>
+            </w:r>
+            <w:r>
+              <w:rPr>
+                <w:sz w:val="24"/>
+                <w:szCs w:val="24"/>
+                <w:rtl w:val="0"/>
+              </w:rPr>
+              <w:t xml:space="preserve">ninguna.</w:t>
             </w:r>
           </w:p>
         </w:tc>
@@ -6403,8 +6231,8 @@
       <w:pPr>
         <w:spacing w:line="276" w:lineRule="auto"/>
         <w:rPr>
-          <w:sz w:val="24"/>
-          <w:szCs w:val="24"/>
+          <w:sz w:val="2"/>
+          <w:szCs w:val="2"/>
         </w:rPr>
       </w:pPr>
       <w:r>
@@ -6591,58 +6419,30 @@
     <w:p>
       <w:pPr>
         <w:spacing w:line="276" w:lineRule="auto"/>
-        <w:rPr/>
-      </w:pPr>
-      <w:r>
+        <w:jc w:val="center"/>
         <w:rPr>
-          <w:rtl w:val="0"/>
+          <w:rFonts w:ascii="Arial" w:cs="Arial" w:eastAsia="Arial" w:hAnsi="Arial"/>
+          <w:sz w:val="20"/>
+          <w:szCs w:val="20"/>
         </w:rPr>
-      </w:r>
-    </w:p>
-    <w:p>
-      <w:pPr>
-        <w:spacing w:line="276" w:lineRule="auto"/>
-        <w:rPr/>
-      </w:pPr>
-      <w:r>
-        <w:rPr>
-          <w:rtl w:val="0"/>
-        </w:rPr>
-      </w:r>
-    </w:p>
-    <w:p>
-      <w:pPr>
-        <w:spacing w:line="276" w:lineRule="auto"/>
-        <w:rPr/>
-      </w:pPr>
-      <w:r>
-        <w:rPr>
-          <w:rtl w:val="0"/>
-        </w:rPr>
-      </w:r>
-    </w:p>
-    <w:p>
-      <w:pPr>
-        <w:spacing w:line="276" w:lineRule="auto"/>
-        <w:rPr/>
       </w:pPr>
       <w:r>
         <w:rPr/>
         <w:drawing>
           <wp:inline distB="114300" distT="114300" distL="114300" distR="114300">
-            <wp:extent cx="5753100" cy="4610100"/>
+            <wp:extent cx="5203825" cy="4076700"/>
             <wp:effectExtent b="0" l="0" r="0" t="0"/>
-            <wp:docPr id="15" name="image11.png"/>
+            <wp:docPr id="22" name="image8.png"/>
             <a:graphic>
               <a:graphicData uri="http://schemas.openxmlformats.org/drawingml/2006/picture">
                 <pic:pic>
                   <pic:nvPicPr>
-                    <pic:cNvPr id="0" name="image11.png"/>
+                    <pic:cNvPr id="0" name="image8.png"/>
                     <pic:cNvPicPr preferRelativeResize="0"/>
                   </pic:nvPicPr>
                   <pic:blipFill>
-                    <a:blip r:embed="rId9"/>
-                    <a:srcRect b="0" l="0" r="0" t="0"/>
+                    <a:blip r:embed="rId11"/>
+                    <a:srcRect b="11552" l="5684" r="3916" t="0"/>
                     <a:stretch>
                       <a:fillRect/>
                     </a:stretch>
@@ -6650,7 +6450,7 @@
                   <pic:spPr>
                     <a:xfrm>
                       <a:off x="0" y="0"/>
-                      <a:ext cx="5753100" cy="4610100"/>
+                      <a:ext cx="5203825" cy="4076700"/>
                     </a:xfrm>
                     <a:prstGeom prst="rect"/>
                     <a:ln/>
@@ -6661,54 +6461,6 @@
           </wp:inline>
         </w:drawing>
       </w:r>
-      <w:r>
-        <w:rPr>
-          <w:rtl w:val="0"/>
-        </w:rPr>
-      </w:r>
-    </w:p>
-    <w:p>
-      <w:pPr>
-        <w:spacing w:line="276" w:lineRule="auto"/>
-        <w:rPr/>
-      </w:pPr>
-      <w:r>
-        <w:rPr>
-          <w:rtl w:val="0"/>
-        </w:rPr>
-      </w:r>
-    </w:p>
-    <w:p>
-      <w:pPr>
-        <w:spacing w:line="276" w:lineRule="auto"/>
-        <w:rPr/>
-      </w:pPr>
-      <w:r>
-        <w:rPr>
-          <w:rtl w:val="0"/>
-        </w:rPr>
-      </w:r>
-    </w:p>
-    <w:p>
-      <w:pPr>
-        <w:spacing w:line="276" w:lineRule="auto"/>
-        <w:rPr/>
-      </w:pPr>
-      <w:r>
-        <w:rPr>
-          <w:rtl w:val="0"/>
-        </w:rPr>
-      </w:r>
-    </w:p>
-    <w:p>
-      <w:pPr>
-        <w:spacing w:after="1" w:lineRule="auto"/>
-        <w:rPr>
-          <w:rFonts w:ascii="Arial" w:cs="Arial" w:eastAsia="Arial" w:hAnsi="Arial"/>
-          <w:sz w:val="20"/>
-          <w:szCs w:val="20"/>
-        </w:rPr>
-      </w:pPr>
       <w:r>
         <w:rPr>
           <w:rtl w:val="0"/>
@@ -7446,8 +7198,8 @@
       <w:pPr>
         <w:spacing w:line="276" w:lineRule="auto"/>
         <w:rPr>
-          <w:sz w:val="24"/>
-          <w:szCs w:val="24"/>
+          <w:sz w:val="2"/>
+          <w:szCs w:val="2"/>
         </w:rPr>
       </w:pPr>
       <w:r>
@@ -7573,12 +7325,15 @@
                 <w:szCs w:val="24"/>
                 <w:rtl w:val="0"/>
               </w:rPr>
-              <w:t xml:space="preserve">Excepciones  Ninguna.</w:t>
-            </w:r>
-            <w:r>
-              <w:rPr>
-                <w:rtl w:val="0"/>
-              </w:rPr>
+              <w:t xml:space="preserve">Excepciones: </w:t>
+            </w:r>
+            <w:r>
+              <w:rPr>
+                <w:sz w:val="24"/>
+                <w:szCs w:val="24"/>
+                <w:rtl w:val="0"/>
+              </w:rPr>
+              <w:t xml:space="preserve">ninguna.</w:t>
             </w:r>
           </w:p>
         </w:tc>
@@ -7588,8 +7343,8 @@
       <w:pPr>
         <w:spacing w:line="276" w:lineRule="auto"/>
         <w:rPr>
-          <w:sz w:val="24"/>
-          <w:szCs w:val="24"/>
+          <w:sz w:val="2"/>
+          <w:szCs w:val="2"/>
         </w:rPr>
       </w:pPr>
       <w:r>
@@ -7773,217 +7528,6 @@
         </w:tc>
       </w:tr>
     </w:tbl>
-    <w:p>
-      <w:pPr>
-        <w:spacing w:line="276" w:lineRule="auto"/>
-        <w:rPr/>
-      </w:pPr>
-      <w:r>
-        <w:rPr>
-          <w:rtl w:val="0"/>
-        </w:rPr>
-      </w:r>
-    </w:p>
-    <w:p>
-      <w:pPr>
-        <w:spacing w:line="276" w:lineRule="auto"/>
-        <w:rPr/>
-      </w:pPr>
-      <w:r>
-        <w:rPr>
-          <w:rtl w:val="0"/>
-        </w:rPr>
-      </w:r>
-    </w:p>
-    <w:p>
-      <w:pPr>
-        <w:spacing w:line="276" w:lineRule="auto"/>
-        <w:rPr/>
-      </w:pPr>
-      <w:r>
-        <w:rPr>
-          <w:rtl w:val="0"/>
-        </w:rPr>
-      </w:r>
-    </w:p>
-    <w:p>
-      <w:pPr>
-        <w:spacing w:line="276" w:lineRule="auto"/>
-        <w:rPr/>
-      </w:pPr>
-      <w:r>
-        <w:rPr>
-          <w:rtl w:val="0"/>
-        </w:rPr>
-      </w:r>
-    </w:p>
-    <w:p>
-      <w:pPr>
-        <w:spacing w:line="276" w:lineRule="auto"/>
-        <w:rPr/>
-      </w:pPr>
-      <w:r>
-        <w:rPr>
-          <w:rtl w:val="0"/>
-        </w:rPr>
-      </w:r>
-    </w:p>
-    <w:p>
-      <w:pPr>
-        <w:spacing w:line="276" w:lineRule="auto"/>
-        <w:rPr/>
-      </w:pPr>
-      <w:r>
-        <w:rPr>
-          <w:rtl w:val="0"/>
-        </w:rPr>
-      </w:r>
-    </w:p>
-    <w:p>
-      <w:pPr>
-        <w:spacing w:line="276" w:lineRule="auto"/>
-        <w:rPr/>
-      </w:pPr>
-      <w:r>
-        <w:rPr>
-          <w:rtl w:val="0"/>
-        </w:rPr>
-      </w:r>
-    </w:p>
-    <w:p>
-      <w:pPr>
-        <w:spacing w:line="276" w:lineRule="auto"/>
-        <w:rPr/>
-      </w:pPr>
-      <w:r>
-        <w:rPr/>
-        <w:drawing>
-          <wp:inline distB="114300" distT="114300" distL="114300" distR="114300">
-            <wp:extent cx="5753100" cy="4610100"/>
-            <wp:effectExtent b="0" l="0" r="0" t="0"/>
-            <wp:docPr id="12" name="image3.png"/>
-            <a:graphic>
-              <a:graphicData uri="http://schemas.openxmlformats.org/drawingml/2006/picture">
-                <pic:pic>
-                  <pic:nvPicPr>
-                    <pic:cNvPr id="0" name="image3.png"/>
-                    <pic:cNvPicPr preferRelativeResize="0"/>
-                  </pic:nvPicPr>
-                  <pic:blipFill>
-                    <a:blip r:embed="rId10"/>
-                    <a:srcRect b="0" l="0" r="0" t="0"/>
-                    <a:stretch>
-                      <a:fillRect/>
-                    </a:stretch>
-                  </pic:blipFill>
-                  <pic:spPr>
-                    <a:xfrm>
-                      <a:off x="0" y="0"/>
-                      <a:ext cx="5753100" cy="4610100"/>
-                    </a:xfrm>
-                    <a:prstGeom prst="rect"/>
-                    <a:ln/>
-                  </pic:spPr>
-                </pic:pic>
-              </a:graphicData>
-            </a:graphic>
-          </wp:inline>
-        </w:drawing>
-      </w:r>
-      <w:r>
-        <w:rPr>
-          <w:rtl w:val="0"/>
-        </w:rPr>
-      </w:r>
-    </w:p>
-    <w:p>
-      <w:pPr>
-        <w:spacing w:line="276" w:lineRule="auto"/>
-        <w:rPr/>
-      </w:pPr>
-      <w:r>
-        <w:rPr>
-          <w:rtl w:val="0"/>
-        </w:rPr>
-      </w:r>
-    </w:p>
-    <w:p>
-      <w:pPr>
-        <w:spacing w:line="276" w:lineRule="auto"/>
-        <w:rPr/>
-      </w:pPr>
-      <w:r>
-        <w:rPr>
-          <w:rtl w:val="0"/>
-        </w:rPr>
-      </w:r>
-    </w:p>
-    <w:p>
-      <w:pPr>
-        <w:spacing w:line="276" w:lineRule="auto"/>
-        <w:rPr/>
-      </w:pPr>
-      <w:r>
-        <w:rPr>
-          <w:rtl w:val="0"/>
-        </w:rPr>
-      </w:r>
-    </w:p>
-    <w:p>
-      <w:pPr>
-        <w:spacing w:line="276" w:lineRule="auto"/>
-        <w:rPr/>
-      </w:pPr>
-      <w:r>
-        <w:rPr>
-          <w:rtl w:val="0"/>
-        </w:rPr>
-      </w:r>
-    </w:p>
-    <w:p>
-      <w:pPr>
-        <w:spacing w:line="276" w:lineRule="auto"/>
-        <w:rPr/>
-      </w:pPr>
-      <w:r>
-        <w:rPr>
-          <w:rtl w:val="0"/>
-        </w:rPr>
-      </w:r>
-    </w:p>
-    <w:p>
-      <w:pPr>
-        <w:spacing w:line="276" w:lineRule="auto"/>
-        <w:rPr/>
-      </w:pPr>
-      <w:r>
-        <w:rPr>
-          <w:rtl w:val="0"/>
-        </w:rPr>
-      </w:r>
-    </w:p>
-    <w:p>
-      <w:pPr>
-        <w:spacing w:line="276" w:lineRule="auto"/>
-        <w:rPr/>
-      </w:pPr>
-      <w:r>
-        <w:rPr>
-          <w:rtl w:val="0"/>
-        </w:rPr>
-      </w:r>
-    </w:p>
-    <w:p>
-      <w:pPr>
-        <w:spacing w:line="276" w:lineRule="auto"/>
-        <w:rPr/>
-      </w:pPr>
-      <w:r>
-        <w:rPr>
-          <w:rtl w:val="0"/>
-        </w:rPr>
-      </w:r>
-    </w:p>
     <w:p>
       <w:pPr>
         <w:spacing w:after="1" w:lineRule="auto"/>
@@ -8720,8 +8264,8 @@
       <w:pPr>
         <w:spacing w:line="276" w:lineRule="auto"/>
         <w:rPr>
-          <w:sz w:val="24"/>
-          <w:szCs w:val="24"/>
+          <w:sz w:val="2"/>
+          <w:szCs w:val="2"/>
         </w:rPr>
       </w:pPr>
       <w:r>
@@ -8847,12 +8391,15 @@
                 <w:szCs w:val="24"/>
                 <w:rtl w:val="0"/>
               </w:rPr>
-              <w:t xml:space="preserve">Excepciones  Ninguna.</w:t>
-            </w:r>
-            <w:r>
-              <w:rPr>
-                <w:rtl w:val="0"/>
-              </w:rPr>
+              <w:t xml:space="preserve">Excepciones: </w:t>
+            </w:r>
+            <w:r>
+              <w:rPr>
+                <w:sz w:val="24"/>
+                <w:szCs w:val="24"/>
+                <w:rtl w:val="0"/>
+              </w:rPr>
+              <w:t xml:space="preserve">ninguna.</w:t>
             </w:r>
           </w:p>
         </w:tc>
@@ -8862,8 +8409,8 @@
       <w:pPr>
         <w:spacing w:line="276" w:lineRule="auto"/>
         <w:rPr>
-          <w:sz w:val="24"/>
-          <w:szCs w:val="24"/>
+          <w:sz w:val="2"/>
+          <w:szCs w:val="2"/>
         </w:rPr>
       </w:pPr>
       <w:r>
@@ -9121,6 +8668,7 @@
     <w:p>
       <w:pPr>
         <w:spacing w:after="1" w:lineRule="auto"/>
+        <w:jc w:val="center"/>
         <w:rPr>
           <w:rFonts w:ascii="Arial" w:cs="Arial" w:eastAsia="Arial" w:hAnsi="Arial"/>
           <w:sz w:val="20"/>
@@ -9135,19 +8683,19 @@
         </w:rPr>
         <w:drawing>
           <wp:inline distB="114300" distT="114300" distL="114300" distR="114300">
-            <wp:extent cx="5753100" cy="4572000"/>
+            <wp:extent cx="5200650" cy="3074085"/>
             <wp:effectExtent b="0" l="0" r="0" t="0"/>
-            <wp:docPr id="13" name="image10.png"/>
+            <wp:docPr id="24" name="image3.png"/>
             <a:graphic>
               <a:graphicData uri="http://schemas.openxmlformats.org/drawingml/2006/picture">
                 <pic:pic>
                   <pic:nvPicPr>
-                    <pic:cNvPr id="0" name="image10.png"/>
+                    <pic:cNvPr id="0" name="image3.png"/>
                     <pic:cNvPicPr preferRelativeResize="0"/>
                   </pic:nvPicPr>
                   <pic:blipFill>
-                    <a:blip r:embed="rId11"/>
-                    <a:srcRect b="0" l="0" r="0" t="0"/>
+                    <a:blip r:embed="rId12"/>
+                    <a:srcRect b="32804" l="5518" r="4081" t="0"/>
                     <a:stretch>
                       <a:fillRect/>
                     </a:stretch>
@@ -9155,7 +8703,7 @@
                   <pic:spPr>
                     <a:xfrm>
                       <a:off x="0" y="0"/>
-                      <a:ext cx="5753100" cy="4572000"/>
+                      <a:ext cx="5200650" cy="3074085"/>
                     </a:xfrm>
                     <a:prstGeom prst="rect"/>
                     <a:ln/>
@@ -9166,51 +8714,6 @@
           </wp:inline>
         </w:drawing>
       </w:r>
-      <w:r>
-        <w:rPr>
-          <w:rtl w:val="0"/>
-        </w:rPr>
-      </w:r>
-    </w:p>
-    <w:p>
-      <w:pPr>
-        <w:spacing w:after="1" w:lineRule="auto"/>
-        <w:rPr>
-          <w:rFonts w:ascii="Arial" w:cs="Arial" w:eastAsia="Arial" w:hAnsi="Arial"/>
-          <w:sz w:val="20"/>
-          <w:szCs w:val="20"/>
-        </w:rPr>
-      </w:pPr>
-      <w:r>
-        <w:rPr>
-          <w:rtl w:val="0"/>
-        </w:rPr>
-      </w:r>
-    </w:p>
-    <w:p>
-      <w:pPr>
-        <w:spacing w:after="1" w:lineRule="auto"/>
-        <w:rPr>
-          <w:rFonts w:ascii="Arial" w:cs="Arial" w:eastAsia="Arial" w:hAnsi="Arial"/>
-          <w:sz w:val="20"/>
-          <w:szCs w:val="20"/>
-        </w:rPr>
-      </w:pPr>
-      <w:r>
-        <w:rPr>
-          <w:rtl w:val="0"/>
-        </w:rPr>
-      </w:r>
-    </w:p>
-    <w:p>
-      <w:pPr>
-        <w:spacing w:after="1" w:lineRule="auto"/>
-        <w:rPr>
-          <w:rFonts w:ascii="Arial" w:cs="Arial" w:eastAsia="Arial" w:hAnsi="Arial"/>
-          <w:sz w:val="20"/>
-          <w:szCs w:val="20"/>
-        </w:rPr>
-      </w:pPr>
       <w:r>
         <w:rPr>
           <w:rtl w:val="0"/>
@@ -9971,8 +9474,8 @@
       <w:pPr>
         <w:spacing w:line="276" w:lineRule="auto"/>
         <w:rPr>
-          <w:sz w:val="24"/>
-          <w:szCs w:val="24"/>
+          <w:sz w:val="2"/>
+          <w:szCs w:val="2"/>
         </w:rPr>
       </w:pPr>
       <w:r>
@@ -10301,85 +9804,6 @@
         </w:tc>
       </w:tr>
     </w:tbl>
-    <w:p>
-      <w:pPr>
-        <w:spacing w:line="276" w:lineRule="auto"/>
-        <w:rPr/>
-      </w:pPr>
-      <w:r>
-        <w:rPr>
-          <w:rtl w:val="0"/>
-        </w:rPr>
-      </w:r>
-    </w:p>
-    <w:p>
-      <w:pPr>
-        <w:spacing w:line="276" w:lineRule="auto"/>
-        <w:rPr/>
-      </w:pPr>
-      <w:r>
-        <w:rPr>
-          <w:rtl w:val="0"/>
-        </w:rPr>
-      </w:r>
-    </w:p>
-    <w:p>
-      <w:pPr>
-        <w:spacing w:line="276" w:lineRule="auto"/>
-        <w:rPr/>
-      </w:pPr>
-      <w:r>
-        <w:rPr/>
-        <w:drawing>
-          <wp:inline distB="114300" distT="114300" distL="114300" distR="114300">
-            <wp:extent cx="5753100" cy="4610100"/>
-            <wp:effectExtent b="0" l="0" r="0" t="0"/>
-            <wp:docPr id="7" name="image9.png"/>
-            <a:graphic>
-              <a:graphicData uri="http://schemas.openxmlformats.org/drawingml/2006/picture">
-                <pic:pic>
-                  <pic:nvPicPr>
-                    <pic:cNvPr id="0" name="image9.png"/>
-                    <pic:cNvPicPr preferRelativeResize="0"/>
-                  </pic:nvPicPr>
-                  <pic:blipFill>
-                    <a:blip r:embed="rId12"/>
-                    <a:srcRect b="0" l="0" r="0" t="0"/>
-                    <a:stretch>
-                      <a:fillRect/>
-                    </a:stretch>
-                  </pic:blipFill>
-                  <pic:spPr>
-                    <a:xfrm>
-                      <a:off x="0" y="0"/>
-                      <a:ext cx="5753100" cy="4610100"/>
-                    </a:xfrm>
-                    <a:prstGeom prst="rect"/>
-                    <a:ln/>
-                  </pic:spPr>
-                </pic:pic>
-              </a:graphicData>
-            </a:graphic>
-          </wp:inline>
-        </w:drawing>
-      </w:r>
-      <w:r>
-        <w:rPr>
-          <w:rtl w:val="0"/>
-        </w:rPr>
-      </w:r>
-    </w:p>
-    <w:p>
-      <w:pPr>
-        <w:spacing w:line="276" w:lineRule="auto"/>
-        <w:rPr/>
-      </w:pPr>
-      <w:r>
-        <w:rPr>
-          <w:rtl w:val="0"/>
-        </w:rPr>
-      </w:r>
-    </w:p>
     <w:p>
       <w:pPr>
         <w:spacing w:after="1" w:lineRule="auto"/>
@@ -11152,8 +10576,8 @@
       <w:pPr>
         <w:spacing w:line="276" w:lineRule="auto"/>
         <w:rPr>
-          <w:sz w:val="24"/>
-          <w:szCs w:val="24"/>
+          <w:sz w:val="2"/>
+          <w:szCs w:val="2"/>
         </w:rPr>
       </w:pPr>
       <w:r>
@@ -11297,8 +10721,8 @@
       <w:pPr>
         <w:spacing w:line="276" w:lineRule="auto"/>
         <w:rPr>
-          <w:sz w:val="24"/>
-          <w:szCs w:val="24"/>
+          <w:sz w:val="2"/>
+          <w:szCs w:val="2"/>
         </w:rPr>
       </w:pPr>
       <w:r>
@@ -11482,63 +10906,6 @@
         </w:tc>
       </w:tr>
     </w:tbl>
-    <w:p>
-      <w:pPr>
-        <w:spacing w:line="276" w:lineRule="auto"/>
-        <w:rPr/>
-      </w:pPr>
-      <w:r>
-        <w:rPr>
-          <w:rtl w:val="0"/>
-        </w:rPr>
-      </w:r>
-    </w:p>
-    <w:p>
-      <w:pPr>
-        <w:spacing w:line="276" w:lineRule="auto"/>
-        <w:rPr/>
-      </w:pPr>
-      <w:r>
-        <w:rPr/>
-        <w:drawing>
-          <wp:inline distB="114300" distT="114300" distL="114300" distR="114300">
-            <wp:extent cx="5753100" cy="4610100"/>
-            <wp:effectExtent b="0" l="0" r="0" t="0"/>
-            <wp:docPr id="14" name="image6.png"/>
-            <a:graphic>
-              <a:graphicData uri="http://schemas.openxmlformats.org/drawingml/2006/picture">
-                <pic:pic>
-                  <pic:nvPicPr>
-                    <pic:cNvPr id="0" name="image6.png"/>
-                    <pic:cNvPicPr preferRelativeResize="0"/>
-                  </pic:nvPicPr>
-                  <pic:blipFill>
-                    <a:blip r:embed="rId13"/>
-                    <a:srcRect b="0" l="0" r="0" t="0"/>
-                    <a:stretch>
-                      <a:fillRect/>
-                    </a:stretch>
-                  </pic:blipFill>
-                  <pic:spPr>
-                    <a:xfrm>
-                      <a:off x="0" y="0"/>
-                      <a:ext cx="5753100" cy="4610100"/>
-                    </a:xfrm>
-                    <a:prstGeom prst="rect"/>
-                    <a:ln/>
-                  </pic:spPr>
-                </pic:pic>
-              </a:graphicData>
-            </a:graphic>
-          </wp:inline>
-        </w:drawing>
-      </w:r>
-      <w:r>
-        <w:rPr>
-          <w:rtl w:val="0"/>
-        </w:rPr>
-      </w:r>
-    </w:p>
     <w:p>
       <w:pPr>
         <w:spacing w:line="276" w:lineRule="auto"/>
@@ -12010,7 +11377,7 @@
                 <w:szCs w:val="24"/>
                 <w:rtl w:val="0"/>
               </w:rPr>
-              <w:t xml:space="preserve">Empezará el proceso de metodos de pago y verificación de información para poder realizar el pago.</w:t>
+              <w:t xml:space="preserve">Empezará el proceso de métodos de pago y verificación de información para poder realizar el pago.</w:t>
             </w:r>
           </w:p>
         </w:tc>
@@ -12783,77 +12150,6 @@
         </w:tc>
       </w:tr>
     </w:tbl>
-    <w:p>
-      <w:pPr>
-        <w:spacing w:line="276" w:lineRule="auto"/>
-        <w:rPr/>
-      </w:pPr>
-      <w:r>
-        <w:rPr>
-          <w:rtl w:val="0"/>
-        </w:rPr>
-      </w:r>
-    </w:p>
-    <w:p>
-      <w:pPr>
-        <w:spacing w:after="1" w:lineRule="auto"/>
-        <w:rPr>
-          <w:rFonts w:ascii="Arial" w:cs="Arial" w:eastAsia="Arial" w:hAnsi="Arial"/>
-          <w:sz w:val="20"/>
-          <w:szCs w:val="20"/>
-        </w:rPr>
-      </w:pPr>
-      <w:r>
-        <w:rPr>
-          <w:rtl w:val="0"/>
-        </w:rPr>
-      </w:r>
-    </w:p>
-    <w:p>
-      <w:pPr>
-        <w:spacing w:after="1" w:lineRule="auto"/>
-        <w:rPr>
-          <w:rFonts w:ascii="Arial" w:cs="Arial" w:eastAsia="Arial" w:hAnsi="Arial"/>
-          <w:sz w:val="20"/>
-          <w:szCs w:val="20"/>
-        </w:rPr>
-      </w:pPr>
-      <w:r>
-        <w:rPr>
-          <w:rtl w:val="0"/>
-        </w:rPr>
-      </w:r>
-    </w:p>
-    <w:p>
-      <w:pPr>
-        <w:spacing w:after="1" w:lineRule="auto"/>
-        <w:rPr>
-          <w:rFonts w:ascii="Arial" w:cs="Arial" w:eastAsia="Arial" w:hAnsi="Arial"/>
-          <w:sz w:val="20"/>
-          <w:szCs w:val="20"/>
-        </w:rPr>
-      </w:pPr>
-      <w:r>
-        <w:rPr>
-          <w:rtl w:val="0"/>
-        </w:rPr>
-      </w:r>
-    </w:p>
-    <w:p>
-      <w:pPr>
-        <w:spacing w:after="1" w:lineRule="auto"/>
-        <w:rPr>
-          <w:rFonts w:ascii="Arial" w:cs="Arial" w:eastAsia="Arial" w:hAnsi="Arial"/>
-          <w:sz w:val="20"/>
-          <w:szCs w:val="20"/>
-        </w:rPr>
-      </w:pPr>
-      <w:r>
-        <w:rPr>
-          <w:rtl w:val="0"/>
-        </w:rPr>
-      </w:r>
-    </w:p>
     <w:p>
       <w:pPr>
         <w:spacing w:after="1" w:lineRule="auto"/>
@@ -13587,8 +12883,8 @@
       <w:pPr>
         <w:spacing w:line="276" w:lineRule="auto"/>
         <w:rPr>
-          <w:sz w:val="24"/>
-          <w:szCs w:val="24"/>
+          <w:sz w:val="2"/>
+          <w:szCs w:val="2"/>
         </w:rPr>
       </w:pPr>
       <w:r>
@@ -13732,12 +13028,15 @@
                 <w:szCs w:val="24"/>
                 <w:rtl w:val="0"/>
               </w:rPr>
-              <w:t xml:space="preserve">Excepciones  Ninguna.</w:t>
-            </w:r>
-            <w:r>
-              <w:rPr>
-                <w:rtl w:val="0"/>
-              </w:rPr>
+              <w:t xml:space="preserve">Excepciones: </w:t>
+            </w:r>
+            <w:r>
+              <w:rPr>
+                <w:sz w:val="24"/>
+                <w:szCs w:val="24"/>
+                <w:rtl w:val="0"/>
+              </w:rPr>
+              <w:t xml:space="preserve">ninguna.</w:t>
             </w:r>
           </w:p>
         </w:tc>
@@ -13747,8 +13046,8 @@
       <w:pPr>
         <w:spacing w:line="276" w:lineRule="auto"/>
         <w:rPr>
-          <w:sz w:val="24"/>
-          <w:szCs w:val="24"/>
+          <w:sz w:val="2"/>
+          <w:szCs w:val="2"/>
         </w:rPr>
       </w:pPr>
       <w:r>
@@ -13934,9 +13233,67 @@
     </w:tbl>
     <w:p>
       <w:pPr>
-        <w:spacing w:line="276" w:lineRule="auto"/>
-        <w:rPr/>
+        <w:spacing w:after="1" w:lineRule="auto"/>
+        <w:rPr>
+          <w:rFonts w:ascii="Arial" w:cs="Arial" w:eastAsia="Arial" w:hAnsi="Arial"/>
+          <w:sz w:val="20"/>
+          <w:szCs w:val="20"/>
+        </w:rPr>
       </w:pPr>
+      <w:r>
+        <w:rPr>
+          <w:rtl w:val="0"/>
+        </w:rPr>
+      </w:r>
+    </w:p>
+    <w:p>
+      <w:pPr>
+        <w:spacing w:after="1" w:lineRule="auto"/>
+        <w:rPr>
+          <w:rFonts w:ascii="Arial" w:cs="Arial" w:eastAsia="Arial" w:hAnsi="Arial"/>
+          <w:sz w:val="20"/>
+          <w:szCs w:val="20"/>
+        </w:rPr>
+      </w:pPr>
+      <w:r>
+        <w:rPr>
+          <w:rFonts w:ascii="Arial" w:cs="Arial" w:eastAsia="Arial" w:hAnsi="Arial"/>
+          <w:sz w:val="20"/>
+          <w:szCs w:val="20"/>
+        </w:rPr>
+        <w:drawing>
+          <wp:inline distB="114300" distT="114300" distL="114300" distR="114300">
+            <wp:extent cx="5753100" cy="2298700"/>
+            <wp:effectExtent b="0" l="0" r="0" t="0"/>
+            <wp:docPr id="20" name="image4.png"/>
+            <a:graphic>
+              <a:graphicData uri="http://schemas.openxmlformats.org/drawingml/2006/picture">
+                <pic:pic>
+                  <pic:nvPicPr>
+                    <pic:cNvPr id="0" name="image4.png"/>
+                    <pic:cNvPicPr preferRelativeResize="0"/>
+                  </pic:nvPicPr>
+                  <pic:blipFill>
+                    <a:blip r:embed="rId13"/>
+                    <a:srcRect b="0" l="0" r="0" t="0"/>
+                    <a:stretch>
+                      <a:fillRect/>
+                    </a:stretch>
+                  </pic:blipFill>
+                  <pic:spPr>
+                    <a:xfrm>
+                      <a:off x="0" y="0"/>
+                      <a:ext cx="5753100" cy="2298700"/>
+                    </a:xfrm>
+                    <a:prstGeom prst="rect"/>
+                    <a:ln/>
+                  </pic:spPr>
+                </pic:pic>
+              </a:graphicData>
+            </a:graphic>
+          </wp:inline>
+        </w:drawing>
+      </w:r>
       <w:r>
         <w:rPr>
           <w:rtl w:val="0"/>
@@ -14682,8 +14039,8 @@
       <w:pPr>
         <w:spacing w:line="276" w:lineRule="auto"/>
         <w:rPr>
-          <w:sz w:val="24"/>
-          <w:szCs w:val="24"/>
+          <w:sz w:val="2"/>
+          <w:szCs w:val="2"/>
         </w:rPr>
       </w:pPr>
       <w:r>
@@ -14809,7 +14166,24 @@
                 <w:szCs w:val="24"/>
                 <w:rtl w:val="0"/>
               </w:rPr>
-              <w:t xml:space="preserve">Excepciones  Ninguna.</w:t>
+              <w:t xml:space="preserve">Excepciones: </w:t>
+            </w:r>
+            <w:r>
+              <w:rPr>
+                <w:sz w:val="24"/>
+                <w:szCs w:val="24"/>
+                <w:rtl w:val="0"/>
+              </w:rPr>
+              <w:t xml:space="preserve">ninguna</w:t>
+            </w:r>
+            <w:r>
+              <w:rPr>
+                <w:b w:val="1"/>
+                <w:sz w:val="24"/>
+                <w:szCs w:val="24"/>
+                <w:rtl w:val="0"/>
+              </w:rPr>
+              <w:t xml:space="preserve">.</w:t>
             </w:r>
             <w:r>
               <w:rPr>
@@ -14824,8 +14198,8 @@
       <w:pPr>
         <w:spacing w:line="276" w:lineRule="auto"/>
         <w:rPr>
-          <w:sz w:val="24"/>
-          <w:szCs w:val="24"/>
+          <w:sz w:val="2"/>
+          <w:szCs w:val="2"/>
         </w:rPr>
       </w:pPr>
       <w:r>
@@ -15022,8 +14396,47 @@
         <w:rPr>
           <w:rtl w:val="0"/>
         </w:rPr>
-        <w:br w:type="textWrapping"/>
       </w:r>
+    </w:p>
+    <w:p>
+      <w:pPr>
+        <w:spacing w:line="276" w:lineRule="auto"/>
+        <w:rPr>
+          <w:rFonts w:ascii="Arial" w:cs="Arial" w:eastAsia="Arial" w:hAnsi="Arial"/>
+          <w:sz w:val="20"/>
+          <w:szCs w:val="20"/>
+        </w:rPr>
+      </w:pPr>
+      <w:r>
+        <w:rPr>
+          <w:rtl w:val="0"/>
+        </w:rPr>
+      </w:r>
+    </w:p>
+    <w:p>
+      <w:pPr>
+        <w:spacing w:line="276" w:lineRule="auto"/>
+        <w:rPr>
+          <w:rFonts w:ascii="Arial" w:cs="Arial" w:eastAsia="Arial" w:hAnsi="Arial"/>
+          <w:sz w:val="20"/>
+          <w:szCs w:val="20"/>
+        </w:rPr>
+      </w:pPr>
+      <w:r>
+        <w:rPr>
+          <w:rtl w:val="0"/>
+        </w:rPr>
+      </w:r>
+    </w:p>
+    <w:p>
+      <w:pPr>
+        <w:spacing w:line="276" w:lineRule="auto"/>
+        <w:rPr>
+          <w:rFonts w:ascii="Arial" w:cs="Arial" w:eastAsia="Arial" w:hAnsi="Arial"/>
+          <w:sz w:val="20"/>
+          <w:szCs w:val="20"/>
+        </w:rPr>
+      </w:pPr>
       <w:r>
         <w:rPr>
           <w:rtl w:val="0"/>
@@ -15750,8 +15163,8 @@
       <w:pPr>
         <w:spacing w:line="276" w:lineRule="auto"/>
         <w:rPr>
-          <w:sz w:val="24"/>
-          <w:szCs w:val="24"/>
+          <w:sz w:val="2"/>
+          <w:szCs w:val="2"/>
         </w:rPr>
       </w:pPr>
       <w:r>
@@ -15818,48 +15231,72 @@
           <w:tcPr/>
           <w:p>
             <w:pPr>
+              <w:numPr>
+                <w:ilvl w:val="0"/>
+                <w:numId w:val="1"/>
+              </w:numPr>
               <w:spacing w:before="2" w:lineRule="auto"/>
-              <w:ind w:right="209"/>
-              <w:rPr>
-                <w:sz w:val="24"/>
-                <w:szCs w:val="24"/>
-              </w:rPr>
-            </w:pPr>
-            <w:r>
-              <w:rPr>
-                <w:sz w:val="24"/>
-                <w:szCs w:val="24"/>
-                <w:rtl w:val="0"/>
-              </w:rPr>
-              <w:t xml:space="preserve">-A los </w:t>
-            </w:r>
-            <w:r>
-              <w:rPr>
-                <w:b w:val="1"/>
-                <w:sz w:val="24"/>
-                <w:szCs w:val="24"/>
-                <w:rtl w:val="0"/>
-              </w:rPr>
-              <w:t xml:space="preserve">Administradores</w:t>
-            </w:r>
-            <w:r>
-              <w:rPr>
-                <w:sz w:val="24"/>
-                <w:szCs w:val="24"/>
-                <w:rtl w:val="0"/>
-              </w:rPr>
-              <w:t xml:space="preserve"> se les mostrará la opción de Editar, agregar y eliminar Componentes.</w:t>
-              <w:br w:type="textWrapping"/>
-              <w:t xml:space="preserve">-A los </w:t>
-            </w:r>
-            <w:r>
-              <w:rPr>
-                <w:b w:val="1"/>
-                <w:sz w:val="24"/>
-                <w:szCs w:val="24"/>
-                <w:rtl w:val="0"/>
-              </w:rPr>
-              <w:t xml:space="preserve">Operadores </w:t>
+              <w:ind w:left="720" w:right="209" w:hanging="360"/>
+              <w:rPr>
+                <w:sz w:val="24"/>
+                <w:szCs w:val="24"/>
+                <w:u w:val="none"/>
+              </w:rPr>
+            </w:pPr>
+            <w:r>
+              <w:rPr>
+                <w:sz w:val="24"/>
+                <w:szCs w:val="24"/>
+                <w:rtl w:val="0"/>
+              </w:rPr>
+              <w:t xml:space="preserve">A los administradores se les mostrará la opción de Editar, agregar y eliminar Componentes.</w:t>
+            </w:r>
+          </w:p>
+          <w:p>
+            <w:pPr>
+              <w:spacing w:before="2" w:lineRule="auto"/>
+              <w:ind w:left="720" w:right="209" w:firstLine="0"/>
+              <w:rPr>
+                <w:sz w:val="24"/>
+                <w:szCs w:val="24"/>
+              </w:rPr>
+            </w:pPr>
+            <w:r>
+              <w:rPr>
+                <w:rtl w:val="0"/>
+              </w:rPr>
+            </w:r>
+          </w:p>
+          <w:p>
+            <w:pPr>
+              <w:numPr>
+                <w:ilvl w:val="0"/>
+                <w:numId w:val="1"/>
+              </w:numPr>
+              <w:spacing w:before="2" w:lineRule="auto"/>
+              <w:ind w:left="720" w:right="209" w:hanging="360"/>
+              <w:rPr>
+                <w:sz w:val="24"/>
+                <w:szCs w:val="24"/>
+                <w:u w:val="none"/>
+              </w:rPr>
+            </w:pPr>
+            <w:r>
+              <w:rPr>
+                <w:sz w:val="24"/>
+                <w:szCs w:val="24"/>
+                <w:rtl w:val="0"/>
+              </w:rPr>
+              <w:t xml:space="preserve">A los operadores</w:t>
+            </w:r>
+            <w:r>
+              <w:rPr>
+                <w:b w:val="1"/>
+                <w:sz w:val="24"/>
+                <w:szCs w:val="24"/>
+                <w:rtl w:val="0"/>
+              </w:rPr>
+              <w:t xml:space="preserve"> </w:t>
             </w:r>
             <w:r>
               <w:rPr>
@@ -15930,7 +15367,24 @@
                 <w:szCs w:val="24"/>
                 <w:rtl w:val="0"/>
               </w:rPr>
-              <w:t xml:space="preserve">Excepciones  Ninguna.</w:t>
+              <w:t xml:space="preserve">Excepciones : </w:t>
+            </w:r>
+            <w:r>
+              <w:rPr>
+                <w:sz w:val="24"/>
+                <w:szCs w:val="24"/>
+                <w:rtl w:val="0"/>
+              </w:rPr>
+              <w:t xml:space="preserve">ninguna</w:t>
+            </w:r>
+            <w:r>
+              <w:rPr>
+                <w:b w:val="1"/>
+                <w:sz w:val="24"/>
+                <w:szCs w:val="24"/>
+                <w:rtl w:val="0"/>
+              </w:rPr>
+              <w:t xml:space="preserve">.</w:t>
             </w:r>
             <w:r>
               <w:rPr>
@@ -15945,8 +15399,8 @@
       <w:pPr>
         <w:spacing w:line="276" w:lineRule="auto"/>
         <w:rPr>
-          <w:sz w:val="24"/>
-          <w:szCs w:val="24"/>
+          <w:sz w:val="4"/>
+          <w:szCs w:val="4"/>
         </w:rPr>
       </w:pPr>
       <w:r>
@@ -16124,7 +15578,7 @@
                 <w:szCs w:val="24"/>
                 <w:rtl w:val="0"/>
               </w:rPr>
-              <w:t xml:space="preserve">Sin comentario.</w:t>
+              <w:t xml:space="preserve">Sin comentarios</w:t>
             </w:r>
           </w:p>
         </w:tc>
@@ -16144,42 +15598,21 @@
     <w:p>
       <w:pPr>
         <w:spacing w:line="276" w:lineRule="auto"/>
-        <w:rPr/>
-      </w:pPr>
-      <w:r>
-        <w:rPr>
-          <w:rtl w:val="0"/>
-        </w:rPr>
-      </w:r>
-    </w:p>
-    <w:p>
-      <w:pPr>
-        <w:spacing w:line="276" w:lineRule="auto"/>
-        <w:rPr/>
-      </w:pPr>
-      <w:r>
-        <w:rPr>
-          <w:rtl w:val="0"/>
-        </w:rPr>
-      </w:r>
-    </w:p>
-    <w:p>
-      <w:pPr>
-        <w:spacing w:line="276" w:lineRule="auto"/>
+        <w:jc w:val="center"/>
         <w:rPr/>
       </w:pPr>
       <w:r>
         <w:rPr/>
         <w:drawing>
           <wp:inline distB="114300" distT="114300" distL="114300" distR="114300">
-            <wp:extent cx="5753100" cy="4267200"/>
+            <wp:extent cx="5753100" cy="2946400"/>
             <wp:effectExtent b="0" l="0" r="0" t="0"/>
-            <wp:docPr id="4" name="image2.png"/>
+            <wp:docPr id="17" name="image9.png"/>
             <a:graphic>
               <a:graphicData uri="http://schemas.openxmlformats.org/drawingml/2006/picture">
                 <pic:pic>
                   <pic:nvPicPr>
-                    <pic:cNvPr id="0" name="image2.png"/>
+                    <pic:cNvPr id="0" name="image9.png"/>
                     <pic:cNvPicPr preferRelativeResize="0"/>
                   </pic:nvPicPr>
                   <pic:blipFill>
@@ -16192,7 +15625,7 @@
                   <pic:spPr>
                     <a:xfrm>
                       <a:off x="0" y="0"/>
-                      <a:ext cx="5753100" cy="4267200"/>
+                      <a:ext cx="5753100" cy="2946400"/>
                     </a:xfrm>
                     <a:prstGeom prst="rect"/>
                     <a:ln/>
@@ -16203,6 +15636,18 @@
           </wp:inline>
         </w:drawing>
       </w:r>
+      <w:r>
+        <w:rPr>
+          <w:rtl w:val="0"/>
+        </w:rPr>
+      </w:r>
+    </w:p>
+    <w:p>
+      <w:pPr>
+        <w:spacing w:line="276" w:lineRule="auto"/>
+        <w:jc w:val="center"/>
+        <w:rPr/>
+      </w:pPr>
       <w:r>
         <w:rPr>
           <w:rtl w:val="0"/>
@@ -16991,8 +16436,8 @@
       <w:pPr>
         <w:spacing w:line="276" w:lineRule="auto"/>
         <w:rPr>
-          <w:sz w:val="24"/>
-          <w:szCs w:val="24"/>
+          <w:sz w:val="2"/>
+          <w:szCs w:val="2"/>
         </w:rPr>
       </w:pPr>
       <w:r>
@@ -17130,12 +16575,15 @@
                 <w:szCs w:val="24"/>
                 <w:rtl w:val="0"/>
               </w:rPr>
-              <w:t xml:space="preserve">Excepciones  Ninguna.</w:t>
-            </w:r>
-            <w:r>
-              <w:rPr>
-                <w:rtl w:val="0"/>
-              </w:rPr>
+              <w:t xml:space="preserve">Excepciones: </w:t>
+            </w:r>
+            <w:r>
+              <w:rPr>
+                <w:sz w:val="24"/>
+                <w:szCs w:val="24"/>
+                <w:rtl w:val="0"/>
+              </w:rPr>
+              <w:t xml:space="preserve">ninguna.</w:t>
             </w:r>
           </w:p>
         </w:tc>
@@ -17145,8 +16593,8 @@
       <w:pPr>
         <w:spacing w:line="276" w:lineRule="auto"/>
         <w:rPr>
-          <w:sz w:val="24"/>
-          <w:szCs w:val="24"/>
+          <w:sz w:val="2"/>
+          <w:szCs w:val="2"/>
         </w:rPr>
       </w:pPr>
       <w:r>
@@ -17330,63 +16778,6 @@
         </w:tc>
       </w:tr>
     </w:tbl>
-    <w:p>
-      <w:pPr>
-        <w:spacing w:line="276" w:lineRule="auto"/>
-        <w:rPr/>
-      </w:pPr>
-      <w:r>
-        <w:rPr>
-          <w:rtl w:val="0"/>
-        </w:rPr>
-      </w:r>
-    </w:p>
-    <w:p>
-      <w:pPr>
-        <w:spacing w:line="276" w:lineRule="auto"/>
-        <w:rPr/>
-      </w:pPr>
-      <w:r>
-        <w:rPr/>
-        <w:drawing>
-          <wp:inline distB="114300" distT="114300" distL="114300" distR="114300">
-            <wp:extent cx="5753100" cy="4267200"/>
-            <wp:effectExtent b="0" l="0" r="0" t="0"/>
-            <wp:docPr id="6" name="image2.png"/>
-            <a:graphic>
-              <a:graphicData uri="http://schemas.openxmlformats.org/drawingml/2006/picture">
-                <pic:pic>
-                  <pic:nvPicPr>
-                    <pic:cNvPr id="0" name="image2.png"/>
-                    <pic:cNvPicPr preferRelativeResize="0"/>
-                  </pic:nvPicPr>
-                  <pic:blipFill>
-                    <a:blip r:embed="rId14"/>
-                    <a:srcRect b="0" l="0" r="0" t="0"/>
-                    <a:stretch>
-                      <a:fillRect/>
-                    </a:stretch>
-                  </pic:blipFill>
-                  <pic:spPr>
-                    <a:xfrm>
-                      <a:off x="0" y="0"/>
-                      <a:ext cx="5753100" cy="4267200"/>
-                    </a:xfrm>
-                    <a:prstGeom prst="rect"/>
-                    <a:ln/>
-                  </pic:spPr>
-                </pic:pic>
-              </a:graphicData>
-            </a:graphic>
-          </wp:inline>
-        </w:drawing>
-      </w:r>
-      <w:r>
-        <w:rPr>
-          <w:rtl w:val="0"/>
-        </w:rPr>
-      </w:r>
-    </w:p>
     <w:p>
       <w:pPr>
         <w:spacing w:line="276" w:lineRule="auto"/>
@@ -18126,8 +17517,8 @@
       <w:pPr>
         <w:spacing w:line="276" w:lineRule="auto"/>
         <w:rPr>
-          <w:sz w:val="24"/>
-          <w:szCs w:val="24"/>
+          <w:sz w:val="2"/>
+          <w:szCs w:val="2"/>
         </w:rPr>
       </w:pPr>
       <w:r>
@@ -18265,7 +17656,24 @@
                 <w:szCs w:val="24"/>
                 <w:rtl w:val="0"/>
               </w:rPr>
-              <w:t xml:space="preserve">Excepciones  Ninguna.</w:t>
+              <w:t xml:space="preserve">Excepciones:</w:t>
+            </w:r>
+            <w:r>
+              <w:rPr>
+                <w:sz w:val="24"/>
+                <w:szCs w:val="24"/>
+                <w:rtl w:val="0"/>
+              </w:rPr>
+              <w:t xml:space="preserve"> ninguna</w:t>
+            </w:r>
+            <w:r>
+              <w:rPr>
+                <w:b w:val="1"/>
+                <w:sz w:val="24"/>
+                <w:szCs w:val="24"/>
+                <w:rtl w:val="0"/>
+              </w:rPr>
+              <w:t xml:space="preserve">.</w:t>
             </w:r>
             <w:r>
               <w:rPr>
@@ -18280,8 +17688,8 @@
       <w:pPr>
         <w:spacing w:line="276" w:lineRule="auto"/>
         <w:rPr>
-          <w:sz w:val="24"/>
-          <w:szCs w:val="24"/>
+          <w:sz w:val="2"/>
+          <w:szCs w:val="2"/>
         </w:rPr>
       </w:pPr>
       <w:r>
@@ -18361,7 +17769,7 @@
                 <w:szCs w:val="24"/>
                 <w:rtl w:val="0"/>
               </w:rPr>
-              <w:t xml:space="preserve">Frecuente 20  veces por mes.</w:t>
+              <w:t xml:space="preserve">Frecuente 20 veces al mes.</w:t>
             </w:r>
           </w:p>
         </w:tc>
@@ -18468,24 +17876,25 @@
     <w:p>
       <w:pPr>
         <w:spacing w:line="276" w:lineRule="auto"/>
+        <w:jc w:val="center"/>
         <w:rPr/>
       </w:pPr>
       <w:r>
         <w:rPr/>
         <w:drawing>
           <wp:inline distB="114300" distT="114300" distL="114300" distR="114300">
-            <wp:extent cx="5753100" cy="4267200"/>
+            <wp:extent cx="4030663" cy="3770404"/>
             <wp:effectExtent b="0" l="0" r="0" t="0"/>
-            <wp:docPr id="2" name="image2.png"/>
+            <wp:docPr id="16" name="image1.png"/>
             <a:graphic>
               <a:graphicData uri="http://schemas.openxmlformats.org/drawingml/2006/picture">
                 <pic:pic>
                   <pic:nvPicPr>
-                    <pic:cNvPr id="0" name="image2.png"/>
+                    <pic:cNvPr id="0" name="image1.png"/>
                     <pic:cNvPicPr preferRelativeResize="0"/>
                   </pic:nvPicPr>
                   <pic:blipFill>
-                    <a:blip r:embed="rId14"/>
+                    <a:blip r:embed="rId15"/>
                     <a:srcRect b="0" l="0" r="0" t="0"/>
                     <a:stretch>
                       <a:fillRect/>
@@ -18494,7 +17903,7 @@
                   <pic:spPr>
                     <a:xfrm>
                       <a:off x="0" y="0"/>
-                      <a:ext cx="5753100" cy="4267200"/>
+                      <a:ext cx="4030663" cy="3770404"/>
                     </a:xfrm>
                     <a:prstGeom prst="rect"/>
                     <a:ln/>
@@ -19250,8 +18659,8 @@
       <w:pPr>
         <w:spacing w:line="276" w:lineRule="auto"/>
         <w:rPr>
-          <w:sz w:val="24"/>
-          <w:szCs w:val="24"/>
+          <w:sz w:val="2"/>
+          <w:szCs w:val="2"/>
         </w:rPr>
       </w:pPr>
       <w:r>
@@ -19389,12 +18798,15 @@
                 <w:szCs w:val="24"/>
                 <w:rtl w:val="0"/>
               </w:rPr>
-              <w:t xml:space="preserve">Excepciones  Ninguna.</w:t>
-            </w:r>
-            <w:r>
-              <w:rPr>
-                <w:rtl w:val="0"/>
-              </w:rPr>
+              <w:t xml:space="preserve">Excepciones: </w:t>
+            </w:r>
+            <w:r>
+              <w:rPr>
+                <w:sz w:val="24"/>
+                <w:szCs w:val="24"/>
+                <w:rtl w:val="0"/>
+              </w:rPr>
+              <w:t xml:space="preserve">ninguna.</w:t>
             </w:r>
           </w:p>
         </w:tc>
@@ -19404,8 +18816,8 @@
       <w:pPr>
         <w:spacing w:line="276" w:lineRule="auto"/>
         <w:rPr>
-          <w:sz w:val="24"/>
-          <w:szCs w:val="24"/>
+          <w:sz w:val="2"/>
+          <w:szCs w:val="2"/>
         </w:rPr>
       </w:pPr>
       <w:r>
@@ -19485,7 +18897,7 @@
                 <w:szCs w:val="24"/>
                 <w:rtl w:val="0"/>
               </w:rPr>
-              <w:t xml:space="preserve">Frecuente 20  veces por mes.</w:t>
+              <w:t xml:space="preserve">Frecuente 20  veces al mes.</w:t>
             </w:r>
           </w:p>
         </w:tc>
@@ -19591,7 +19003,11 @@
     <w:p>
       <w:pPr>
         <w:spacing w:line="276" w:lineRule="auto"/>
-        <w:rPr/>
+        <w:rPr>
+          <w:rFonts w:ascii="Arial" w:cs="Arial" w:eastAsia="Arial" w:hAnsi="Arial"/>
+          <w:sz w:val="20"/>
+          <w:szCs w:val="20"/>
+        </w:rPr>
       </w:pPr>
       <w:r>
         <w:rPr>
@@ -19608,41 +19024,6 @@
           <w:szCs w:val="20"/>
         </w:rPr>
       </w:pPr>
-      <w:r>
-        <w:rPr/>
-        <w:drawing>
-          <wp:inline distB="114300" distT="114300" distL="114300" distR="114300">
-            <wp:extent cx="5753100" cy="4267200"/>
-            <wp:effectExtent b="0" l="0" r="0" t="0"/>
-            <wp:docPr id="5" name="image2.png"/>
-            <a:graphic>
-              <a:graphicData uri="http://schemas.openxmlformats.org/drawingml/2006/picture">
-                <pic:pic>
-                  <pic:nvPicPr>
-                    <pic:cNvPr id="0" name="image2.png"/>
-                    <pic:cNvPicPr preferRelativeResize="0"/>
-                  </pic:nvPicPr>
-                  <pic:blipFill>
-                    <a:blip r:embed="rId14"/>
-                    <a:srcRect b="0" l="0" r="0" t="0"/>
-                    <a:stretch>
-                      <a:fillRect/>
-                    </a:stretch>
-                  </pic:blipFill>
-                  <pic:spPr>
-                    <a:xfrm>
-                      <a:off x="0" y="0"/>
-                      <a:ext cx="5753100" cy="4267200"/>
-                    </a:xfrm>
-                    <a:prstGeom prst="rect"/>
-                    <a:ln/>
-                  </pic:spPr>
-                </pic:pic>
-              </a:graphicData>
-            </a:graphic>
-          </wp:inline>
-        </w:drawing>
-      </w:r>
       <w:r>
         <w:rPr>
           <w:rtl w:val="0"/>
@@ -20369,8 +19750,8 @@
       <w:pPr>
         <w:spacing w:line="276" w:lineRule="auto"/>
         <w:rPr>
-          <w:sz w:val="24"/>
-          <w:szCs w:val="24"/>
+          <w:sz w:val="2"/>
+          <w:szCs w:val="2"/>
         </w:rPr>
       </w:pPr>
       <w:r>
@@ -20526,12 +19907,15 @@
                 <w:szCs w:val="24"/>
                 <w:rtl w:val="0"/>
               </w:rPr>
-              <w:t xml:space="preserve">Excepciones  Ninguna.</w:t>
-            </w:r>
-            <w:r>
-              <w:rPr>
-                <w:rtl w:val="0"/>
-              </w:rPr>
+              <w:t xml:space="preserve">Excepciones: </w:t>
+            </w:r>
+            <w:r>
+              <w:rPr>
+                <w:sz w:val="24"/>
+                <w:szCs w:val="24"/>
+                <w:rtl w:val="0"/>
+              </w:rPr>
+              <w:t xml:space="preserve">ninguna.</w:t>
             </w:r>
           </w:p>
         </w:tc>
@@ -20541,8 +19925,8 @@
       <w:pPr>
         <w:spacing w:line="276" w:lineRule="auto"/>
         <w:rPr>
-          <w:sz w:val="24"/>
-          <w:szCs w:val="24"/>
+          <w:sz w:val="2"/>
+          <w:szCs w:val="2"/>
         </w:rPr>
       </w:pPr>
       <w:r>
@@ -20622,7 +20006,7 @@
                 <w:szCs w:val="24"/>
                 <w:rtl w:val="0"/>
               </w:rPr>
-              <w:t xml:space="preserve">Frecuente 24  veces por mes.</w:t>
+              <w:t xml:space="preserve">Frecuente 24  veces al mes.</w:t>
             </w:r>
           </w:p>
         </w:tc>
@@ -20739,24 +20123,25 @@
     <w:p>
       <w:pPr>
         <w:spacing w:line="276" w:lineRule="auto"/>
+        <w:jc w:val="center"/>
         <w:rPr/>
       </w:pPr>
       <w:r>
         <w:rPr/>
         <w:drawing>
           <wp:inline distB="114300" distT="114300" distL="114300" distR="114300">
-            <wp:extent cx="5753100" cy="4343400"/>
+            <wp:extent cx="5753100" cy="2705100"/>
             <wp:effectExtent b="0" l="0" r="0" t="0"/>
-            <wp:docPr id="10" name="image4.png"/>
+            <wp:docPr id="23" name="image5.png"/>
             <a:graphic>
               <a:graphicData uri="http://schemas.openxmlformats.org/drawingml/2006/picture">
                 <pic:pic>
                   <pic:nvPicPr>
-                    <pic:cNvPr id="0" name="image4.png"/>
+                    <pic:cNvPr id="0" name="image5.png"/>
                     <pic:cNvPicPr preferRelativeResize="0"/>
                   </pic:nvPicPr>
                   <pic:blipFill>
-                    <a:blip r:embed="rId15"/>
+                    <a:blip r:embed="rId16"/>
                     <a:srcRect b="0" l="0" r="0" t="0"/>
                     <a:stretch>
                       <a:fillRect/>
@@ -20765,7 +20150,7 @@
                   <pic:spPr>
                     <a:xfrm>
                       <a:off x="0" y="0"/>
-                      <a:ext cx="5753100" cy="4343400"/>
+                      <a:ext cx="5753100" cy="2705100"/>
                     </a:xfrm>
                     <a:prstGeom prst="rect"/>
                     <a:ln/>
@@ -21532,8 +20917,8 @@
       <w:pPr>
         <w:spacing w:line="276" w:lineRule="auto"/>
         <w:rPr>
-          <w:sz w:val="24"/>
-          <w:szCs w:val="24"/>
+          <w:sz w:val="2"/>
+          <w:szCs w:val="2"/>
         </w:rPr>
       </w:pPr>
       <w:r>
@@ -21663,12 +21048,15 @@
                 <w:szCs w:val="24"/>
                 <w:rtl w:val="0"/>
               </w:rPr>
-              <w:t xml:space="preserve">Excepciones  Ninguna.</w:t>
-            </w:r>
-            <w:r>
-              <w:rPr>
-                <w:rtl w:val="0"/>
-              </w:rPr>
+              <w:t xml:space="preserve">Excepciones: </w:t>
+            </w:r>
+            <w:r>
+              <w:rPr>
+                <w:sz w:val="24"/>
+                <w:szCs w:val="24"/>
+                <w:rtl w:val="0"/>
+              </w:rPr>
+              <w:t xml:space="preserve">ninguna.</w:t>
             </w:r>
           </w:p>
         </w:tc>
@@ -21678,8 +21066,8 @@
       <w:pPr>
         <w:spacing w:line="276" w:lineRule="auto"/>
         <w:rPr>
-          <w:sz w:val="24"/>
-          <w:szCs w:val="24"/>
+          <w:sz w:val="2"/>
+          <w:szCs w:val="2"/>
         </w:rPr>
       </w:pPr>
       <w:r>
@@ -21856,7 +21244,7 @@
                 <w:szCs w:val="24"/>
                 <w:rtl w:val="0"/>
               </w:rPr>
-              <w:t xml:space="preserve">Sin comentario.</w:t>
+              <w:t xml:space="preserve">Sin comentarios.</w:t>
             </w:r>
           </w:p>
         </w:tc>
@@ -21900,41 +21288,6 @@
         <w:spacing w:line="276" w:lineRule="auto"/>
         <w:rPr/>
       </w:pPr>
-      <w:r>
-        <w:rPr/>
-        <w:drawing>
-          <wp:inline distB="114300" distT="114300" distL="114300" distR="114300">
-            <wp:extent cx="5753100" cy="4343400"/>
-            <wp:effectExtent b="0" l="0" r="0" t="0"/>
-            <wp:docPr id="11" name="image5.png"/>
-            <a:graphic>
-              <a:graphicData uri="http://schemas.openxmlformats.org/drawingml/2006/picture">
-                <pic:pic>
-                  <pic:nvPicPr>
-                    <pic:cNvPr id="0" name="image5.png"/>
-                    <pic:cNvPicPr preferRelativeResize="0"/>
-                  </pic:nvPicPr>
-                  <pic:blipFill>
-                    <a:blip r:embed="rId16"/>
-                    <a:srcRect b="0" l="0" r="0" t="0"/>
-                    <a:stretch>
-                      <a:fillRect/>
-                    </a:stretch>
-                  </pic:blipFill>
-                  <pic:spPr>
-                    <a:xfrm>
-                      <a:off x="0" y="0"/>
-                      <a:ext cx="5753100" cy="4343400"/>
-                    </a:xfrm>
-                    <a:prstGeom prst="rect"/>
-                    <a:ln/>
-                  </pic:spPr>
-                </pic:pic>
-              </a:graphicData>
-            </a:graphic>
-          </wp:inline>
-        </w:drawing>
-      </w:r>
       <w:r>
         <w:rPr>
           <w:rtl w:val="0"/>
@@ -22680,8 +22033,8 @@
       <w:pPr>
         <w:spacing w:line="276" w:lineRule="auto"/>
         <w:rPr>
-          <w:sz w:val="24"/>
-          <w:szCs w:val="24"/>
+          <w:sz w:val="2"/>
+          <w:szCs w:val="2"/>
         </w:rPr>
       </w:pPr>
       <w:r>
@@ -22772,7 +22125,7 @@
       </w:tr>
       <w:tr>
         <w:trPr>
-          <w:trHeight w:val="690" w:hRule="atLeast"/>
+          <w:trHeight w:val="420" w:hRule="atLeast"/>
         </w:trPr>
         <w:tc>
           <w:tcPr>
@@ -22811,7 +22164,24 @@
                 <w:szCs w:val="24"/>
                 <w:rtl w:val="0"/>
               </w:rPr>
-              <w:t xml:space="preserve">Excepciones  Ninguna.</w:t>
+              <w:t xml:space="preserve">Excepciones: </w:t>
+            </w:r>
+            <w:r>
+              <w:rPr>
+                <w:sz w:val="24"/>
+                <w:szCs w:val="24"/>
+                <w:rtl w:val="0"/>
+              </w:rPr>
+              <w:t xml:space="preserve">ninguna</w:t>
+            </w:r>
+            <w:r>
+              <w:rPr>
+                <w:b w:val="1"/>
+                <w:sz w:val="24"/>
+                <w:szCs w:val="24"/>
+                <w:rtl w:val="0"/>
+              </w:rPr>
+              <w:t xml:space="preserve">.</w:t>
             </w:r>
             <w:r>
               <w:rPr>
@@ -22826,8 +22196,8 @@
       <w:pPr>
         <w:spacing w:line="276" w:lineRule="auto"/>
         <w:rPr>
-          <w:sz w:val="24"/>
-          <w:szCs w:val="24"/>
+          <w:sz w:val="2"/>
+          <w:szCs w:val="2"/>
         </w:rPr>
       </w:pPr>
       <w:r>
@@ -22907,7 +22277,7 @@
                 <w:szCs w:val="24"/>
                 <w:rtl w:val="0"/>
               </w:rPr>
-              <w:t xml:space="preserve">Frecuente 9  veces por mes.</w:t>
+              <w:t xml:space="preserve">Frecuente 9  veces al mes.</w:t>
             </w:r>
           </w:p>
         </w:tc>
@@ -23013,17 +22383,7 @@
     <w:p>
       <w:pPr>
         <w:spacing w:line="276" w:lineRule="auto"/>
-        <w:rPr/>
-      </w:pPr>
-      <w:r>
-        <w:rPr>
-          <w:rtl w:val="0"/>
-        </w:rPr>
-      </w:r>
-    </w:p>
-    <w:p>
-      <w:pPr>
-        <w:spacing w:line="276" w:lineRule="auto"/>
+        <w:jc w:val="center"/>
         <w:rPr>
           <w:rFonts w:ascii="Arial" w:cs="Arial" w:eastAsia="Arial" w:hAnsi="Arial"/>
           <w:sz w:val="20"/>
@@ -23032,64 +22392,43 @@
       </w:pPr>
       <w:r>
         <w:rPr>
-          <w:rtl w:val="0"/>
-        </w:rPr>
-      </w:r>
-    </w:p>
-    <w:p>
-      <w:pPr>
-        <w:spacing w:line="276" w:lineRule="auto"/>
-        <w:rPr>
           <w:rFonts w:ascii="Arial" w:cs="Arial" w:eastAsia="Arial" w:hAnsi="Arial"/>
           <w:sz w:val="20"/>
           <w:szCs w:val="20"/>
         </w:rPr>
-      </w:pPr>
-      <w:r>
-        <w:rPr>
-          <w:rtl w:val="0"/>
-        </w:rPr>
+        <w:drawing>
+          <wp:inline distB="114300" distT="114300" distL="114300" distR="114300">
+            <wp:extent cx="4151313" cy="2474292"/>
+            <wp:effectExtent b="0" l="0" r="0" t="0"/>
+            <wp:docPr id="19" name="image7.png"/>
+            <a:graphic>
+              <a:graphicData uri="http://schemas.openxmlformats.org/drawingml/2006/picture">
+                <pic:pic>
+                  <pic:nvPicPr>
+                    <pic:cNvPr id="0" name="image7.png"/>
+                    <pic:cNvPicPr preferRelativeResize="0"/>
+                  </pic:nvPicPr>
+                  <pic:blipFill>
+                    <a:blip r:embed="rId17"/>
+                    <a:srcRect b="0" l="0" r="0" t="0"/>
+                    <a:stretch>
+                      <a:fillRect/>
+                    </a:stretch>
+                  </pic:blipFill>
+                  <pic:spPr>
+                    <a:xfrm>
+                      <a:off x="0" y="0"/>
+                      <a:ext cx="4151313" cy="2474292"/>
+                    </a:xfrm>
+                    <a:prstGeom prst="rect"/>
+                    <a:ln/>
+                  </pic:spPr>
+                </pic:pic>
+              </a:graphicData>
+            </a:graphic>
+          </wp:inline>
+        </w:drawing>
       </w:r>
-    </w:p>
-    <w:p>
-      <w:pPr>
-        <w:spacing w:line="276" w:lineRule="auto"/>
-        <w:rPr>
-          <w:rFonts w:ascii="Arial" w:cs="Arial" w:eastAsia="Arial" w:hAnsi="Arial"/>
-          <w:sz w:val="20"/>
-          <w:szCs w:val="20"/>
-        </w:rPr>
-      </w:pPr>
-      <w:r>
-        <w:rPr>
-          <w:rtl w:val="0"/>
-        </w:rPr>
-      </w:r>
-    </w:p>
-    <w:p>
-      <w:pPr>
-        <w:spacing w:line="276" w:lineRule="auto"/>
-        <w:rPr>
-          <w:rFonts w:ascii="Arial" w:cs="Arial" w:eastAsia="Arial" w:hAnsi="Arial"/>
-          <w:sz w:val="20"/>
-          <w:szCs w:val="20"/>
-        </w:rPr>
-      </w:pPr>
-      <w:r>
-        <w:rPr>
-          <w:rtl w:val="0"/>
-        </w:rPr>
-      </w:r>
-    </w:p>
-    <w:p>
-      <w:pPr>
-        <w:spacing w:line="276" w:lineRule="auto"/>
-        <w:rPr>
-          <w:rFonts w:ascii="Arial" w:cs="Arial" w:eastAsia="Arial" w:hAnsi="Arial"/>
-          <w:sz w:val="20"/>
-          <w:szCs w:val="20"/>
-        </w:rPr>
-      </w:pPr>
       <w:r>
         <w:rPr>
           <w:rtl w:val="0"/>
@@ -23479,8 +22818,8 @@
               <w:spacing w:before="8" w:lineRule="auto"/>
               <w:ind w:left="24" w:firstLine="0"/>
               <w:rPr>
-                <w:sz w:val="24"/>
-                <w:szCs w:val="24"/>
+                <w:sz w:val="18"/>
+                <w:szCs w:val="18"/>
               </w:rPr>
             </w:pPr>
             <w:r>
@@ -23490,6 +22829,11 @@
                 <w:rtl w:val="0"/>
               </w:rPr>
               <w:t xml:space="preserve">Primario</w:t>
+            </w:r>
+            <w:r>
+              <w:rPr>
+                <w:rtl w:val="0"/>
+              </w:rPr>
             </w:r>
           </w:p>
         </w:tc>
@@ -23820,8 +23164,8 @@
       <w:pPr>
         <w:spacing w:line="276" w:lineRule="auto"/>
         <w:rPr>
-          <w:sz w:val="24"/>
-          <w:szCs w:val="24"/>
+          <w:sz w:val="2"/>
+          <w:szCs w:val="2"/>
         </w:rPr>
       </w:pPr>
       <w:r>
@@ -23951,7 +23295,24 @@
                 <w:szCs w:val="24"/>
                 <w:rtl w:val="0"/>
               </w:rPr>
-              <w:t xml:space="preserve">Excepciones  Ninguna.</w:t>
+              <w:t xml:space="preserve">Excepciones: n</w:t>
+            </w:r>
+            <w:r>
+              <w:rPr>
+                <w:sz w:val="24"/>
+                <w:szCs w:val="24"/>
+                <w:rtl w:val="0"/>
+              </w:rPr>
+              <w:t xml:space="preserve">inguna</w:t>
+            </w:r>
+            <w:r>
+              <w:rPr>
+                <w:b w:val="1"/>
+                <w:sz w:val="24"/>
+                <w:szCs w:val="24"/>
+                <w:rtl w:val="0"/>
+              </w:rPr>
+              <w:t xml:space="preserve">.</w:t>
             </w:r>
             <w:r>
               <w:rPr>
@@ -23966,8 +23327,8 @@
       <w:pPr>
         <w:spacing w:line="276" w:lineRule="auto"/>
         <w:rPr>
-          <w:sz w:val="24"/>
-          <w:szCs w:val="24"/>
+          <w:sz w:val="6"/>
+          <w:szCs w:val="6"/>
         </w:rPr>
       </w:pPr>
       <w:r>
@@ -24047,7 +23408,7 @@
                 <w:szCs w:val="24"/>
                 <w:rtl w:val="0"/>
               </w:rPr>
-              <w:t xml:space="preserve">Frecuente 14  veces por mes.</w:t>
+              <w:t xml:space="preserve">Frecuente 14  veces al mes.</w:t>
             </w:r>
           </w:p>
         </w:tc>
@@ -24153,6 +23514,7 @@
     <w:p>
       <w:pPr>
         <w:spacing w:line="276" w:lineRule="auto"/>
+        <w:jc w:val="center"/>
         <w:rPr/>
       </w:pPr>
       <w:r>
@@ -24163,19 +23525,19 @@
         </w:rPr>
         <w:drawing>
           <wp:inline distB="114300" distT="114300" distL="114300" distR="114300">
-            <wp:extent cx="5753100" cy="4267200"/>
+            <wp:extent cx="5089525" cy="3562350"/>
             <wp:effectExtent b="0" l="0" r="0" t="0"/>
-            <wp:docPr id="3" name="image1.png"/>
+            <wp:docPr id="26" name="image12.png"/>
             <a:graphic>
               <a:graphicData uri="http://schemas.openxmlformats.org/drawingml/2006/picture">
                 <pic:pic>
                   <pic:nvPicPr>
-                    <pic:cNvPr id="0" name="image1.png"/>
+                    <pic:cNvPr id="0" name="image12.png"/>
                     <pic:cNvPicPr preferRelativeResize="0"/>
                   </pic:nvPicPr>
                   <pic:blipFill>
-                    <a:blip r:embed="rId17"/>
-                    <a:srcRect b="0" l="0" r="0" t="0"/>
+                    <a:blip r:embed="rId18"/>
+                    <a:srcRect b="16423" l="7174" r="4412" t="0"/>
                     <a:stretch>
                       <a:fillRect/>
                     </a:stretch>
@@ -24183,7 +23545,7 @@
                   <pic:spPr>
                     <a:xfrm>
                       <a:off x="0" y="0"/>
-                      <a:ext cx="5753100" cy="4267200"/>
+                      <a:ext cx="5089525" cy="3562350"/>
                     </a:xfrm>
                     <a:prstGeom prst="rect"/>
                     <a:ln/>
@@ -24203,7 +23565,7 @@
     <w:sectPr>
       <w:type w:val="nextPage"/>
       <w:pgSz w:h="15840" w:w="12240" w:orient="portrait"/>
-      <w:pgMar w:bottom="280" w:top="1420" w:left="1600" w:right="1580" w:header="360" w:footer="360"/>
+      <w:pgMar w:bottom="280" w:top="566.9291338582677" w:left="1600" w:right="1580" w:header="360" w:footer="360"/>
     </w:sectPr>
   </w:body>
 </w:document>
@@ -24213,101 +23575,225 @@
 <w:numbering xmlns:mc="http://schemas.openxmlformats.org/markup-compatibility/2006" xmlns:o="urn:schemas-microsoft-com:office:office" xmlns:r="http://schemas.openxmlformats.org/officeDocument/2006/relationships" xmlns:m="http://schemas.openxmlformats.org/officeDocument/2006/math" xmlns:v="urn:schemas-microsoft-com:vml" xmlns:wp="http://schemas.openxmlformats.org/drawingml/2006/wordprocessingDrawing" xmlns:w10="urn:schemas-microsoft-com:office:word" xmlns:w="http://schemas.openxmlformats.org/wordprocessingml/2006/main" xmlns:wne="http://schemas.microsoft.com/office/word/2006/wordml" xmlns:sl="http://schemas.openxmlformats.org/schemaLibrary/2006/main" xmlns:a="http://schemas.openxmlformats.org/drawingml/2006/main" xmlns:pic="http://schemas.openxmlformats.org/drawingml/2006/picture" xmlns:c="http://schemas.openxmlformats.org/drawingml/2006/chart" xmlns:lc="http://schemas.openxmlformats.org/drawingml/2006/lockedCanvas" xmlns:dgm="http://schemas.openxmlformats.org/drawingml/2006/diagram" xmlns:wps="http://schemas.microsoft.com/office/word/2010/wordprocessingShape" xmlns:wpg="http://schemas.microsoft.com/office/word/2010/wordprocessingGroup" xmlns:w14="http://schemas.microsoft.com/office/word/2010/wordml" xmlns:w15="http://schemas.microsoft.com/office/word/2012/wordml">
   <w:abstractNum w:abstractNumId="1">
     <w:lvl w:ilvl="0">
-      <w:start w:val="4"/>
-      <w:numFmt w:val="decimal"/>
-      <w:lvlText w:val="%1"/>
+      <w:start w:val="1"/>
+      <w:numFmt w:val="bullet"/>
+      <w:lvlText w:val="-"/>
       <w:lvlJc w:val="left"/>
       <w:pPr>
-        <w:ind w:left="388" w:hanging="360"/>
+        <w:ind w:left="720" w:hanging="360"/>
       </w:pPr>
-      <w:rPr/>
+      <w:rPr>
+        <w:u w:val="none"/>
+      </w:rPr>
     </w:lvl>
     <w:lvl w:ilvl="1">
       <w:start w:val="1"/>
-      <w:numFmt w:val="decimal"/>
-      <w:lvlText w:val="%1.%2"/>
+      <w:numFmt w:val="bullet"/>
+      <w:lvlText w:val="-"/>
       <w:lvlJc w:val="left"/>
       <w:pPr>
-        <w:ind w:left="388" w:hanging="360"/>
+        <w:ind w:left="1440" w:hanging="360"/>
       </w:pPr>
       <w:rPr>
-        <w:rFonts w:ascii="Times New Roman" w:cs="Times New Roman" w:eastAsia="Times New Roman" w:hAnsi="Times New Roman"/>
-        <w:sz w:val="24"/>
-        <w:szCs w:val="24"/>
+        <w:u w:val="none"/>
       </w:rPr>
     </w:lvl>
     <w:lvl w:ilvl="2">
-      <w:start w:val="0"/>
+      <w:start w:val="1"/>
       <w:numFmt w:val="bullet"/>
-      <w:lvlText w:val="•"/>
+      <w:lvlText w:val="-"/>
       <w:lvlJc w:val="left"/>
       <w:pPr>
-        <w:ind w:left="2064" w:hanging="360"/>
+        <w:ind w:left="2160" w:hanging="360"/>
       </w:pPr>
-      <w:rPr/>
+      <w:rPr>
+        <w:u w:val="none"/>
+      </w:rPr>
     </w:lvl>
     <w:lvl w:ilvl="3">
-      <w:start w:val="0"/>
+      <w:start w:val="1"/>
       <w:numFmt w:val="bullet"/>
-      <w:lvlText w:val="•"/>
+      <w:lvlText w:val="-"/>
       <w:lvlJc w:val="left"/>
       <w:pPr>
-        <w:ind w:left="2906" w:hanging="360"/>
+        <w:ind w:left="2880" w:hanging="360"/>
       </w:pPr>
-      <w:rPr/>
+      <w:rPr>
+        <w:u w:val="none"/>
+      </w:rPr>
     </w:lvl>
     <w:lvl w:ilvl="4">
-      <w:start w:val="0"/>
+      <w:start w:val="1"/>
       <w:numFmt w:val="bullet"/>
-      <w:lvlText w:val="•"/>
+      <w:lvlText w:val="-"/>
       <w:lvlJc w:val="left"/>
       <w:pPr>
-        <w:ind w:left="3748" w:hanging="360"/>
+        <w:ind w:left="3600" w:hanging="360"/>
       </w:pPr>
-      <w:rPr/>
+      <w:rPr>
+        <w:u w:val="none"/>
+      </w:rPr>
     </w:lvl>
     <w:lvl w:ilvl="5">
-      <w:start w:val="0"/>
+      <w:start w:val="1"/>
       <w:numFmt w:val="bullet"/>
-      <w:lvlText w:val="•"/>
+      <w:lvlText w:val="-"/>
       <w:lvlJc w:val="left"/>
       <w:pPr>
-        <w:ind w:left="4590" w:hanging="360"/>
+        <w:ind w:left="4320" w:hanging="360"/>
       </w:pPr>
-      <w:rPr/>
+      <w:rPr>
+        <w:u w:val="none"/>
+      </w:rPr>
     </w:lvl>
     <w:lvl w:ilvl="6">
-      <w:start w:val="0"/>
+      <w:start w:val="1"/>
       <w:numFmt w:val="bullet"/>
-      <w:lvlText w:val="•"/>
+      <w:lvlText w:val="-"/>
       <w:lvlJc w:val="left"/>
       <w:pPr>
-        <w:ind w:left="5432" w:hanging="360"/>
+        <w:ind w:left="5040" w:hanging="360"/>
       </w:pPr>
-      <w:rPr/>
+      <w:rPr>
+        <w:u w:val="none"/>
+      </w:rPr>
     </w:lvl>
     <w:lvl w:ilvl="7">
-      <w:start w:val="0"/>
+      <w:start w:val="1"/>
       <w:numFmt w:val="bullet"/>
-      <w:lvlText w:val="•"/>
+      <w:lvlText w:val="-"/>
       <w:lvlJc w:val="left"/>
       <w:pPr>
-        <w:ind w:left="6274" w:hanging="360"/>
+        <w:ind w:left="5760" w:hanging="360"/>
       </w:pPr>
-      <w:rPr/>
+      <w:rPr>
+        <w:u w:val="none"/>
+      </w:rPr>
     </w:lvl>
     <w:lvl w:ilvl="8">
-      <w:start w:val="0"/>
+      <w:start w:val="1"/>
       <w:numFmt w:val="bullet"/>
-      <w:lvlText w:val="•"/>
+      <w:lvlText w:val="-"/>
       <w:lvlJc w:val="left"/>
       <w:pPr>
-        <w:ind w:left="7116" w:hanging="360"/>
+        <w:ind w:left="6480" w:hanging="360"/>
       </w:pPr>
-      <w:rPr/>
+      <w:rPr>
+        <w:u w:val="none"/>
+      </w:rPr>
     </w:lvl>
   </w:abstractNum>
   <w:abstractNum w:abstractNumId="2">
+    <w:lvl w:ilvl="0">
+      <w:start w:val="1"/>
+      <w:numFmt w:val="decimal"/>
+      <w:lvlText w:val="%1."/>
+      <w:lvlJc w:val="left"/>
+      <w:pPr>
+        <w:ind w:left="720" w:hanging="360"/>
+      </w:pPr>
+      <w:rPr>
+        <w:u w:val="none"/>
+      </w:rPr>
+    </w:lvl>
+    <w:lvl w:ilvl="1">
+      <w:start w:val="1"/>
+      <w:numFmt w:val="lowerLetter"/>
+      <w:lvlText w:val="%2."/>
+      <w:lvlJc w:val="left"/>
+      <w:pPr>
+        <w:ind w:left="1440" w:hanging="360"/>
+      </w:pPr>
+      <w:rPr>
+        <w:u w:val="none"/>
+      </w:rPr>
+    </w:lvl>
+    <w:lvl w:ilvl="2">
+      <w:start w:val="1"/>
+      <w:numFmt w:val="lowerRoman"/>
+      <w:lvlText w:val="%3."/>
+      <w:lvlJc w:val="right"/>
+      <w:pPr>
+        <w:ind w:left="2160" w:hanging="360"/>
+      </w:pPr>
+      <w:rPr>
+        <w:u w:val="none"/>
+      </w:rPr>
+    </w:lvl>
+    <w:lvl w:ilvl="3">
+      <w:start w:val="1"/>
+      <w:numFmt w:val="decimal"/>
+      <w:lvlText w:val="%4."/>
+      <w:lvlJc w:val="left"/>
+      <w:pPr>
+        <w:ind w:left="2880" w:hanging="360"/>
+      </w:pPr>
+      <w:rPr>
+        <w:u w:val="none"/>
+      </w:rPr>
+    </w:lvl>
+    <w:lvl w:ilvl="4">
+      <w:start w:val="1"/>
+      <w:numFmt w:val="lowerLetter"/>
+      <w:lvlText w:val="%5."/>
+      <w:lvlJc w:val="left"/>
+      <w:pPr>
+        <w:ind w:left="3600" w:hanging="360"/>
+      </w:pPr>
+      <w:rPr>
+        <w:u w:val="none"/>
+      </w:rPr>
+    </w:lvl>
+    <w:lvl w:ilvl="5">
+      <w:start w:val="1"/>
+      <w:numFmt w:val="lowerRoman"/>
+      <w:lvlText w:val="%6."/>
+      <w:lvlJc w:val="right"/>
+      <w:pPr>
+        <w:ind w:left="4320" w:hanging="360"/>
+      </w:pPr>
+      <w:rPr>
+        <w:u w:val="none"/>
+      </w:rPr>
+    </w:lvl>
+    <w:lvl w:ilvl="6">
+      <w:start w:val="1"/>
+      <w:numFmt w:val="decimal"/>
+      <w:lvlText w:val="%7."/>
+      <w:lvlJc w:val="left"/>
+      <w:pPr>
+        <w:ind w:left="5040" w:hanging="360"/>
+      </w:pPr>
+      <w:rPr>
+        <w:u w:val="none"/>
+      </w:rPr>
+    </w:lvl>
+    <w:lvl w:ilvl="7">
+      <w:start w:val="1"/>
+      <w:numFmt w:val="lowerLetter"/>
+      <w:lvlText w:val="%8."/>
+      <w:lvlJc w:val="left"/>
+      <w:pPr>
+        <w:ind w:left="5760" w:hanging="360"/>
+      </w:pPr>
+      <w:rPr>
+        <w:u w:val="none"/>
+      </w:rPr>
+    </w:lvl>
+    <w:lvl w:ilvl="8">
+      <w:start w:val="1"/>
+      <w:numFmt w:val="lowerRoman"/>
+      <w:lvlText w:val="%9."/>
+      <w:lvlJc w:val="right"/>
+      <w:pPr>
+        <w:ind w:left="6480" w:hanging="360"/>
+      </w:pPr>
+      <w:rPr>
+        <w:u w:val="none"/>
+      </w:rPr>
+    </w:lvl>
+  </w:abstractNum>
+  <w:abstractNum w:abstractNumId="3">
     <w:lvl w:ilvl="0">
       <w:start w:val="1"/>
       <w:numFmt w:val="decimal"/>
@@ -24408,6 +23894,9 @@
   </w:num>
   <w:num w:numId="2">
     <w:abstractNumId w:val="2"/>
+  </w:num>
+  <w:num w:numId="3">
+    <w:abstractNumId w:val="3"/>
   </w:num>
 </w:numbering>
 </file>
@@ -24539,6 +24028,876 @@
       <w:sz w:val="22"/>
       <w:szCs w:val="22"/>
     </w:rPr>
+  </w:style>
+  <w:style w:type="paragraph" w:styleId="Normal" w:default="1">
+    <w:name w:val="normal"/>
+  </w:style>
+  <w:style w:type="table" w:styleId="TableNormal" w:default="1">
+    <w:name w:val="Table Normal"/>
+  </w:style>
+  <w:style w:type="paragraph" w:styleId="Heading1">
+    <w:name w:val="heading 1"/>
+    <w:basedOn w:val="Normal"/>
+    <w:next w:val="Normal"/>
+    <w:pPr>
+      <w:keepNext w:val="1"/>
+      <w:keepLines w:val="1"/>
+      <w:spacing w:after="120" w:before="480" w:lineRule="auto"/>
+    </w:pPr>
+    <w:rPr>
+      <w:b w:val="1"/>
+      <w:sz w:val="48"/>
+      <w:szCs w:val="48"/>
+    </w:rPr>
+  </w:style>
+  <w:style w:type="paragraph" w:styleId="Heading2">
+    <w:name w:val="heading 2"/>
+    <w:basedOn w:val="Normal"/>
+    <w:next w:val="Normal"/>
+    <w:pPr>
+      <w:keepNext w:val="1"/>
+      <w:keepLines w:val="1"/>
+      <w:spacing w:after="80" w:before="360" w:lineRule="auto"/>
+    </w:pPr>
+    <w:rPr>
+      <w:b w:val="1"/>
+      <w:sz w:val="36"/>
+      <w:szCs w:val="36"/>
+    </w:rPr>
+  </w:style>
+  <w:style w:type="paragraph" w:styleId="Heading3">
+    <w:name w:val="heading 3"/>
+    <w:basedOn w:val="Normal"/>
+    <w:next w:val="Normal"/>
+    <w:pPr>
+      <w:keepNext w:val="1"/>
+      <w:keepLines w:val="1"/>
+      <w:spacing w:after="80" w:before="280" w:lineRule="auto"/>
+    </w:pPr>
+    <w:rPr>
+      <w:b w:val="1"/>
+      <w:sz w:val="28"/>
+      <w:szCs w:val="28"/>
+    </w:rPr>
+  </w:style>
+  <w:style w:type="paragraph" w:styleId="Heading4">
+    <w:name w:val="heading 4"/>
+    <w:basedOn w:val="Normal"/>
+    <w:next w:val="Normal"/>
+    <w:pPr>
+      <w:keepNext w:val="1"/>
+      <w:keepLines w:val="1"/>
+      <w:spacing w:after="40" w:before="240" w:lineRule="auto"/>
+    </w:pPr>
+    <w:rPr>
+      <w:b w:val="1"/>
+      <w:sz w:val="24"/>
+      <w:szCs w:val="24"/>
+    </w:rPr>
+  </w:style>
+  <w:style w:type="paragraph" w:styleId="Heading5">
+    <w:name w:val="heading 5"/>
+    <w:basedOn w:val="Normal"/>
+    <w:next w:val="Normal"/>
+    <w:pPr>
+      <w:keepNext w:val="1"/>
+      <w:keepLines w:val="1"/>
+      <w:spacing w:after="40" w:before="220" w:lineRule="auto"/>
+    </w:pPr>
+    <w:rPr>
+      <w:b w:val="1"/>
+      <w:sz w:val="22"/>
+      <w:szCs w:val="22"/>
+    </w:rPr>
+  </w:style>
+  <w:style w:type="paragraph" w:styleId="Heading6">
+    <w:name w:val="heading 6"/>
+    <w:basedOn w:val="Normal"/>
+    <w:next w:val="Normal"/>
+    <w:pPr>
+      <w:keepNext w:val="1"/>
+      <w:keepLines w:val="1"/>
+      <w:spacing w:after="40" w:before="200" w:lineRule="auto"/>
+    </w:pPr>
+    <w:rPr>
+      <w:b w:val="1"/>
+      <w:sz w:val="20"/>
+      <w:szCs w:val="20"/>
+    </w:rPr>
+  </w:style>
+  <w:style w:type="paragraph" w:styleId="Title">
+    <w:name w:val="Title"/>
+    <w:basedOn w:val="Normal"/>
+    <w:next w:val="Normal"/>
+    <w:pPr>
+      <w:spacing w:before="78" w:lineRule="auto"/>
+      <w:ind w:left="102"/>
+      <w:jc w:val="both"/>
+    </w:pPr>
+    <w:rPr>
+      <w:rFonts w:ascii="Arial" w:cs="Arial" w:eastAsia="Arial" w:hAnsi="Arial"/>
+      <w:b w:val="1"/>
+      <w:sz w:val="22"/>
+      <w:szCs w:val="22"/>
+    </w:rPr>
+  </w:style>
+  <w:style w:type="paragraph" w:styleId="Subtitle">
+    <w:name w:val="Subtitle"/>
+    <w:basedOn w:val="Normal"/>
+    <w:next w:val="Normal"/>
+    <w:pPr>
+      <w:keepNext w:val="1"/>
+      <w:keepLines w:val="1"/>
+      <w:spacing w:after="80" w:before="360" w:lineRule="auto"/>
+    </w:pPr>
+    <w:rPr>
+      <w:rFonts w:ascii="Georgia" w:cs="Georgia" w:eastAsia="Georgia" w:hAnsi="Georgia"/>
+      <w:i w:val="1"/>
+      <w:color w:val="666666"/>
+      <w:sz w:val="48"/>
+      <w:szCs w:val="48"/>
+    </w:rPr>
+  </w:style>
+  <w:style w:type="table" w:styleId="Table1">
+    <w:basedOn w:val="TableNormal"/>
+    <w:tblPr>
+      <w:tblStyleRowBandSize w:val="1"/>
+      <w:tblStyleColBandSize w:val="1"/>
+      <w:tblCellMar>
+        <w:top w:w="0.0" w:type="dxa"/>
+        <w:left w:w="0.0" w:type="dxa"/>
+        <w:bottom w:w="0.0" w:type="dxa"/>
+        <w:right w:w="0.0" w:type="dxa"/>
+      </w:tblCellMar>
+    </w:tblPr>
+  </w:style>
+  <w:style w:type="table" w:styleId="Table2">
+    <w:basedOn w:val="TableNormal"/>
+    <w:tblPr>
+      <w:tblStyleRowBandSize w:val="1"/>
+      <w:tblStyleColBandSize w:val="1"/>
+      <w:tblCellMar>
+        <w:top w:w="0.0" w:type="dxa"/>
+        <w:left w:w="0.0" w:type="dxa"/>
+        <w:bottom w:w="0.0" w:type="dxa"/>
+        <w:right w:w="0.0" w:type="dxa"/>
+      </w:tblCellMar>
+    </w:tblPr>
+  </w:style>
+  <w:style w:type="table" w:styleId="Table3">
+    <w:basedOn w:val="TableNormal"/>
+    <w:tblPr>
+      <w:tblStyleRowBandSize w:val="1"/>
+      <w:tblStyleColBandSize w:val="1"/>
+      <w:tblCellMar>
+        <w:top w:w="0.0" w:type="dxa"/>
+        <w:left w:w="0.0" w:type="dxa"/>
+        <w:bottom w:w="0.0" w:type="dxa"/>
+        <w:right w:w="0.0" w:type="dxa"/>
+      </w:tblCellMar>
+    </w:tblPr>
+  </w:style>
+  <w:style w:type="table" w:styleId="Table4">
+    <w:basedOn w:val="TableNormal"/>
+    <w:tblPr>
+      <w:tblStyleRowBandSize w:val="1"/>
+      <w:tblStyleColBandSize w:val="1"/>
+      <w:tblCellMar>
+        <w:top w:w="0.0" w:type="dxa"/>
+        <w:left w:w="0.0" w:type="dxa"/>
+        <w:bottom w:w="0.0" w:type="dxa"/>
+        <w:right w:w="0.0" w:type="dxa"/>
+      </w:tblCellMar>
+    </w:tblPr>
+  </w:style>
+  <w:style w:type="table" w:styleId="Table5">
+    <w:basedOn w:val="TableNormal"/>
+    <w:tblPr>
+      <w:tblStyleRowBandSize w:val="1"/>
+      <w:tblStyleColBandSize w:val="1"/>
+      <w:tblCellMar>
+        <w:top w:w="0.0" w:type="dxa"/>
+        <w:left w:w="0.0" w:type="dxa"/>
+        <w:bottom w:w="0.0" w:type="dxa"/>
+        <w:right w:w="0.0" w:type="dxa"/>
+      </w:tblCellMar>
+    </w:tblPr>
+  </w:style>
+  <w:style w:type="table" w:styleId="Table6">
+    <w:basedOn w:val="TableNormal"/>
+    <w:tblPr>
+      <w:tblStyleRowBandSize w:val="1"/>
+      <w:tblStyleColBandSize w:val="1"/>
+      <w:tblCellMar>
+        <w:top w:w="0.0" w:type="dxa"/>
+        <w:left w:w="0.0" w:type="dxa"/>
+        <w:bottom w:w="0.0" w:type="dxa"/>
+        <w:right w:w="0.0" w:type="dxa"/>
+      </w:tblCellMar>
+    </w:tblPr>
+  </w:style>
+  <w:style w:type="table" w:styleId="Table7">
+    <w:basedOn w:val="TableNormal"/>
+    <w:tblPr>
+      <w:tblStyleRowBandSize w:val="1"/>
+      <w:tblStyleColBandSize w:val="1"/>
+      <w:tblCellMar>
+        <w:top w:w="0.0" w:type="dxa"/>
+        <w:left w:w="0.0" w:type="dxa"/>
+        <w:bottom w:w="0.0" w:type="dxa"/>
+        <w:right w:w="0.0" w:type="dxa"/>
+      </w:tblCellMar>
+    </w:tblPr>
+  </w:style>
+  <w:style w:type="table" w:styleId="Table8">
+    <w:basedOn w:val="TableNormal"/>
+    <w:tblPr>
+      <w:tblStyleRowBandSize w:val="1"/>
+      <w:tblStyleColBandSize w:val="1"/>
+      <w:tblCellMar>
+        <w:top w:w="0.0" w:type="dxa"/>
+        <w:left w:w="0.0" w:type="dxa"/>
+        <w:bottom w:w="0.0" w:type="dxa"/>
+        <w:right w:w="0.0" w:type="dxa"/>
+      </w:tblCellMar>
+    </w:tblPr>
+  </w:style>
+  <w:style w:type="table" w:styleId="Table9">
+    <w:basedOn w:val="TableNormal"/>
+    <w:tblPr>
+      <w:tblStyleRowBandSize w:val="1"/>
+      <w:tblStyleColBandSize w:val="1"/>
+      <w:tblCellMar>
+        <w:top w:w="0.0" w:type="dxa"/>
+        <w:left w:w="0.0" w:type="dxa"/>
+        <w:bottom w:w="0.0" w:type="dxa"/>
+        <w:right w:w="0.0" w:type="dxa"/>
+      </w:tblCellMar>
+    </w:tblPr>
+  </w:style>
+  <w:style w:type="table" w:styleId="Table10">
+    <w:basedOn w:val="TableNormal"/>
+    <w:tblPr>
+      <w:tblStyleRowBandSize w:val="1"/>
+      <w:tblStyleColBandSize w:val="1"/>
+      <w:tblCellMar>
+        <w:top w:w="0.0" w:type="dxa"/>
+        <w:left w:w="0.0" w:type="dxa"/>
+        <w:bottom w:w="0.0" w:type="dxa"/>
+        <w:right w:w="0.0" w:type="dxa"/>
+      </w:tblCellMar>
+    </w:tblPr>
+  </w:style>
+  <w:style w:type="table" w:styleId="Table11">
+    <w:basedOn w:val="TableNormal"/>
+    <w:tblPr>
+      <w:tblStyleRowBandSize w:val="1"/>
+      <w:tblStyleColBandSize w:val="1"/>
+      <w:tblCellMar>
+        <w:top w:w="0.0" w:type="dxa"/>
+        <w:left w:w="0.0" w:type="dxa"/>
+        <w:bottom w:w="0.0" w:type="dxa"/>
+        <w:right w:w="0.0" w:type="dxa"/>
+      </w:tblCellMar>
+    </w:tblPr>
+  </w:style>
+  <w:style w:type="table" w:styleId="Table12">
+    <w:basedOn w:val="TableNormal"/>
+    <w:tblPr>
+      <w:tblStyleRowBandSize w:val="1"/>
+      <w:tblStyleColBandSize w:val="1"/>
+      <w:tblCellMar>
+        <w:top w:w="0.0" w:type="dxa"/>
+        <w:left w:w="0.0" w:type="dxa"/>
+        <w:bottom w:w="0.0" w:type="dxa"/>
+        <w:right w:w="0.0" w:type="dxa"/>
+      </w:tblCellMar>
+    </w:tblPr>
+  </w:style>
+  <w:style w:type="table" w:styleId="Table13">
+    <w:basedOn w:val="TableNormal"/>
+    <w:tblPr>
+      <w:tblStyleRowBandSize w:val="1"/>
+      <w:tblStyleColBandSize w:val="1"/>
+      <w:tblCellMar>
+        <w:top w:w="0.0" w:type="dxa"/>
+        <w:left w:w="0.0" w:type="dxa"/>
+        <w:bottom w:w="0.0" w:type="dxa"/>
+        <w:right w:w="0.0" w:type="dxa"/>
+      </w:tblCellMar>
+    </w:tblPr>
+  </w:style>
+  <w:style w:type="table" w:styleId="Table14">
+    <w:basedOn w:val="TableNormal"/>
+    <w:tblPr>
+      <w:tblStyleRowBandSize w:val="1"/>
+      <w:tblStyleColBandSize w:val="1"/>
+      <w:tblCellMar>
+        <w:top w:w="0.0" w:type="dxa"/>
+        <w:left w:w="0.0" w:type="dxa"/>
+        <w:bottom w:w="0.0" w:type="dxa"/>
+        <w:right w:w="0.0" w:type="dxa"/>
+      </w:tblCellMar>
+    </w:tblPr>
+  </w:style>
+  <w:style w:type="table" w:styleId="Table15">
+    <w:basedOn w:val="TableNormal"/>
+    <w:tblPr>
+      <w:tblStyleRowBandSize w:val="1"/>
+      <w:tblStyleColBandSize w:val="1"/>
+      <w:tblCellMar>
+        <w:top w:w="0.0" w:type="dxa"/>
+        <w:left w:w="0.0" w:type="dxa"/>
+        <w:bottom w:w="0.0" w:type="dxa"/>
+        <w:right w:w="0.0" w:type="dxa"/>
+      </w:tblCellMar>
+    </w:tblPr>
+  </w:style>
+  <w:style w:type="table" w:styleId="Table16">
+    <w:basedOn w:val="TableNormal"/>
+    <w:tblPr>
+      <w:tblStyleRowBandSize w:val="1"/>
+      <w:tblStyleColBandSize w:val="1"/>
+      <w:tblCellMar>
+        <w:top w:w="0.0" w:type="dxa"/>
+        <w:left w:w="0.0" w:type="dxa"/>
+        <w:bottom w:w="0.0" w:type="dxa"/>
+        <w:right w:w="0.0" w:type="dxa"/>
+      </w:tblCellMar>
+    </w:tblPr>
+  </w:style>
+  <w:style w:type="table" w:styleId="Table17">
+    <w:basedOn w:val="TableNormal"/>
+    <w:tblPr>
+      <w:tblStyleRowBandSize w:val="1"/>
+      <w:tblStyleColBandSize w:val="1"/>
+      <w:tblCellMar>
+        <w:top w:w="0.0" w:type="dxa"/>
+        <w:left w:w="0.0" w:type="dxa"/>
+        <w:bottom w:w="0.0" w:type="dxa"/>
+        <w:right w:w="0.0" w:type="dxa"/>
+      </w:tblCellMar>
+    </w:tblPr>
+  </w:style>
+  <w:style w:type="table" w:styleId="Table18">
+    <w:basedOn w:val="TableNormal"/>
+    <w:tblPr>
+      <w:tblStyleRowBandSize w:val="1"/>
+      <w:tblStyleColBandSize w:val="1"/>
+      <w:tblCellMar>
+        <w:top w:w="0.0" w:type="dxa"/>
+        <w:left w:w="0.0" w:type="dxa"/>
+        <w:bottom w:w="0.0" w:type="dxa"/>
+        <w:right w:w="0.0" w:type="dxa"/>
+      </w:tblCellMar>
+    </w:tblPr>
+  </w:style>
+  <w:style w:type="table" w:styleId="Table19">
+    <w:basedOn w:val="TableNormal"/>
+    <w:tblPr>
+      <w:tblStyleRowBandSize w:val="1"/>
+      <w:tblStyleColBandSize w:val="1"/>
+      <w:tblCellMar>
+        <w:top w:w="0.0" w:type="dxa"/>
+        <w:left w:w="0.0" w:type="dxa"/>
+        <w:bottom w:w="0.0" w:type="dxa"/>
+        <w:right w:w="0.0" w:type="dxa"/>
+      </w:tblCellMar>
+    </w:tblPr>
+  </w:style>
+  <w:style w:type="table" w:styleId="Table20">
+    <w:basedOn w:val="TableNormal"/>
+    <w:tblPr>
+      <w:tblStyleRowBandSize w:val="1"/>
+      <w:tblStyleColBandSize w:val="1"/>
+      <w:tblCellMar>
+        <w:top w:w="0.0" w:type="dxa"/>
+        <w:left w:w="0.0" w:type="dxa"/>
+        <w:bottom w:w="0.0" w:type="dxa"/>
+        <w:right w:w="0.0" w:type="dxa"/>
+      </w:tblCellMar>
+    </w:tblPr>
+  </w:style>
+  <w:style w:type="table" w:styleId="Table21">
+    <w:basedOn w:val="TableNormal"/>
+    <w:tblPr>
+      <w:tblStyleRowBandSize w:val="1"/>
+      <w:tblStyleColBandSize w:val="1"/>
+      <w:tblCellMar>
+        <w:top w:w="0.0" w:type="dxa"/>
+        <w:left w:w="0.0" w:type="dxa"/>
+        <w:bottom w:w="0.0" w:type="dxa"/>
+        <w:right w:w="0.0" w:type="dxa"/>
+      </w:tblCellMar>
+    </w:tblPr>
+  </w:style>
+  <w:style w:type="table" w:styleId="Table22">
+    <w:basedOn w:val="TableNormal"/>
+    <w:tblPr>
+      <w:tblStyleRowBandSize w:val="1"/>
+      <w:tblStyleColBandSize w:val="1"/>
+      <w:tblCellMar>
+        <w:top w:w="0.0" w:type="dxa"/>
+        <w:left w:w="0.0" w:type="dxa"/>
+        <w:bottom w:w="0.0" w:type="dxa"/>
+        <w:right w:w="0.0" w:type="dxa"/>
+      </w:tblCellMar>
+    </w:tblPr>
+  </w:style>
+  <w:style w:type="table" w:styleId="Table23">
+    <w:basedOn w:val="TableNormal"/>
+    <w:tblPr>
+      <w:tblStyleRowBandSize w:val="1"/>
+      <w:tblStyleColBandSize w:val="1"/>
+      <w:tblCellMar>
+        <w:top w:w="0.0" w:type="dxa"/>
+        <w:left w:w="0.0" w:type="dxa"/>
+        <w:bottom w:w="0.0" w:type="dxa"/>
+        <w:right w:w="0.0" w:type="dxa"/>
+      </w:tblCellMar>
+    </w:tblPr>
+  </w:style>
+  <w:style w:type="table" w:styleId="Table24">
+    <w:basedOn w:val="TableNormal"/>
+    <w:tblPr>
+      <w:tblStyleRowBandSize w:val="1"/>
+      <w:tblStyleColBandSize w:val="1"/>
+      <w:tblCellMar>
+        <w:top w:w="0.0" w:type="dxa"/>
+        <w:left w:w="0.0" w:type="dxa"/>
+        <w:bottom w:w="0.0" w:type="dxa"/>
+        <w:right w:w="0.0" w:type="dxa"/>
+      </w:tblCellMar>
+    </w:tblPr>
+  </w:style>
+  <w:style w:type="table" w:styleId="Table25">
+    <w:basedOn w:val="TableNormal"/>
+    <w:tblPr>
+      <w:tblStyleRowBandSize w:val="1"/>
+      <w:tblStyleColBandSize w:val="1"/>
+      <w:tblCellMar>
+        <w:top w:w="0.0" w:type="dxa"/>
+        <w:left w:w="0.0" w:type="dxa"/>
+        <w:bottom w:w="0.0" w:type="dxa"/>
+        <w:right w:w="0.0" w:type="dxa"/>
+      </w:tblCellMar>
+    </w:tblPr>
+  </w:style>
+  <w:style w:type="table" w:styleId="Table26">
+    <w:basedOn w:val="TableNormal"/>
+    <w:tblPr>
+      <w:tblStyleRowBandSize w:val="1"/>
+      <w:tblStyleColBandSize w:val="1"/>
+      <w:tblCellMar>
+        <w:top w:w="0.0" w:type="dxa"/>
+        <w:left w:w="0.0" w:type="dxa"/>
+        <w:bottom w:w="0.0" w:type="dxa"/>
+        <w:right w:w="0.0" w:type="dxa"/>
+      </w:tblCellMar>
+    </w:tblPr>
+  </w:style>
+  <w:style w:type="table" w:styleId="Table27">
+    <w:basedOn w:val="TableNormal"/>
+    <w:tblPr>
+      <w:tblStyleRowBandSize w:val="1"/>
+      <w:tblStyleColBandSize w:val="1"/>
+      <w:tblCellMar>
+        <w:top w:w="0.0" w:type="dxa"/>
+        <w:left w:w="0.0" w:type="dxa"/>
+        <w:bottom w:w="0.0" w:type="dxa"/>
+        <w:right w:w="0.0" w:type="dxa"/>
+      </w:tblCellMar>
+    </w:tblPr>
+  </w:style>
+  <w:style w:type="table" w:styleId="Table28">
+    <w:basedOn w:val="TableNormal"/>
+    <w:tblPr>
+      <w:tblStyleRowBandSize w:val="1"/>
+      <w:tblStyleColBandSize w:val="1"/>
+      <w:tblCellMar>
+        <w:top w:w="0.0" w:type="dxa"/>
+        <w:left w:w="0.0" w:type="dxa"/>
+        <w:bottom w:w="0.0" w:type="dxa"/>
+        <w:right w:w="0.0" w:type="dxa"/>
+      </w:tblCellMar>
+    </w:tblPr>
+  </w:style>
+  <w:style w:type="table" w:styleId="Table29">
+    <w:basedOn w:val="TableNormal"/>
+    <w:tblPr>
+      <w:tblStyleRowBandSize w:val="1"/>
+      <w:tblStyleColBandSize w:val="1"/>
+      <w:tblCellMar>
+        <w:top w:w="0.0" w:type="dxa"/>
+        <w:left w:w="0.0" w:type="dxa"/>
+        <w:bottom w:w="0.0" w:type="dxa"/>
+        <w:right w:w="0.0" w:type="dxa"/>
+      </w:tblCellMar>
+    </w:tblPr>
+  </w:style>
+  <w:style w:type="table" w:styleId="Table30">
+    <w:basedOn w:val="TableNormal"/>
+    <w:tblPr>
+      <w:tblStyleRowBandSize w:val="1"/>
+      <w:tblStyleColBandSize w:val="1"/>
+      <w:tblCellMar>
+        <w:top w:w="0.0" w:type="dxa"/>
+        <w:left w:w="0.0" w:type="dxa"/>
+        <w:bottom w:w="0.0" w:type="dxa"/>
+        <w:right w:w="0.0" w:type="dxa"/>
+      </w:tblCellMar>
+    </w:tblPr>
+  </w:style>
+  <w:style w:type="table" w:styleId="Table31">
+    <w:basedOn w:val="TableNormal"/>
+    <w:tblPr>
+      <w:tblStyleRowBandSize w:val="1"/>
+      <w:tblStyleColBandSize w:val="1"/>
+      <w:tblCellMar>
+        <w:top w:w="0.0" w:type="dxa"/>
+        <w:left w:w="0.0" w:type="dxa"/>
+        <w:bottom w:w="0.0" w:type="dxa"/>
+        <w:right w:w="0.0" w:type="dxa"/>
+      </w:tblCellMar>
+    </w:tblPr>
+  </w:style>
+  <w:style w:type="table" w:styleId="Table32">
+    <w:basedOn w:val="TableNormal"/>
+    <w:tblPr>
+      <w:tblStyleRowBandSize w:val="1"/>
+      <w:tblStyleColBandSize w:val="1"/>
+      <w:tblCellMar>
+        <w:top w:w="0.0" w:type="dxa"/>
+        <w:left w:w="0.0" w:type="dxa"/>
+        <w:bottom w:w="0.0" w:type="dxa"/>
+        <w:right w:w="0.0" w:type="dxa"/>
+      </w:tblCellMar>
+    </w:tblPr>
+  </w:style>
+  <w:style w:type="table" w:styleId="Table33">
+    <w:basedOn w:val="TableNormal"/>
+    <w:tblPr>
+      <w:tblStyleRowBandSize w:val="1"/>
+      <w:tblStyleColBandSize w:val="1"/>
+      <w:tblCellMar>
+        <w:top w:w="0.0" w:type="dxa"/>
+        <w:left w:w="0.0" w:type="dxa"/>
+        <w:bottom w:w="0.0" w:type="dxa"/>
+        <w:right w:w="0.0" w:type="dxa"/>
+      </w:tblCellMar>
+    </w:tblPr>
+  </w:style>
+  <w:style w:type="table" w:styleId="Table34">
+    <w:basedOn w:val="TableNormal"/>
+    <w:tblPr>
+      <w:tblStyleRowBandSize w:val="1"/>
+      <w:tblStyleColBandSize w:val="1"/>
+      <w:tblCellMar>
+        <w:top w:w="0.0" w:type="dxa"/>
+        <w:left w:w="0.0" w:type="dxa"/>
+        <w:bottom w:w="0.0" w:type="dxa"/>
+        <w:right w:w="0.0" w:type="dxa"/>
+      </w:tblCellMar>
+    </w:tblPr>
+  </w:style>
+  <w:style w:type="table" w:styleId="Table35">
+    <w:basedOn w:val="TableNormal"/>
+    <w:tblPr>
+      <w:tblStyleRowBandSize w:val="1"/>
+      <w:tblStyleColBandSize w:val="1"/>
+      <w:tblCellMar>
+        <w:top w:w="0.0" w:type="dxa"/>
+        <w:left w:w="0.0" w:type="dxa"/>
+        <w:bottom w:w="0.0" w:type="dxa"/>
+        <w:right w:w="0.0" w:type="dxa"/>
+      </w:tblCellMar>
+    </w:tblPr>
+  </w:style>
+  <w:style w:type="table" w:styleId="Table36">
+    <w:basedOn w:val="TableNormal"/>
+    <w:tblPr>
+      <w:tblStyleRowBandSize w:val="1"/>
+      <w:tblStyleColBandSize w:val="1"/>
+      <w:tblCellMar>
+        <w:top w:w="0.0" w:type="dxa"/>
+        <w:left w:w="0.0" w:type="dxa"/>
+        <w:bottom w:w="0.0" w:type="dxa"/>
+        <w:right w:w="0.0" w:type="dxa"/>
+      </w:tblCellMar>
+    </w:tblPr>
+  </w:style>
+  <w:style w:type="table" w:styleId="Table37">
+    <w:basedOn w:val="TableNormal"/>
+    <w:tblPr>
+      <w:tblStyleRowBandSize w:val="1"/>
+      <w:tblStyleColBandSize w:val="1"/>
+      <w:tblCellMar>
+        <w:top w:w="0.0" w:type="dxa"/>
+        <w:left w:w="0.0" w:type="dxa"/>
+        <w:bottom w:w="0.0" w:type="dxa"/>
+        <w:right w:w="0.0" w:type="dxa"/>
+      </w:tblCellMar>
+    </w:tblPr>
+  </w:style>
+  <w:style w:type="table" w:styleId="Table38">
+    <w:basedOn w:val="TableNormal"/>
+    <w:tblPr>
+      <w:tblStyleRowBandSize w:val="1"/>
+      <w:tblStyleColBandSize w:val="1"/>
+      <w:tblCellMar>
+        <w:top w:w="0.0" w:type="dxa"/>
+        <w:left w:w="0.0" w:type="dxa"/>
+        <w:bottom w:w="0.0" w:type="dxa"/>
+        <w:right w:w="0.0" w:type="dxa"/>
+      </w:tblCellMar>
+    </w:tblPr>
+  </w:style>
+  <w:style w:type="table" w:styleId="Table39">
+    <w:basedOn w:val="TableNormal"/>
+    <w:tblPr>
+      <w:tblStyleRowBandSize w:val="1"/>
+      <w:tblStyleColBandSize w:val="1"/>
+      <w:tblCellMar>
+        <w:top w:w="0.0" w:type="dxa"/>
+        <w:left w:w="0.0" w:type="dxa"/>
+        <w:bottom w:w="0.0" w:type="dxa"/>
+        <w:right w:w="0.0" w:type="dxa"/>
+      </w:tblCellMar>
+    </w:tblPr>
+  </w:style>
+  <w:style w:type="table" w:styleId="Table40">
+    <w:basedOn w:val="TableNormal"/>
+    <w:tblPr>
+      <w:tblStyleRowBandSize w:val="1"/>
+      <w:tblStyleColBandSize w:val="1"/>
+      <w:tblCellMar>
+        <w:top w:w="0.0" w:type="dxa"/>
+        <w:left w:w="0.0" w:type="dxa"/>
+        <w:bottom w:w="0.0" w:type="dxa"/>
+        <w:right w:w="0.0" w:type="dxa"/>
+      </w:tblCellMar>
+    </w:tblPr>
+  </w:style>
+  <w:style w:type="table" w:styleId="Table41">
+    <w:basedOn w:val="TableNormal"/>
+    <w:tblPr>
+      <w:tblStyleRowBandSize w:val="1"/>
+      <w:tblStyleColBandSize w:val="1"/>
+      <w:tblCellMar>
+        <w:top w:w="0.0" w:type="dxa"/>
+        <w:left w:w="0.0" w:type="dxa"/>
+        <w:bottom w:w="0.0" w:type="dxa"/>
+        <w:right w:w="0.0" w:type="dxa"/>
+      </w:tblCellMar>
+    </w:tblPr>
+  </w:style>
+  <w:style w:type="table" w:styleId="Table42">
+    <w:basedOn w:val="TableNormal"/>
+    <w:tblPr>
+      <w:tblStyleRowBandSize w:val="1"/>
+      <w:tblStyleColBandSize w:val="1"/>
+      <w:tblCellMar>
+        <w:top w:w="0.0" w:type="dxa"/>
+        <w:left w:w="0.0" w:type="dxa"/>
+        <w:bottom w:w="0.0" w:type="dxa"/>
+        <w:right w:w="0.0" w:type="dxa"/>
+      </w:tblCellMar>
+    </w:tblPr>
+  </w:style>
+  <w:style w:type="table" w:styleId="Table43">
+    <w:basedOn w:val="TableNormal"/>
+    <w:tblPr>
+      <w:tblStyleRowBandSize w:val="1"/>
+      <w:tblStyleColBandSize w:val="1"/>
+      <w:tblCellMar>
+        <w:top w:w="0.0" w:type="dxa"/>
+        <w:left w:w="0.0" w:type="dxa"/>
+        <w:bottom w:w="0.0" w:type="dxa"/>
+        <w:right w:w="0.0" w:type="dxa"/>
+      </w:tblCellMar>
+    </w:tblPr>
+  </w:style>
+  <w:style w:type="table" w:styleId="Table44">
+    <w:basedOn w:val="TableNormal"/>
+    <w:tblPr>
+      <w:tblStyleRowBandSize w:val="1"/>
+      <w:tblStyleColBandSize w:val="1"/>
+      <w:tblCellMar>
+        <w:top w:w="0.0" w:type="dxa"/>
+        <w:left w:w="0.0" w:type="dxa"/>
+        <w:bottom w:w="0.0" w:type="dxa"/>
+        <w:right w:w="0.0" w:type="dxa"/>
+      </w:tblCellMar>
+    </w:tblPr>
+  </w:style>
+  <w:style w:type="table" w:styleId="Table45">
+    <w:basedOn w:val="TableNormal"/>
+    <w:tblPr>
+      <w:tblStyleRowBandSize w:val="1"/>
+      <w:tblStyleColBandSize w:val="1"/>
+      <w:tblCellMar>
+        <w:top w:w="0.0" w:type="dxa"/>
+        <w:left w:w="0.0" w:type="dxa"/>
+        <w:bottom w:w="0.0" w:type="dxa"/>
+        <w:right w:w="0.0" w:type="dxa"/>
+      </w:tblCellMar>
+    </w:tblPr>
+  </w:style>
+  <w:style w:type="table" w:styleId="Table46">
+    <w:basedOn w:val="TableNormal"/>
+    <w:tblPr>
+      <w:tblStyleRowBandSize w:val="1"/>
+      <w:tblStyleColBandSize w:val="1"/>
+      <w:tblCellMar>
+        <w:top w:w="0.0" w:type="dxa"/>
+        <w:left w:w="0.0" w:type="dxa"/>
+        <w:bottom w:w="0.0" w:type="dxa"/>
+        <w:right w:w="0.0" w:type="dxa"/>
+      </w:tblCellMar>
+    </w:tblPr>
+  </w:style>
+  <w:style w:type="table" w:styleId="Table47">
+    <w:basedOn w:val="TableNormal"/>
+    <w:tblPr>
+      <w:tblStyleRowBandSize w:val="1"/>
+      <w:tblStyleColBandSize w:val="1"/>
+      <w:tblCellMar>
+        <w:top w:w="0.0" w:type="dxa"/>
+        <w:left w:w="0.0" w:type="dxa"/>
+        <w:bottom w:w="0.0" w:type="dxa"/>
+        <w:right w:w="0.0" w:type="dxa"/>
+      </w:tblCellMar>
+    </w:tblPr>
+  </w:style>
+  <w:style w:type="table" w:styleId="Table48">
+    <w:basedOn w:val="TableNormal"/>
+    <w:tblPr>
+      <w:tblStyleRowBandSize w:val="1"/>
+      <w:tblStyleColBandSize w:val="1"/>
+      <w:tblCellMar>
+        <w:top w:w="0.0" w:type="dxa"/>
+        <w:left w:w="0.0" w:type="dxa"/>
+        <w:bottom w:w="0.0" w:type="dxa"/>
+        <w:right w:w="0.0" w:type="dxa"/>
+      </w:tblCellMar>
+    </w:tblPr>
+  </w:style>
+  <w:style w:type="table" w:styleId="Table49">
+    <w:basedOn w:val="TableNormal"/>
+    <w:tblPr>
+      <w:tblStyleRowBandSize w:val="1"/>
+      <w:tblStyleColBandSize w:val="1"/>
+      <w:tblCellMar>
+        <w:top w:w="0.0" w:type="dxa"/>
+        <w:left w:w="0.0" w:type="dxa"/>
+        <w:bottom w:w="0.0" w:type="dxa"/>
+        <w:right w:w="0.0" w:type="dxa"/>
+      </w:tblCellMar>
+    </w:tblPr>
+  </w:style>
+  <w:style w:type="table" w:styleId="Table50">
+    <w:basedOn w:val="TableNormal"/>
+    <w:tblPr>
+      <w:tblStyleRowBandSize w:val="1"/>
+      <w:tblStyleColBandSize w:val="1"/>
+      <w:tblCellMar>
+        <w:top w:w="0.0" w:type="dxa"/>
+        <w:left w:w="0.0" w:type="dxa"/>
+        <w:bottom w:w="0.0" w:type="dxa"/>
+        <w:right w:w="0.0" w:type="dxa"/>
+      </w:tblCellMar>
+    </w:tblPr>
+  </w:style>
+  <w:style w:type="table" w:styleId="Table51">
+    <w:basedOn w:val="TableNormal"/>
+    <w:tblPr>
+      <w:tblStyleRowBandSize w:val="1"/>
+      <w:tblStyleColBandSize w:val="1"/>
+      <w:tblCellMar>
+        <w:top w:w="0.0" w:type="dxa"/>
+        <w:left w:w="0.0" w:type="dxa"/>
+        <w:bottom w:w="0.0" w:type="dxa"/>
+        <w:right w:w="0.0" w:type="dxa"/>
+      </w:tblCellMar>
+    </w:tblPr>
+  </w:style>
+  <w:style w:type="table" w:styleId="Table52">
+    <w:basedOn w:val="TableNormal"/>
+    <w:tblPr>
+      <w:tblStyleRowBandSize w:val="1"/>
+      <w:tblStyleColBandSize w:val="1"/>
+      <w:tblCellMar>
+        <w:top w:w="0.0" w:type="dxa"/>
+        <w:left w:w="0.0" w:type="dxa"/>
+        <w:bottom w:w="0.0" w:type="dxa"/>
+        <w:right w:w="0.0" w:type="dxa"/>
+      </w:tblCellMar>
+    </w:tblPr>
+  </w:style>
+  <w:style w:type="table" w:styleId="Table53">
+    <w:basedOn w:val="TableNormal"/>
+    <w:tblPr>
+      <w:tblStyleRowBandSize w:val="1"/>
+      <w:tblStyleColBandSize w:val="1"/>
+      <w:tblCellMar>
+        <w:top w:w="0.0" w:type="dxa"/>
+        <w:left w:w="0.0" w:type="dxa"/>
+        <w:bottom w:w="0.0" w:type="dxa"/>
+        <w:right w:w="0.0" w:type="dxa"/>
+      </w:tblCellMar>
+    </w:tblPr>
+  </w:style>
+  <w:style w:type="table" w:styleId="Table54">
+    <w:basedOn w:val="TableNormal"/>
+    <w:tblPr>
+      <w:tblStyleRowBandSize w:val="1"/>
+      <w:tblStyleColBandSize w:val="1"/>
+      <w:tblCellMar>
+        <w:top w:w="0.0" w:type="dxa"/>
+        <w:left w:w="0.0" w:type="dxa"/>
+        <w:bottom w:w="0.0" w:type="dxa"/>
+        <w:right w:w="0.0" w:type="dxa"/>
+      </w:tblCellMar>
+    </w:tblPr>
+  </w:style>
+  <w:style w:type="table" w:styleId="Table55">
+    <w:basedOn w:val="TableNormal"/>
+    <w:tblPr>
+      <w:tblStyleRowBandSize w:val="1"/>
+      <w:tblStyleColBandSize w:val="1"/>
+      <w:tblCellMar>
+        <w:top w:w="0.0" w:type="dxa"/>
+        <w:left w:w="0.0" w:type="dxa"/>
+        <w:bottom w:w="0.0" w:type="dxa"/>
+        <w:right w:w="0.0" w:type="dxa"/>
+      </w:tblCellMar>
+    </w:tblPr>
+  </w:style>
+  <w:style w:type="table" w:styleId="Table56">
+    <w:basedOn w:val="TableNormal"/>
+    <w:tblPr>
+      <w:tblStyleRowBandSize w:val="1"/>
+      <w:tblStyleColBandSize w:val="1"/>
+      <w:tblCellMar>
+        <w:top w:w="0.0" w:type="dxa"/>
+        <w:left w:w="0.0" w:type="dxa"/>
+        <w:bottom w:w="0.0" w:type="dxa"/>
+        <w:right w:w="0.0" w:type="dxa"/>
+      </w:tblCellMar>
+    </w:tblPr>
+  </w:style>
+  <w:style w:type="table" w:styleId="Table57">
+    <w:basedOn w:val="TableNormal"/>
+    <w:tblPr>
+      <w:tblStyleRowBandSize w:val="1"/>
+      <w:tblStyleColBandSize w:val="1"/>
+      <w:tblCellMar>
+        <w:top w:w="0.0" w:type="dxa"/>
+        <w:left w:w="0.0" w:type="dxa"/>
+        <w:bottom w:w="0.0" w:type="dxa"/>
+        <w:right w:w="0.0" w:type="dxa"/>
+      </w:tblCellMar>
+    </w:tblPr>
   </w:style>
   <w:style w:type="paragraph" w:styleId="Subtitle">
     <w:name w:val="Subtitle"/>
@@ -25619,4 +25978,19 @@
   </a:objectDefaults>
   <a:extraClrSchemeLst/>
 </a:theme>
+</file>
+
+<file path=customXML/item1.xml><?xml version="1.0" encoding="utf-8"?>
+<go:gDocsCustomXmlDataStorage xmlns:go="http://customooxmlschemas.google.com/" xmlns:r="http://schemas.openxmlformats.org/officeDocument/2006/relationships">
+  <go:docsCustomData xmlns:go="http://customooxmlschemas.google.com/" roundtripDataSignature="AMtx7mhgLwSIbhiIihFSYOmit2oPsF8vFw==">AMUW2mURFcRh5YnQfTkit92ldQABqiJlaD9kYRUdMwmumWWTe1oAIsSbArlgan5DzdfMu62R+0L5kKVvf4cOyloAfPxKZDM6zbP7+Drj62jIPnWT5WR6mdg=</go:docsCustomData>
+</go:gDocsCustomXmlDataStorage>
+</file>
+
+<file path=customXML/itemProps1.xml><?xml version="1.0" encoding="utf-8"?>
+<ds:datastoreItem xmlns:ds="http://schemas.openxmlformats.org/officeDocument/2006/customXml" ds:itemID="{11111111-1234-1234-1234-123412341234}">
+  <ds:schemaRefs>
+    <ds:schemaRef ds:uri="http://schemas.openxmlformats.org/officeDocument/2006/relationships"/>
+    <ds:schemaRef ds:uri="http://customooxmlschemas.google.com/"/>
+  </ds:schemaRefs>
+</ds:datastoreItem>
 </file>
</xml_diff>